<commit_message>
added a line or 2
</commit_message>
<xml_diff>
--- a/Functional requirements/Basic Functional Requirements(List).docx
+++ b/Functional requirements/Basic Functional Requirements(List).docx
@@ -375,6 +375,29 @@
     </w:p>
     <w:p>
       <w:pPr>
+        <w:pStyle w:val="ListParagraph"/>
+        <w:numPr>
+          <w:ilvl w:val="0"/>
+          <w:numId w:val="2"/>
+        </w:numPr>
+        <w:spacing w:after="0"/>
+        <w:rPr>
+          <w:rFonts w:ascii="Times New Roman" w:hAnsi="Times New Roman" w:cs="Times New Roman"/>
+          <w:sz w:val="24"/>
+          <w:szCs w:val="24"/>
+        </w:rPr>
+      </w:pPr>
+      <w:r>
+        <w:rPr>
+          <w:rFonts w:ascii="Times New Roman" w:hAnsi="Times New Roman" w:cs="Times New Roman"/>
+          <w:sz w:val="24"/>
+          <w:szCs w:val="24"/>
+        </w:rPr>
+        <w:t>Upload profile pic. ?</w:t>
+      </w:r>
+    </w:p>
+    <w:p>
+      <w:pPr>
         <w:spacing w:after="0"/>
         <w:rPr>
           <w:rFonts w:ascii="Times New Roman" w:hAnsi="Times New Roman" w:cs="Times New Roman"/>
@@ -948,6 +971,45 @@
     </w:p>
     <w:p>
       <w:pPr>
+        <w:pStyle w:val="ListParagraph"/>
+        <w:numPr>
+          <w:ilvl w:val="0"/>
+          <w:numId w:val="4"/>
+        </w:numPr>
+        <w:spacing w:after="0"/>
+        <w:rPr>
+          <w:rFonts w:ascii="Times New Roman" w:hAnsi="Times New Roman" w:cs="Times New Roman"/>
+          <w:sz w:val="24"/>
+          <w:szCs w:val="24"/>
+        </w:rPr>
+      </w:pPr>
+      <w:r>
+        <w:rPr>
+          <w:rFonts w:ascii="Times New Roman" w:hAnsi="Times New Roman" w:cs="Times New Roman"/>
+          <w:sz w:val="24"/>
+          <w:szCs w:val="24"/>
+        </w:rPr>
+        <w:t>Upload pictures</w:t>
+      </w:r>
+      <w:r>
+        <w:rPr>
+          <w:rFonts w:ascii="Times New Roman" w:hAnsi="Times New Roman" w:cs="Times New Roman"/>
+          <w:sz w:val="24"/>
+          <w:szCs w:val="24"/>
+        </w:rPr>
+        <w:t>.</w:t>
+      </w:r>
+      <w:r>
+        <w:rPr>
+          <w:rFonts w:ascii="Times New Roman" w:hAnsi="Times New Roman" w:cs="Times New Roman"/>
+          <w:sz w:val="24"/>
+          <w:szCs w:val="24"/>
+        </w:rPr>
+        <w:t xml:space="preserve"> ?</w:t>
+      </w:r>
+    </w:p>
+    <w:p>
+      <w:pPr>
         <w:spacing w:after="0"/>
         <w:rPr>
           <w:rFonts w:ascii="Times New Roman" w:hAnsi="Times New Roman" w:cs="Times New Roman"/>
@@ -1236,7 +1298,6 @@
           <w:sz w:val="24"/>
           <w:szCs w:val="24"/>
         </w:rPr>
-        <w:lastRenderedPageBreak/>
         <w:t>Design:</w:t>
       </w:r>
     </w:p>
@@ -1340,6 +1401,29 @@
           <w:szCs w:val="24"/>
         </w:rPr>
         <w:t>.</w:t>
+      </w:r>
+    </w:p>
+    <w:p>
+      <w:pPr>
+        <w:pStyle w:val="ListParagraph"/>
+        <w:numPr>
+          <w:ilvl w:val="0"/>
+          <w:numId w:val="8"/>
+        </w:numPr>
+        <w:spacing w:after="0"/>
+        <w:rPr>
+          <w:rFonts w:ascii="Times New Roman" w:hAnsi="Times New Roman" w:cs="Times New Roman"/>
+          <w:sz w:val="24"/>
+          <w:szCs w:val="24"/>
+        </w:rPr>
+      </w:pPr>
+      <w:r>
+        <w:rPr>
+          <w:rFonts w:ascii="Times New Roman" w:hAnsi="Times New Roman" w:cs="Times New Roman"/>
+          <w:sz w:val="24"/>
+          <w:szCs w:val="24"/>
+        </w:rPr>
+        <w:t xml:space="preserve">Upload pictures. </w:t>
       </w:r>
     </w:p>
     <w:p>

</xml_diff>

<commit_message>
Added more points to some of the process aspects
</commit_message>
<xml_diff>
--- a/Functional requirements/Basic Functional Requirements(List).docx
+++ b/Functional requirements/Basic Functional Requirements(List).docx
@@ -86,8 +86,19 @@
           <w:sz w:val="24"/>
           <w:szCs w:val="24"/>
         </w:rPr>
-        <w:t>Can possibly be a requirement.</w:t>
-      </w:r>
+        <w:t xml:space="preserve">Can possibly be a </w:t>
+      </w:r>
+      <w:proofErr w:type="gramStart"/>
+      <w:r>
+        <w:rPr>
+          <w:rFonts w:ascii="Times New Roman" w:hAnsi="Times New Roman" w:cs="Times New Roman"/>
+          <w:b/>
+          <w:sz w:val="24"/>
+          <w:szCs w:val="24"/>
+        </w:rPr>
+        <w:t>requirement.</w:t>
+      </w:r>
+      <w:proofErr w:type="gramEnd"/>
     </w:p>
     <w:p>
       <w:pPr>
@@ -393,8 +404,37 @@
           <w:sz w:val="24"/>
           <w:szCs w:val="24"/>
         </w:rPr>
-        <w:t>Upload profile pic. ?</w:t>
-      </w:r>
+        <w:t xml:space="preserve">Upload profile </w:t>
+      </w:r>
+      <w:proofErr w:type="spellStart"/>
+      <w:r>
+        <w:rPr>
+          <w:rFonts w:ascii="Times New Roman" w:hAnsi="Times New Roman" w:cs="Times New Roman"/>
+          <w:sz w:val="24"/>
+          <w:szCs w:val="24"/>
+        </w:rPr>
+        <w:t>pic</w:t>
+      </w:r>
+      <w:proofErr w:type="spellEnd"/>
+      <w:r>
+        <w:rPr>
+          <w:rFonts w:ascii="Times New Roman" w:hAnsi="Times New Roman" w:cs="Times New Roman"/>
+          <w:sz w:val="24"/>
+          <w:szCs w:val="24"/>
+        </w:rPr>
+        <w:t>. ?</w:t>
+      </w:r>
+    </w:p>
+    <w:p>
+      <w:pPr>
+        <w:pStyle w:val="ListParagraph"/>
+        <w:spacing w:after="0"/>
+        <w:rPr>
+          <w:rFonts w:ascii="Times New Roman" w:hAnsi="Times New Roman" w:cs="Times New Roman"/>
+          <w:sz w:val="24"/>
+          <w:szCs w:val="24"/>
+        </w:rPr>
+      </w:pPr>
     </w:p>
     <w:p>
       <w:pPr>
@@ -545,6 +585,29 @@
     </w:p>
     <w:p>
       <w:pPr>
+        <w:pStyle w:val="ListParagraph"/>
+        <w:numPr>
+          <w:ilvl w:val="0"/>
+          <w:numId w:val="3"/>
+        </w:numPr>
+        <w:spacing w:after="0"/>
+        <w:rPr>
+          <w:rFonts w:ascii="Times New Roman" w:hAnsi="Times New Roman" w:cs="Times New Roman"/>
+          <w:sz w:val="24"/>
+          <w:szCs w:val="24"/>
+        </w:rPr>
+      </w:pPr>
+      <w:r>
+        <w:rPr>
+          <w:rFonts w:ascii="Times New Roman" w:hAnsi="Times New Roman" w:cs="Times New Roman"/>
+          <w:sz w:val="24"/>
+          <w:szCs w:val="24"/>
+        </w:rPr>
+        <w:t>Link book/manuscript to social media.</w:t>
+      </w:r>
+    </w:p>
+    <w:p>
+      <w:pPr>
         <w:spacing w:after="0"/>
         <w:rPr>
           <w:rFonts w:ascii="Times New Roman" w:hAnsi="Times New Roman" w:cs="Times New Roman"/>
@@ -740,46 +803,694 @@
           <w:sz w:val="24"/>
           <w:szCs w:val="24"/>
         </w:rPr>
-        <w:t>Reading a piece</w:t>
-      </w:r>
-      <w:r>
-        <w:rPr>
-          <w:rFonts w:ascii="Times New Roman" w:hAnsi="Times New Roman" w:cs="Times New Roman"/>
+        <w:t xml:space="preserve">Reading a </w:t>
+      </w:r>
+      <w:r>
+        <w:rPr>
+          <w:rFonts w:ascii="Times New Roman" w:hAnsi="Times New Roman" w:cs="Times New Roman"/>
+          <w:sz w:val="24"/>
+          <w:szCs w:val="24"/>
+        </w:rPr>
+        <w:t>manuscript</w:t>
+      </w:r>
+      <w:r>
+        <w:rPr>
+          <w:rFonts w:ascii="Times New Roman" w:hAnsi="Times New Roman" w:cs="Times New Roman"/>
+          <w:sz w:val="24"/>
+          <w:szCs w:val="24"/>
+        </w:rPr>
+        <w:t>.</w:t>
+      </w:r>
+    </w:p>
+    <w:p>
+      <w:pPr>
+        <w:pStyle w:val="ListParagraph"/>
+        <w:numPr>
+          <w:ilvl w:val="0"/>
+          <w:numId w:val="4"/>
+        </w:numPr>
+        <w:spacing w:after="0"/>
+        <w:rPr>
+          <w:rFonts w:ascii="Times New Roman" w:hAnsi="Times New Roman" w:cs="Times New Roman"/>
+          <w:sz w:val="24"/>
+          <w:szCs w:val="24"/>
+        </w:rPr>
+      </w:pPr>
+      <w:r>
+        <w:rPr>
+          <w:rFonts w:ascii="Times New Roman" w:hAnsi="Times New Roman" w:cs="Times New Roman"/>
+          <w:sz w:val="24"/>
+          <w:szCs w:val="24"/>
+        </w:rPr>
+        <w:t>Write an editorial letter</w:t>
+      </w:r>
+      <w:proofErr w:type="gramStart"/>
+      <w:r>
+        <w:rPr>
+          <w:rFonts w:ascii="Times New Roman" w:hAnsi="Times New Roman" w:cs="Times New Roman"/>
+          <w:sz w:val="24"/>
+          <w:szCs w:val="24"/>
+        </w:rPr>
+        <w:t>.</w:t>
+      </w:r>
+      <w:r>
+        <w:rPr>
+          <w:rFonts w:ascii="Times New Roman" w:hAnsi="Times New Roman" w:cs="Times New Roman"/>
+          <w:sz w:val="24"/>
+          <w:szCs w:val="24"/>
+        </w:rPr>
+        <w:t>(</w:t>
+      </w:r>
+      <w:proofErr w:type="gramEnd"/>
+      <w:r>
+        <w:rPr>
+          <w:rFonts w:ascii="Times New Roman" w:hAnsi="Times New Roman" w:cs="Times New Roman"/>
+          <w:sz w:val="24"/>
+          <w:szCs w:val="24"/>
+        </w:rPr>
+        <w:t>This is for the author tells them everything that is suggested and also what needs to change.</w:t>
+      </w:r>
+      <w:r>
+        <w:rPr>
+          <w:rFonts w:ascii="Times New Roman" w:hAnsi="Times New Roman" w:cs="Times New Roman"/>
+          <w:sz w:val="24"/>
+          <w:szCs w:val="24"/>
+        </w:rPr>
+        <w:t>)</w:t>
+      </w:r>
+    </w:p>
+    <w:p>
+      <w:pPr>
+        <w:pStyle w:val="ListParagraph"/>
+        <w:numPr>
+          <w:ilvl w:val="0"/>
+          <w:numId w:val="4"/>
+        </w:numPr>
+        <w:spacing w:after="0"/>
+        <w:rPr>
+          <w:rFonts w:ascii="Times New Roman" w:hAnsi="Times New Roman" w:cs="Times New Roman"/>
+          <w:sz w:val="24"/>
+          <w:szCs w:val="24"/>
+        </w:rPr>
+      </w:pPr>
+      <w:r>
+        <w:rPr>
+          <w:rFonts w:ascii="Times New Roman" w:hAnsi="Times New Roman" w:cs="Times New Roman"/>
+          <w:sz w:val="24"/>
+          <w:szCs w:val="24"/>
+        </w:rPr>
+        <w:t>Creating a comment/side</w:t>
+      </w:r>
+      <w:r>
+        <w:rPr>
+          <w:rFonts w:ascii="Times New Roman" w:hAnsi="Times New Roman" w:cs="Times New Roman"/>
+          <w:sz w:val="24"/>
+          <w:szCs w:val="24"/>
+        </w:rPr>
+        <w:t>-</w:t>
+      </w:r>
+      <w:r>
+        <w:rPr>
+          <w:rFonts w:ascii="Times New Roman" w:hAnsi="Times New Roman" w:cs="Times New Roman"/>
+          <w:sz w:val="24"/>
+          <w:szCs w:val="24"/>
+        </w:rPr>
+        <w:t>note block on a paragraph. ?</w:t>
+      </w:r>
+    </w:p>
+    <w:p>
+      <w:pPr>
+        <w:pStyle w:val="ListParagraph"/>
+        <w:numPr>
+          <w:ilvl w:val="0"/>
+          <w:numId w:val="4"/>
+        </w:numPr>
+        <w:spacing w:after="0"/>
+        <w:rPr>
+          <w:rFonts w:ascii="Times New Roman" w:hAnsi="Times New Roman" w:cs="Times New Roman"/>
+          <w:sz w:val="24"/>
+          <w:szCs w:val="24"/>
+        </w:rPr>
+      </w:pPr>
+      <w:r>
+        <w:rPr>
+          <w:rFonts w:ascii="Times New Roman" w:hAnsi="Times New Roman" w:cs="Times New Roman"/>
+          <w:sz w:val="24"/>
+          <w:szCs w:val="24"/>
+        </w:rPr>
+        <w:t>Edit block/piece/paragraph</w:t>
+      </w:r>
+      <w:r>
+        <w:rPr>
+          <w:rFonts w:ascii="Times New Roman" w:hAnsi="Times New Roman" w:cs="Times New Roman"/>
+          <w:sz w:val="24"/>
+          <w:szCs w:val="24"/>
+        </w:rPr>
+        <w:t xml:space="preserve">. </w:t>
+      </w:r>
+      <w:r>
+        <w:rPr>
+          <w:rFonts w:ascii="Times New Roman" w:hAnsi="Times New Roman" w:cs="Times New Roman"/>
+          <w:sz w:val="24"/>
+          <w:szCs w:val="24"/>
+        </w:rPr>
+        <w:t>?</w:t>
+      </w:r>
+    </w:p>
+    <w:p>
+      <w:pPr>
+        <w:pStyle w:val="ListParagraph"/>
+        <w:numPr>
+          <w:ilvl w:val="0"/>
+          <w:numId w:val="4"/>
+        </w:numPr>
+        <w:spacing w:after="0"/>
+        <w:rPr>
+          <w:rFonts w:ascii="Times New Roman" w:hAnsi="Times New Roman" w:cs="Times New Roman"/>
+          <w:sz w:val="24"/>
+          <w:szCs w:val="24"/>
+        </w:rPr>
+      </w:pPr>
+      <w:r>
+        <w:rPr>
+          <w:rFonts w:ascii="Times New Roman" w:hAnsi="Times New Roman" w:cs="Times New Roman"/>
+          <w:sz w:val="24"/>
+          <w:szCs w:val="24"/>
+        </w:rPr>
+        <w:t>Style page layouts</w:t>
+      </w:r>
+      <w:r>
+        <w:rPr>
+          <w:rFonts w:ascii="Times New Roman" w:hAnsi="Times New Roman" w:cs="Times New Roman"/>
+          <w:sz w:val="24"/>
+          <w:szCs w:val="24"/>
+        </w:rPr>
+        <w:t>/structure</w:t>
+      </w:r>
+      <w:r>
+        <w:rPr>
+          <w:rFonts w:ascii="Times New Roman" w:hAnsi="Times New Roman" w:cs="Times New Roman"/>
+          <w:sz w:val="24"/>
+          <w:szCs w:val="24"/>
+        </w:rPr>
+        <w:t>.</w:t>
+      </w:r>
+    </w:p>
+    <w:p>
+      <w:pPr>
+        <w:pStyle w:val="ListParagraph"/>
+        <w:numPr>
+          <w:ilvl w:val="0"/>
+          <w:numId w:val="4"/>
+        </w:numPr>
+        <w:spacing w:after="0"/>
+        <w:rPr>
+          <w:rFonts w:ascii="Times New Roman" w:hAnsi="Times New Roman" w:cs="Times New Roman"/>
+          <w:sz w:val="24"/>
+          <w:szCs w:val="24"/>
+        </w:rPr>
+      </w:pPr>
+      <w:r>
+        <w:rPr>
+          <w:rFonts w:ascii="Times New Roman" w:hAnsi="Times New Roman" w:cs="Times New Roman"/>
+          <w:sz w:val="24"/>
+          <w:szCs w:val="24"/>
+        </w:rPr>
+        <w:t>Choose predefined Template.</w:t>
+      </w:r>
+    </w:p>
+    <w:p>
+      <w:pPr>
+        <w:pStyle w:val="ListParagraph"/>
+        <w:numPr>
+          <w:ilvl w:val="0"/>
+          <w:numId w:val="4"/>
+        </w:numPr>
+        <w:spacing w:after="0"/>
+        <w:rPr>
+          <w:rFonts w:ascii="Times New Roman" w:hAnsi="Times New Roman" w:cs="Times New Roman"/>
+          <w:sz w:val="24"/>
+          <w:szCs w:val="24"/>
+        </w:rPr>
+      </w:pPr>
+      <w:r>
+        <w:rPr>
+          <w:rFonts w:ascii="Times New Roman" w:hAnsi="Times New Roman" w:cs="Times New Roman"/>
+          <w:sz w:val="24"/>
+          <w:szCs w:val="24"/>
+        </w:rPr>
+        <w:t xml:space="preserve">Create </w:t>
+      </w:r>
+      <w:r>
+        <w:rPr>
+          <w:rFonts w:ascii="Times New Roman" w:hAnsi="Times New Roman" w:cs="Times New Roman"/>
+          <w:sz w:val="24"/>
+          <w:szCs w:val="24"/>
+        </w:rPr>
+        <w:t xml:space="preserve">a </w:t>
+      </w:r>
+      <w:r>
+        <w:rPr>
+          <w:rFonts w:ascii="Times New Roman" w:hAnsi="Times New Roman" w:cs="Times New Roman"/>
+          <w:sz w:val="24"/>
+          <w:szCs w:val="24"/>
+        </w:rPr>
+        <w:t xml:space="preserve">new template. </w:t>
+      </w:r>
+    </w:p>
+    <w:p>
+      <w:pPr>
+        <w:pStyle w:val="ListParagraph"/>
+        <w:numPr>
+          <w:ilvl w:val="0"/>
+          <w:numId w:val="4"/>
+        </w:numPr>
+        <w:spacing w:after="0"/>
+        <w:rPr>
+          <w:rFonts w:ascii="Times New Roman" w:hAnsi="Times New Roman" w:cs="Times New Roman"/>
+          <w:sz w:val="24"/>
+          <w:szCs w:val="24"/>
+        </w:rPr>
+      </w:pPr>
+      <w:r>
+        <w:rPr>
+          <w:rFonts w:ascii="Times New Roman" w:hAnsi="Times New Roman" w:cs="Times New Roman"/>
+          <w:sz w:val="24"/>
+          <w:szCs w:val="24"/>
+        </w:rPr>
+        <w:t>Notify Producer</w:t>
+      </w:r>
+      <w:r>
+        <w:rPr>
+          <w:rFonts w:ascii="Times New Roman" w:hAnsi="Times New Roman" w:cs="Times New Roman"/>
+          <w:sz w:val="24"/>
+          <w:szCs w:val="24"/>
+        </w:rPr>
+        <w:t>/Publisher</w:t>
+      </w:r>
+      <w:r>
+        <w:rPr>
+          <w:rFonts w:ascii="Times New Roman" w:hAnsi="Times New Roman" w:cs="Times New Roman"/>
+          <w:sz w:val="24"/>
+          <w:szCs w:val="24"/>
+        </w:rPr>
+        <w:t>.</w:t>
+      </w:r>
+      <w:r>
+        <w:rPr>
+          <w:rFonts w:ascii="Times New Roman" w:hAnsi="Times New Roman" w:cs="Times New Roman"/>
+          <w:sz w:val="24"/>
+          <w:szCs w:val="24"/>
+        </w:rPr>
+        <w:t xml:space="preserve"> ?</w:t>
+      </w:r>
+    </w:p>
+    <w:p>
+      <w:pPr>
+        <w:pStyle w:val="ListParagraph"/>
+        <w:numPr>
+          <w:ilvl w:val="0"/>
+          <w:numId w:val="4"/>
+        </w:numPr>
+        <w:spacing w:after="0"/>
+        <w:rPr>
+          <w:rFonts w:ascii="Times New Roman" w:hAnsi="Times New Roman" w:cs="Times New Roman"/>
+          <w:sz w:val="24"/>
+          <w:szCs w:val="24"/>
+        </w:rPr>
+      </w:pPr>
+      <w:r>
+        <w:rPr>
+          <w:rFonts w:ascii="Times New Roman" w:hAnsi="Times New Roman" w:cs="Times New Roman"/>
+          <w:sz w:val="24"/>
+          <w:szCs w:val="24"/>
+        </w:rPr>
+        <w:t>Upload pictures. ?</w:t>
+      </w:r>
+    </w:p>
+    <w:p>
+      <w:pPr>
+        <w:pStyle w:val="ListParagraph"/>
+        <w:spacing w:after="0"/>
+        <w:rPr>
+          <w:rFonts w:ascii="Times New Roman" w:hAnsi="Times New Roman" w:cs="Times New Roman"/>
+          <w:sz w:val="24"/>
+          <w:szCs w:val="24"/>
+        </w:rPr>
+      </w:pPr>
+    </w:p>
+    <w:p>
+      <w:pPr>
+        <w:spacing w:after="0"/>
+        <w:rPr>
+          <w:rFonts w:ascii="Times New Roman" w:hAnsi="Times New Roman" w:cs="Times New Roman"/>
+          <w:sz w:val="24"/>
+          <w:szCs w:val="24"/>
+        </w:rPr>
+      </w:pPr>
+    </w:p>
+    <w:p>
+      <w:pPr>
+        <w:spacing w:after="0"/>
+        <w:rPr>
+          <w:rFonts w:ascii="Times New Roman" w:hAnsi="Times New Roman" w:cs="Times New Roman"/>
+          <w:b/>
+          <w:sz w:val="24"/>
+          <w:szCs w:val="24"/>
+        </w:rPr>
+      </w:pPr>
+    </w:p>
+    <w:p>
+      <w:pPr>
+        <w:spacing w:after="0"/>
+        <w:rPr>
+          <w:rFonts w:ascii="Times New Roman" w:hAnsi="Times New Roman" w:cs="Times New Roman"/>
+          <w:b/>
+          <w:sz w:val="24"/>
+          <w:szCs w:val="24"/>
+        </w:rPr>
+      </w:pPr>
+    </w:p>
+    <w:p>
+      <w:pPr>
+        <w:spacing w:after="0"/>
+        <w:rPr>
+          <w:rFonts w:ascii="Times New Roman" w:hAnsi="Times New Roman" w:cs="Times New Roman"/>
+          <w:b/>
+          <w:sz w:val="24"/>
+          <w:szCs w:val="24"/>
+        </w:rPr>
+      </w:pPr>
+    </w:p>
+    <w:p>
+      <w:pPr>
+        <w:spacing w:after="0"/>
+        <w:rPr>
+          <w:rFonts w:ascii="Times New Roman" w:hAnsi="Times New Roman" w:cs="Times New Roman"/>
+          <w:b/>
+          <w:sz w:val="24"/>
+          <w:szCs w:val="24"/>
+        </w:rPr>
+      </w:pPr>
+      <w:r>
+        <w:rPr>
+          <w:rFonts w:ascii="Times New Roman" w:hAnsi="Times New Roman" w:cs="Times New Roman"/>
+          <w:b/>
+          <w:sz w:val="24"/>
+          <w:szCs w:val="24"/>
+        </w:rPr>
+        <w:lastRenderedPageBreak/>
+        <w:t>Production:</w:t>
+      </w:r>
+      <w:r>
+        <w:rPr>
+          <w:rFonts w:ascii="Times New Roman" w:hAnsi="Times New Roman" w:cs="Times New Roman"/>
+          <w:b/>
           <w:sz w:val="24"/>
           <w:szCs w:val="24"/>
         </w:rPr>
         <w:t xml:space="preserve"> </w:t>
       </w:r>
-      <w:r>
-        <w:rPr>
-          <w:rFonts w:ascii="Times New Roman" w:hAnsi="Times New Roman" w:cs="Times New Roman"/>
-          <w:sz w:val="24"/>
-          <w:szCs w:val="24"/>
-        </w:rPr>
-        <w:t>?</w:t>
-      </w:r>
-    </w:p>
-    <w:p>
-      <w:pPr>
-        <w:pStyle w:val="ListParagraph"/>
-        <w:numPr>
-          <w:ilvl w:val="0"/>
-          <w:numId w:val="4"/>
-        </w:numPr>
-        <w:spacing w:after="0"/>
-        <w:rPr>
-          <w:rFonts w:ascii="Times New Roman" w:hAnsi="Times New Roman" w:cs="Times New Roman"/>
-          <w:sz w:val="24"/>
-          <w:szCs w:val="24"/>
-        </w:rPr>
-      </w:pPr>
-      <w:r>
-        <w:rPr>
-          <w:rFonts w:ascii="Times New Roman" w:hAnsi="Times New Roman" w:cs="Times New Roman"/>
-          <w:sz w:val="24"/>
-          <w:szCs w:val="24"/>
-        </w:rPr>
-        <w:t>Creating a comment/side</w:t>
+    </w:p>
+    <w:p>
+      <w:pPr>
+        <w:pStyle w:val="ListParagraph"/>
+        <w:numPr>
+          <w:ilvl w:val="0"/>
+          <w:numId w:val="7"/>
+        </w:numPr>
+        <w:spacing w:after="0"/>
+        <w:rPr>
+          <w:rFonts w:ascii="Times New Roman" w:hAnsi="Times New Roman" w:cs="Times New Roman"/>
+          <w:sz w:val="24"/>
+          <w:szCs w:val="24"/>
+        </w:rPr>
+      </w:pPr>
+      <w:r>
+        <w:rPr>
+          <w:rFonts w:ascii="Times New Roman" w:hAnsi="Times New Roman" w:cs="Times New Roman"/>
+          <w:sz w:val="24"/>
+          <w:szCs w:val="24"/>
+        </w:rPr>
+        <w:t xml:space="preserve">Notify </w:t>
+      </w:r>
+      <w:r>
+        <w:rPr>
+          <w:rFonts w:ascii="Times New Roman" w:hAnsi="Times New Roman" w:cs="Times New Roman"/>
+          <w:sz w:val="24"/>
+          <w:szCs w:val="24"/>
+        </w:rPr>
+        <w:t>design</w:t>
+      </w:r>
+      <w:r>
+        <w:rPr>
+          <w:rFonts w:ascii="Times New Roman" w:hAnsi="Times New Roman" w:cs="Times New Roman"/>
+          <w:sz w:val="24"/>
+          <w:szCs w:val="24"/>
+        </w:rPr>
+        <w:t xml:space="preserve"> person/team</w:t>
+      </w:r>
+      <w:r>
+        <w:rPr>
+          <w:rFonts w:ascii="Times New Roman" w:hAnsi="Times New Roman" w:cs="Times New Roman"/>
+          <w:sz w:val="24"/>
+          <w:szCs w:val="24"/>
+        </w:rPr>
+        <w:t>.</w:t>
+      </w:r>
+    </w:p>
+    <w:p>
+      <w:pPr>
+        <w:pStyle w:val="ListParagraph"/>
+        <w:numPr>
+          <w:ilvl w:val="0"/>
+          <w:numId w:val="7"/>
+        </w:numPr>
+        <w:spacing w:after="0"/>
+        <w:rPr>
+          <w:rFonts w:ascii="Times New Roman" w:hAnsi="Times New Roman" w:cs="Times New Roman"/>
+          <w:sz w:val="24"/>
+          <w:szCs w:val="24"/>
+        </w:rPr>
+      </w:pPr>
+      <w:r>
+        <w:rPr>
+          <w:rFonts w:ascii="Times New Roman" w:hAnsi="Times New Roman" w:cs="Times New Roman"/>
+          <w:sz w:val="24"/>
+          <w:szCs w:val="24"/>
+        </w:rPr>
+        <w:t>Make sure schedule is kept to</w:t>
+      </w:r>
+      <w:r>
+        <w:rPr>
+          <w:rFonts w:ascii="Times New Roman" w:hAnsi="Times New Roman" w:cs="Times New Roman"/>
+          <w:sz w:val="24"/>
+          <w:szCs w:val="24"/>
+        </w:rPr>
+        <w:t xml:space="preserve"> and workflow is up to standard</w:t>
+      </w:r>
+      <w:r>
+        <w:rPr>
+          <w:rFonts w:ascii="Times New Roman" w:hAnsi="Times New Roman" w:cs="Times New Roman"/>
+          <w:sz w:val="24"/>
+          <w:szCs w:val="24"/>
+        </w:rPr>
+        <w:t>.</w:t>
+      </w:r>
+      <w:r>
+        <w:rPr>
+          <w:rFonts w:ascii="Times New Roman" w:hAnsi="Times New Roman" w:cs="Times New Roman"/>
+          <w:sz w:val="24"/>
+          <w:szCs w:val="24"/>
+        </w:rPr>
+        <w:t xml:space="preserve"> </w:t>
+      </w:r>
+      <w:r>
+        <w:rPr>
+          <w:rFonts w:ascii="Times New Roman" w:hAnsi="Times New Roman" w:cs="Times New Roman"/>
+          <w:sz w:val="24"/>
+          <w:szCs w:val="24"/>
+        </w:rPr>
+        <w:t>(</w:t>
+      </w:r>
+      <w:r>
+        <w:rPr>
+          <w:rFonts w:ascii="Times New Roman" w:hAnsi="Times New Roman" w:cs="Times New Roman"/>
+          <w:sz w:val="24"/>
+          <w:szCs w:val="24"/>
+        </w:rPr>
+        <w:t>Graphs and reporting will help this part.</w:t>
+      </w:r>
+      <w:r>
+        <w:rPr>
+          <w:rFonts w:ascii="Times New Roman" w:hAnsi="Times New Roman" w:cs="Times New Roman"/>
+          <w:sz w:val="24"/>
+          <w:szCs w:val="24"/>
+        </w:rPr>
+        <w:t>)</w:t>
+      </w:r>
+    </w:p>
+    <w:p>
+      <w:pPr>
+        <w:pStyle w:val="ListParagraph"/>
+        <w:numPr>
+          <w:ilvl w:val="0"/>
+          <w:numId w:val="7"/>
+        </w:numPr>
+        <w:spacing w:after="0"/>
+        <w:rPr>
+          <w:rFonts w:ascii="Times New Roman" w:hAnsi="Times New Roman" w:cs="Times New Roman"/>
+          <w:sz w:val="24"/>
+          <w:szCs w:val="24"/>
+        </w:rPr>
+      </w:pPr>
+      <w:r>
+        <w:rPr>
+          <w:rFonts w:ascii="Times New Roman" w:hAnsi="Times New Roman" w:cs="Times New Roman"/>
+          <w:sz w:val="24"/>
+          <w:szCs w:val="24"/>
+        </w:rPr>
+        <w:t>Hire copy-editors and proof readers.</w:t>
+      </w:r>
+      <w:r>
+        <w:rPr>
+          <w:rFonts w:ascii="Times New Roman" w:hAnsi="Times New Roman" w:cs="Times New Roman"/>
+          <w:sz w:val="24"/>
+          <w:szCs w:val="24"/>
+        </w:rPr>
+        <w:t xml:space="preserve"> </w:t>
+      </w:r>
+      <w:r>
+        <w:rPr>
+          <w:rFonts w:ascii="Times New Roman" w:hAnsi="Times New Roman" w:cs="Times New Roman"/>
+          <w:sz w:val="24"/>
+          <w:szCs w:val="24"/>
+        </w:rPr>
+        <w:t>(</w:t>
+      </w:r>
+      <w:r>
+        <w:rPr>
+          <w:rFonts w:ascii="Times New Roman" w:hAnsi="Times New Roman" w:cs="Times New Roman"/>
+          <w:sz w:val="24"/>
+          <w:szCs w:val="24"/>
+        </w:rPr>
+        <w:t>They proof read, fix grammar and spelling errors etc.</w:t>
+      </w:r>
+      <w:r>
+        <w:rPr>
+          <w:rFonts w:ascii="Times New Roman" w:hAnsi="Times New Roman" w:cs="Times New Roman"/>
+          <w:sz w:val="24"/>
+          <w:szCs w:val="24"/>
+        </w:rPr>
+        <w:t>)</w:t>
+      </w:r>
+    </w:p>
+    <w:p>
+      <w:pPr>
+        <w:pStyle w:val="ListParagraph"/>
+        <w:numPr>
+          <w:ilvl w:val="0"/>
+          <w:numId w:val="7"/>
+        </w:numPr>
+        <w:spacing w:after="0"/>
+        <w:rPr>
+          <w:rFonts w:ascii="Times New Roman" w:hAnsi="Times New Roman" w:cs="Times New Roman"/>
+          <w:sz w:val="24"/>
+          <w:szCs w:val="24"/>
+        </w:rPr>
+      </w:pPr>
+      <w:r>
+        <w:rPr>
+          <w:rFonts w:ascii="Times New Roman" w:hAnsi="Times New Roman" w:cs="Times New Roman"/>
+          <w:sz w:val="24"/>
+          <w:szCs w:val="24"/>
+        </w:rPr>
+        <w:t>Register ISBN number.</w:t>
+      </w:r>
+    </w:p>
+    <w:p>
+      <w:pPr>
+        <w:pStyle w:val="ListParagraph"/>
+        <w:numPr>
+          <w:ilvl w:val="0"/>
+          <w:numId w:val="7"/>
+        </w:numPr>
+        <w:spacing w:after="0"/>
+        <w:rPr>
+          <w:rFonts w:ascii="Times New Roman" w:hAnsi="Times New Roman" w:cs="Times New Roman"/>
+          <w:sz w:val="24"/>
+          <w:szCs w:val="24"/>
+        </w:rPr>
+      </w:pPr>
+      <w:r>
+        <w:rPr>
+          <w:rFonts w:ascii="Times New Roman" w:hAnsi="Times New Roman" w:cs="Times New Roman"/>
+          <w:sz w:val="24"/>
+          <w:szCs w:val="24"/>
+        </w:rPr>
+        <w:t>Deal with printers.</w:t>
+      </w:r>
+      <w:r>
+        <w:rPr>
+          <w:rFonts w:ascii="Times New Roman" w:hAnsi="Times New Roman" w:cs="Times New Roman"/>
+          <w:sz w:val="24"/>
+          <w:szCs w:val="24"/>
+        </w:rPr>
+        <w:t xml:space="preserve"> ?</w:t>
+      </w:r>
+    </w:p>
+    <w:p>
+      <w:pPr>
+        <w:pStyle w:val="ListParagraph"/>
+        <w:numPr>
+          <w:ilvl w:val="0"/>
+          <w:numId w:val="7"/>
+        </w:numPr>
+        <w:spacing w:after="0"/>
+        <w:rPr>
+          <w:rFonts w:ascii="Times New Roman" w:hAnsi="Times New Roman" w:cs="Times New Roman"/>
+          <w:sz w:val="24"/>
+          <w:szCs w:val="24"/>
+        </w:rPr>
+      </w:pPr>
+      <w:r>
+        <w:rPr>
+          <w:rFonts w:ascii="Times New Roman" w:hAnsi="Times New Roman" w:cs="Times New Roman"/>
+          <w:sz w:val="24"/>
+          <w:szCs w:val="24"/>
+        </w:rPr>
+        <w:t>Deal with Distributors.</w:t>
+      </w:r>
+      <w:r>
+        <w:rPr>
+          <w:rFonts w:ascii="Times New Roman" w:hAnsi="Times New Roman" w:cs="Times New Roman"/>
+          <w:sz w:val="24"/>
+          <w:szCs w:val="24"/>
+        </w:rPr>
+        <w:t xml:space="preserve"> ?</w:t>
+      </w:r>
+    </w:p>
+    <w:p>
+      <w:pPr>
+        <w:pStyle w:val="ListParagraph"/>
+        <w:numPr>
+          <w:ilvl w:val="0"/>
+          <w:numId w:val="7"/>
+        </w:numPr>
+        <w:spacing w:after="0"/>
+        <w:rPr>
+          <w:rFonts w:ascii="Times New Roman" w:hAnsi="Times New Roman" w:cs="Times New Roman"/>
+          <w:sz w:val="24"/>
+          <w:szCs w:val="24"/>
+        </w:rPr>
+      </w:pPr>
+      <w:r>
+        <w:rPr>
+          <w:rFonts w:ascii="Times New Roman" w:hAnsi="Times New Roman" w:cs="Times New Roman"/>
+          <w:sz w:val="24"/>
+          <w:szCs w:val="24"/>
+        </w:rPr>
+        <w:t>Convert to all e</w:t>
       </w:r>
       <w:r>
         <w:rPr>
@@ -795,61 +1506,145 @@
           <w:sz w:val="24"/>
           <w:szCs w:val="24"/>
         </w:rPr>
-        <w:t>note block on a paragraph. ?</w:t>
-      </w:r>
-    </w:p>
-    <w:p>
-      <w:pPr>
-        <w:pStyle w:val="ListParagraph"/>
-        <w:numPr>
-          <w:ilvl w:val="0"/>
-          <w:numId w:val="4"/>
-        </w:numPr>
-        <w:spacing w:after="0"/>
-        <w:rPr>
-          <w:rFonts w:ascii="Times New Roman" w:hAnsi="Times New Roman" w:cs="Times New Roman"/>
-          <w:sz w:val="24"/>
-          <w:szCs w:val="24"/>
-        </w:rPr>
-      </w:pPr>
-      <w:r>
-        <w:rPr>
-          <w:rFonts w:ascii="Times New Roman" w:hAnsi="Times New Roman" w:cs="Times New Roman"/>
-          <w:sz w:val="24"/>
-          <w:szCs w:val="24"/>
-        </w:rPr>
-        <w:t>Edit block/piece/paragraph</w:t>
-      </w:r>
-    </w:p>
-    <w:p>
-      <w:pPr>
-        <w:pStyle w:val="ListParagraph"/>
-        <w:numPr>
-          <w:ilvl w:val="0"/>
-          <w:numId w:val="4"/>
-        </w:numPr>
-        <w:spacing w:after="0"/>
-        <w:rPr>
-          <w:rFonts w:ascii="Times New Roman" w:hAnsi="Times New Roman" w:cs="Times New Roman"/>
-          <w:sz w:val="24"/>
-          <w:szCs w:val="24"/>
-        </w:rPr>
-      </w:pPr>
-      <w:r>
-        <w:rPr>
-          <w:rFonts w:ascii="Times New Roman" w:hAnsi="Times New Roman" w:cs="Times New Roman"/>
-          <w:sz w:val="24"/>
-          <w:szCs w:val="24"/>
-        </w:rPr>
-        <w:t>Style page layouts</w:t>
-      </w:r>
-      <w:r>
-        <w:rPr>
-          <w:rFonts w:ascii="Times New Roman" w:hAnsi="Times New Roman" w:cs="Times New Roman"/>
-          <w:sz w:val="24"/>
-          <w:szCs w:val="24"/>
-        </w:rPr>
-        <w:t>/structure</w:t>
+        <w:t>book formats.</w:t>
+      </w:r>
+      <w:r>
+        <w:rPr>
+          <w:rFonts w:ascii="Times New Roman" w:hAnsi="Times New Roman" w:cs="Times New Roman"/>
+          <w:sz w:val="24"/>
+          <w:szCs w:val="24"/>
+        </w:rPr>
+        <w:t xml:space="preserve"> ?</w:t>
+      </w:r>
+    </w:p>
+    <w:p>
+      <w:pPr>
+        <w:pStyle w:val="ListParagraph"/>
+        <w:numPr>
+          <w:ilvl w:val="0"/>
+          <w:numId w:val="7"/>
+        </w:numPr>
+        <w:spacing w:after="0"/>
+        <w:rPr>
+          <w:rFonts w:ascii="Times New Roman" w:hAnsi="Times New Roman" w:cs="Times New Roman"/>
+          <w:sz w:val="24"/>
+          <w:szCs w:val="24"/>
+        </w:rPr>
+      </w:pPr>
+      <w:r>
+        <w:rPr>
+          <w:rFonts w:ascii="Times New Roman" w:hAnsi="Times New Roman" w:cs="Times New Roman"/>
+          <w:sz w:val="24"/>
+          <w:szCs w:val="24"/>
+        </w:rPr>
+        <w:t>Publish.</w:t>
+      </w:r>
+    </w:p>
+    <w:p>
+      <w:pPr>
+        <w:spacing w:after="0"/>
+        <w:rPr>
+          <w:rFonts w:ascii="Times New Roman" w:hAnsi="Times New Roman" w:cs="Times New Roman"/>
+          <w:sz w:val="24"/>
+          <w:szCs w:val="24"/>
+        </w:rPr>
+      </w:pPr>
+    </w:p>
+    <w:p>
+      <w:pPr>
+        <w:spacing w:after="0"/>
+        <w:rPr>
+          <w:rFonts w:ascii="Times New Roman" w:hAnsi="Times New Roman" w:cs="Times New Roman"/>
+          <w:b/>
+          <w:sz w:val="24"/>
+          <w:szCs w:val="24"/>
+        </w:rPr>
+      </w:pPr>
+    </w:p>
+    <w:p>
+      <w:pPr>
+        <w:spacing w:after="0"/>
+        <w:rPr>
+          <w:rFonts w:ascii="Times New Roman" w:hAnsi="Times New Roman" w:cs="Times New Roman"/>
+          <w:b/>
+          <w:sz w:val="24"/>
+          <w:szCs w:val="24"/>
+        </w:rPr>
+      </w:pPr>
+    </w:p>
+    <w:p>
+      <w:pPr>
+        <w:spacing w:after="0"/>
+        <w:rPr>
+          <w:rFonts w:ascii="Times New Roman" w:hAnsi="Times New Roman" w:cs="Times New Roman"/>
+          <w:b/>
+          <w:sz w:val="24"/>
+          <w:szCs w:val="24"/>
+        </w:rPr>
+      </w:pPr>
+      <w:r>
+        <w:rPr>
+          <w:rFonts w:ascii="Times New Roman" w:hAnsi="Times New Roman" w:cs="Times New Roman"/>
+          <w:b/>
+          <w:sz w:val="24"/>
+          <w:szCs w:val="24"/>
+        </w:rPr>
+        <w:t>Design:</w:t>
+      </w:r>
+    </w:p>
+    <w:p>
+      <w:pPr>
+        <w:pStyle w:val="ListParagraph"/>
+        <w:numPr>
+          <w:ilvl w:val="0"/>
+          <w:numId w:val="8"/>
+        </w:numPr>
+        <w:spacing w:after="0"/>
+        <w:rPr>
+          <w:rFonts w:ascii="Times New Roman" w:hAnsi="Times New Roman" w:cs="Times New Roman"/>
+          <w:sz w:val="24"/>
+          <w:szCs w:val="24"/>
+        </w:rPr>
+      </w:pPr>
+      <w:r>
+        <w:rPr>
+          <w:rFonts w:ascii="Times New Roman" w:hAnsi="Times New Roman" w:cs="Times New Roman"/>
+          <w:sz w:val="24"/>
+          <w:szCs w:val="24"/>
+        </w:rPr>
+        <w:t xml:space="preserve">Style </w:t>
+      </w:r>
+      <w:r>
+        <w:rPr>
+          <w:rFonts w:ascii="Times New Roman" w:hAnsi="Times New Roman" w:cs="Times New Roman"/>
+          <w:sz w:val="24"/>
+          <w:szCs w:val="24"/>
+        </w:rPr>
+        <w:t>b</w:t>
+      </w:r>
+      <w:r>
+        <w:rPr>
+          <w:rFonts w:ascii="Times New Roman" w:hAnsi="Times New Roman" w:cs="Times New Roman"/>
+          <w:sz w:val="24"/>
+          <w:szCs w:val="24"/>
+        </w:rPr>
+        <w:t xml:space="preserve">ook </w:t>
+      </w:r>
+      <w:r>
+        <w:rPr>
+          <w:rFonts w:ascii="Times New Roman" w:hAnsi="Times New Roman" w:cs="Times New Roman"/>
+          <w:sz w:val="24"/>
+          <w:szCs w:val="24"/>
+        </w:rPr>
+        <w:t>c</w:t>
+      </w:r>
+      <w:r>
+        <w:rPr>
+          <w:rFonts w:ascii="Times New Roman" w:hAnsi="Times New Roman" w:cs="Times New Roman"/>
+          <w:sz w:val="24"/>
+          <w:szCs w:val="24"/>
+        </w:rPr>
+        <w:t>over</w:t>
       </w:r>
       <w:r>
         <w:rPr>
@@ -865,92 +1660,30 @@
         <w:pStyle w:val="ListParagraph"/>
         <w:numPr>
           <w:ilvl w:val="0"/>
-          <w:numId w:val="4"/>
-        </w:numPr>
-        <w:spacing w:after="0"/>
-        <w:rPr>
-          <w:rFonts w:ascii="Times New Roman" w:hAnsi="Times New Roman" w:cs="Times New Roman"/>
-          <w:sz w:val="24"/>
-          <w:szCs w:val="24"/>
-        </w:rPr>
-      </w:pPr>
-      <w:r>
-        <w:rPr>
-          <w:rFonts w:ascii="Times New Roman" w:hAnsi="Times New Roman" w:cs="Times New Roman"/>
-          <w:sz w:val="24"/>
-          <w:szCs w:val="24"/>
-        </w:rPr>
-        <w:t>Choose predefined Template.</w:t>
-      </w:r>
-    </w:p>
-    <w:p>
-      <w:pPr>
-        <w:pStyle w:val="ListParagraph"/>
-        <w:numPr>
-          <w:ilvl w:val="0"/>
-          <w:numId w:val="4"/>
-        </w:numPr>
-        <w:spacing w:after="0"/>
-        <w:rPr>
-          <w:rFonts w:ascii="Times New Roman" w:hAnsi="Times New Roman" w:cs="Times New Roman"/>
-          <w:sz w:val="24"/>
-          <w:szCs w:val="24"/>
-        </w:rPr>
-      </w:pPr>
-      <w:r>
-        <w:rPr>
-          <w:rFonts w:ascii="Times New Roman" w:hAnsi="Times New Roman" w:cs="Times New Roman"/>
-          <w:sz w:val="24"/>
-          <w:szCs w:val="24"/>
-        </w:rPr>
-        <w:t xml:space="preserve">Create </w:t>
-      </w:r>
-      <w:r>
-        <w:rPr>
-          <w:rFonts w:ascii="Times New Roman" w:hAnsi="Times New Roman" w:cs="Times New Roman"/>
-          <w:sz w:val="24"/>
-          <w:szCs w:val="24"/>
-        </w:rPr>
-        <w:t xml:space="preserve">a </w:t>
-      </w:r>
-      <w:r>
-        <w:rPr>
-          <w:rFonts w:ascii="Times New Roman" w:hAnsi="Times New Roman" w:cs="Times New Roman"/>
-          <w:sz w:val="24"/>
-          <w:szCs w:val="24"/>
-        </w:rPr>
-        <w:t xml:space="preserve">new template. </w:t>
-      </w:r>
-    </w:p>
-    <w:p>
-      <w:pPr>
-        <w:pStyle w:val="ListParagraph"/>
-        <w:numPr>
-          <w:ilvl w:val="0"/>
-          <w:numId w:val="4"/>
-        </w:numPr>
-        <w:spacing w:after="0"/>
-        <w:rPr>
-          <w:rFonts w:ascii="Times New Roman" w:hAnsi="Times New Roman" w:cs="Times New Roman"/>
-          <w:sz w:val="24"/>
-          <w:szCs w:val="24"/>
-        </w:rPr>
-      </w:pPr>
-      <w:r>
-        <w:rPr>
-          <w:rFonts w:ascii="Times New Roman" w:hAnsi="Times New Roman" w:cs="Times New Roman"/>
-          <w:sz w:val="24"/>
-          <w:szCs w:val="24"/>
-        </w:rPr>
-        <w:t>Notify Producer</w:t>
-      </w:r>
-      <w:r>
-        <w:rPr>
-          <w:rFonts w:ascii="Times New Roman" w:hAnsi="Times New Roman" w:cs="Times New Roman"/>
-          <w:sz w:val="24"/>
-          <w:szCs w:val="24"/>
-        </w:rPr>
-        <w:t>/Publisher</w:t>
+          <w:numId w:val="8"/>
+        </w:numPr>
+        <w:spacing w:after="0"/>
+        <w:rPr>
+          <w:rFonts w:ascii="Times New Roman" w:hAnsi="Times New Roman" w:cs="Times New Roman"/>
+          <w:sz w:val="24"/>
+          <w:szCs w:val="24"/>
+        </w:rPr>
+      </w:pPr>
+      <w:r>
+        <w:rPr>
+          <w:rFonts w:ascii="Times New Roman" w:hAnsi="Times New Roman" w:cs="Times New Roman"/>
+          <w:sz w:val="24"/>
+          <w:szCs w:val="24"/>
+        </w:rPr>
+        <w:t xml:space="preserve">Style </w:t>
+      </w:r>
+      <w:r>
+        <w:rPr>
+          <w:rFonts w:ascii="Times New Roman" w:hAnsi="Times New Roman" w:cs="Times New Roman"/>
+          <w:sz w:val="24"/>
+          <w:szCs w:val="24"/>
+        </w:rPr>
+        <w:t>interior</w:t>
       </w:r>
       <w:r>
         <w:rPr>
@@ -960,36 +1693,51 @@
         </w:rPr>
         <w:t>.</w:t>
       </w:r>
-      <w:r>
-        <w:rPr>
-          <w:rFonts w:ascii="Times New Roman" w:hAnsi="Times New Roman" w:cs="Times New Roman"/>
-          <w:sz w:val="24"/>
-          <w:szCs w:val="24"/>
-        </w:rPr>
-        <w:t xml:space="preserve"> ?</w:t>
-      </w:r>
-    </w:p>
-    <w:p>
-      <w:pPr>
-        <w:pStyle w:val="ListParagraph"/>
-        <w:numPr>
-          <w:ilvl w:val="0"/>
-          <w:numId w:val="4"/>
-        </w:numPr>
-        <w:spacing w:after="0"/>
-        <w:rPr>
-          <w:rFonts w:ascii="Times New Roman" w:hAnsi="Times New Roman" w:cs="Times New Roman"/>
-          <w:sz w:val="24"/>
-          <w:szCs w:val="24"/>
-        </w:rPr>
-      </w:pPr>
-      <w:r>
-        <w:rPr>
-          <w:rFonts w:ascii="Times New Roman" w:hAnsi="Times New Roman" w:cs="Times New Roman"/>
-          <w:sz w:val="24"/>
-          <w:szCs w:val="24"/>
-        </w:rPr>
-        <w:t>Upload pictures</w:t>
+    </w:p>
+    <w:p>
+      <w:pPr>
+        <w:pStyle w:val="ListParagraph"/>
+        <w:numPr>
+          <w:ilvl w:val="0"/>
+          <w:numId w:val="8"/>
+        </w:numPr>
+        <w:spacing w:after="0"/>
+        <w:rPr>
+          <w:rFonts w:ascii="Times New Roman" w:hAnsi="Times New Roman" w:cs="Times New Roman"/>
+          <w:sz w:val="24"/>
+          <w:szCs w:val="24"/>
+        </w:rPr>
+      </w:pPr>
+      <w:r>
+        <w:rPr>
+          <w:rFonts w:ascii="Times New Roman" w:hAnsi="Times New Roman" w:cs="Times New Roman"/>
+          <w:sz w:val="24"/>
+          <w:szCs w:val="24"/>
+        </w:rPr>
+        <w:t xml:space="preserve">Upload pictures. </w:t>
+      </w:r>
+    </w:p>
+    <w:p>
+      <w:pPr>
+        <w:pStyle w:val="ListParagraph"/>
+        <w:numPr>
+          <w:ilvl w:val="0"/>
+          <w:numId w:val="8"/>
+        </w:numPr>
+        <w:spacing w:after="0"/>
+        <w:rPr>
+          <w:rFonts w:ascii="Times New Roman" w:hAnsi="Times New Roman" w:cs="Times New Roman"/>
+          <w:sz w:val="24"/>
+          <w:szCs w:val="24"/>
+        </w:rPr>
+      </w:pPr>
+      <w:r>
+        <w:rPr>
+          <w:rFonts w:ascii="Times New Roman" w:hAnsi="Times New Roman" w:cs="Times New Roman"/>
+          <w:sz w:val="24"/>
+          <w:szCs w:val="24"/>
+        </w:rPr>
+        <w:t>Notify producer/publisher</w:t>
       </w:r>
       <w:r>
         <w:rPr>
@@ -999,463 +1747,6 @@
         </w:rPr>
         <w:t>.</w:t>
       </w:r>
-      <w:r>
-        <w:rPr>
-          <w:rFonts w:ascii="Times New Roman" w:hAnsi="Times New Roman" w:cs="Times New Roman"/>
-          <w:sz w:val="24"/>
-          <w:szCs w:val="24"/>
-        </w:rPr>
-        <w:t xml:space="preserve"> ?</w:t>
-      </w:r>
-    </w:p>
-    <w:p>
-      <w:pPr>
-        <w:spacing w:after="0"/>
-        <w:rPr>
-          <w:rFonts w:ascii="Times New Roman" w:hAnsi="Times New Roman" w:cs="Times New Roman"/>
-          <w:sz w:val="24"/>
-          <w:szCs w:val="24"/>
-        </w:rPr>
-      </w:pPr>
-    </w:p>
-    <w:p>
-      <w:pPr>
-        <w:spacing w:after="0"/>
-        <w:rPr>
-          <w:rFonts w:ascii="Times New Roman" w:hAnsi="Times New Roman" w:cs="Times New Roman"/>
-          <w:b/>
-          <w:sz w:val="24"/>
-          <w:szCs w:val="24"/>
-        </w:rPr>
-      </w:pPr>
-      <w:r>
-        <w:rPr>
-          <w:rFonts w:ascii="Times New Roman" w:hAnsi="Times New Roman" w:cs="Times New Roman"/>
-          <w:b/>
-          <w:sz w:val="24"/>
-          <w:szCs w:val="24"/>
-        </w:rPr>
-        <w:t>Production:</w:t>
-      </w:r>
-      <w:r>
-        <w:rPr>
-          <w:rFonts w:ascii="Times New Roman" w:hAnsi="Times New Roman" w:cs="Times New Roman"/>
-          <w:b/>
-          <w:sz w:val="24"/>
-          <w:szCs w:val="24"/>
-        </w:rPr>
-        <w:t xml:space="preserve"> </w:t>
-      </w:r>
-    </w:p>
-    <w:p>
-      <w:pPr>
-        <w:pStyle w:val="ListParagraph"/>
-        <w:numPr>
-          <w:ilvl w:val="0"/>
-          <w:numId w:val="7"/>
-        </w:numPr>
-        <w:spacing w:after="0"/>
-        <w:rPr>
-          <w:rFonts w:ascii="Times New Roman" w:hAnsi="Times New Roman" w:cs="Times New Roman"/>
-          <w:sz w:val="24"/>
-          <w:szCs w:val="24"/>
-        </w:rPr>
-      </w:pPr>
-      <w:r>
-        <w:rPr>
-          <w:rFonts w:ascii="Times New Roman" w:hAnsi="Times New Roman" w:cs="Times New Roman"/>
-          <w:sz w:val="24"/>
-          <w:szCs w:val="24"/>
-        </w:rPr>
-        <w:t xml:space="preserve">Notify </w:t>
-      </w:r>
-      <w:r>
-        <w:rPr>
-          <w:rFonts w:ascii="Times New Roman" w:hAnsi="Times New Roman" w:cs="Times New Roman"/>
-          <w:sz w:val="24"/>
-          <w:szCs w:val="24"/>
-        </w:rPr>
-        <w:t>design</w:t>
-      </w:r>
-      <w:r>
-        <w:rPr>
-          <w:rFonts w:ascii="Times New Roman" w:hAnsi="Times New Roman" w:cs="Times New Roman"/>
-          <w:sz w:val="24"/>
-          <w:szCs w:val="24"/>
-        </w:rPr>
-        <w:t xml:space="preserve"> person/team</w:t>
-      </w:r>
-      <w:r>
-        <w:rPr>
-          <w:rFonts w:ascii="Times New Roman" w:hAnsi="Times New Roman" w:cs="Times New Roman"/>
-          <w:sz w:val="24"/>
-          <w:szCs w:val="24"/>
-        </w:rPr>
-        <w:t>.</w:t>
-      </w:r>
-    </w:p>
-    <w:p>
-      <w:pPr>
-        <w:pStyle w:val="ListParagraph"/>
-        <w:numPr>
-          <w:ilvl w:val="0"/>
-          <w:numId w:val="7"/>
-        </w:numPr>
-        <w:spacing w:after="0"/>
-        <w:rPr>
-          <w:rFonts w:ascii="Times New Roman" w:hAnsi="Times New Roman" w:cs="Times New Roman"/>
-          <w:sz w:val="24"/>
-          <w:szCs w:val="24"/>
-        </w:rPr>
-      </w:pPr>
-      <w:r>
-        <w:rPr>
-          <w:rFonts w:ascii="Times New Roman" w:hAnsi="Times New Roman" w:cs="Times New Roman"/>
-          <w:sz w:val="24"/>
-          <w:szCs w:val="24"/>
-        </w:rPr>
-        <w:t>Register ISBN number.</w:t>
-      </w:r>
-    </w:p>
-    <w:p>
-      <w:pPr>
-        <w:pStyle w:val="ListParagraph"/>
-        <w:numPr>
-          <w:ilvl w:val="0"/>
-          <w:numId w:val="7"/>
-        </w:numPr>
-        <w:spacing w:after="0"/>
-        <w:rPr>
-          <w:rFonts w:ascii="Times New Roman" w:hAnsi="Times New Roman" w:cs="Times New Roman"/>
-          <w:sz w:val="24"/>
-          <w:szCs w:val="24"/>
-        </w:rPr>
-      </w:pPr>
-      <w:r>
-        <w:rPr>
-          <w:rFonts w:ascii="Times New Roman" w:hAnsi="Times New Roman" w:cs="Times New Roman"/>
-          <w:sz w:val="24"/>
-          <w:szCs w:val="24"/>
-        </w:rPr>
-        <w:t>Deal with printers.</w:t>
-      </w:r>
-      <w:r>
-        <w:rPr>
-          <w:rFonts w:ascii="Times New Roman" w:hAnsi="Times New Roman" w:cs="Times New Roman"/>
-          <w:sz w:val="24"/>
-          <w:szCs w:val="24"/>
-        </w:rPr>
-        <w:t xml:space="preserve"> ?</w:t>
-      </w:r>
-    </w:p>
-    <w:p>
-      <w:pPr>
-        <w:pStyle w:val="ListParagraph"/>
-        <w:numPr>
-          <w:ilvl w:val="0"/>
-          <w:numId w:val="7"/>
-        </w:numPr>
-        <w:spacing w:after="0"/>
-        <w:rPr>
-          <w:rFonts w:ascii="Times New Roman" w:hAnsi="Times New Roman" w:cs="Times New Roman"/>
-          <w:sz w:val="24"/>
-          <w:szCs w:val="24"/>
-        </w:rPr>
-      </w:pPr>
-      <w:r>
-        <w:rPr>
-          <w:rFonts w:ascii="Times New Roman" w:hAnsi="Times New Roman" w:cs="Times New Roman"/>
-          <w:sz w:val="24"/>
-          <w:szCs w:val="24"/>
-        </w:rPr>
-        <w:t>Deal with Distributors.</w:t>
-      </w:r>
-      <w:r>
-        <w:rPr>
-          <w:rFonts w:ascii="Times New Roman" w:hAnsi="Times New Roman" w:cs="Times New Roman"/>
-          <w:sz w:val="24"/>
-          <w:szCs w:val="24"/>
-        </w:rPr>
-        <w:t xml:space="preserve"> ?</w:t>
-      </w:r>
-    </w:p>
-    <w:p>
-      <w:pPr>
-        <w:pStyle w:val="ListParagraph"/>
-        <w:numPr>
-          <w:ilvl w:val="0"/>
-          <w:numId w:val="7"/>
-        </w:numPr>
-        <w:spacing w:after="0"/>
-        <w:rPr>
-          <w:rFonts w:ascii="Times New Roman" w:hAnsi="Times New Roman" w:cs="Times New Roman"/>
-          <w:sz w:val="24"/>
-          <w:szCs w:val="24"/>
-        </w:rPr>
-      </w:pPr>
-      <w:r>
-        <w:rPr>
-          <w:rFonts w:ascii="Times New Roman" w:hAnsi="Times New Roman" w:cs="Times New Roman"/>
-          <w:sz w:val="24"/>
-          <w:szCs w:val="24"/>
-        </w:rPr>
-        <w:t>Convert to all e</w:t>
-      </w:r>
-      <w:r>
-        <w:rPr>
-          <w:rFonts w:ascii="Times New Roman" w:hAnsi="Times New Roman" w:cs="Times New Roman"/>
-          <w:sz w:val="24"/>
-          <w:szCs w:val="24"/>
-        </w:rPr>
-        <w:t>-</w:t>
-      </w:r>
-      <w:r>
-        <w:rPr>
-          <w:rFonts w:ascii="Times New Roman" w:hAnsi="Times New Roman" w:cs="Times New Roman"/>
-          <w:sz w:val="24"/>
-          <w:szCs w:val="24"/>
-        </w:rPr>
-        <w:t>book formats.</w:t>
-      </w:r>
-      <w:r>
-        <w:rPr>
-          <w:rFonts w:ascii="Times New Roman" w:hAnsi="Times New Roman" w:cs="Times New Roman"/>
-          <w:sz w:val="24"/>
-          <w:szCs w:val="24"/>
-        </w:rPr>
-        <w:t xml:space="preserve"> ?</w:t>
-      </w:r>
-    </w:p>
-    <w:p>
-      <w:pPr>
-        <w:pStyle w:val="ListParagraph"/>
-        <w:numPr>
-          <w:ilvl w:val="0"/>
-          <w:numId w:val="7"/>
-        </w:numPr>
-        <w:spacing w:after="0"/>
-        <w:rPr>
-          <w:rFonts w:ascii="Times New Roman" w:hAnsi="Times New Roman" w:cs="Times New Roman"/>
-          <w:sz w:val="24"/>
-          <w:szCs w:val="24"/>
-        </w:rPr>
-      </w:pPr>
-      <w:r>
-        <w:rPr>
-          <w:rFonts w:ascii="Times New Roman" w:hAnsi="Times New Roman" w:cs="Times New Roman"/>
-          <w:sz w:val="24"/>
-          <w:szCs w:val="24"/>
-        </w:rPr>
-        <w:t>Publish.</w:t>
-      </w:r>
-    </w:p>
-    <w:p>
-      <w:pPr>
-        <w:spacing w:after="0"/>
-        <w:rPr>
-          <w:rFonts w:ascii="Times New Roman" w:hAnsi="Times New Roman" w:cs="Times New Roman"/>
-          <w:sz w:val="24"/>
-          <w:szCs w:val="24"/>
-        </w:rPr>
-      </w:pPr>
-    </w:p>
-    <w:p>
-      <w:pPr>
-        <w:spacing w:after="0"/>
-        <w:rPr>
-          <w:rFonts w:ascii="Times New Roman" w:hAnsi="Times New Roman" w:cs="Times New Roman"/>
-          <w:b/>
-          <w:sz w:val="24"/>
-          <w:szCs w:val="24"/>
-        </w:rPr>
-      </w:pPr>
-    </w:p>
-    <w:p>
-      <w:pPr>
-        <w:spacing w:after="0"/>
-        <w:rPr>
-          <w:rFonts w:ascii="Times New Roman" w:hAnsi="Times New Roman" w:cs="Times New Roman"/>
-          <w:b/>
-          <w:sz w:val="24"/>
-          <w:szCs w:val="24"/>
-        </w:rPr>
-      </w:pPr>
-    </w:p>
-    <w:p>
-      <w:pPr>
-        <w:spacing w:after="0"/>
-        <w:rPr>
-          <w:rFonts w:ascii="Times New Roman" w:hAnsi="Times New Roman" w:cs="Times New Roman"/>
-          <w:b/>
-          <w:sz w:val="24"/>
-          <w:szCs w:val="24"/>
-        </w:rPr>
-      </w:pPr>
-      <w:r>
-        <w:rPr>
-          <w:rFonts w:ascii="Times New Roman" w:hAnsi="Times New Roman" w:cs="Times New Roman"/>
-          <w:b/>
-          <w:sz w:val="24"/>
-          <w:szCs w:val="24"/>
-        </w:rPr>
-        <w:t>Design:</w:t>
-      </w:r>
-    </w:p>
-    <w:p>
-      <w:pPr>
-        <w:pStyle w:val="ListParagraph"/>
-        <w:numPr>
-          <w:ilvl w:val="0"/>
-          <w:numId w:val="8"/>
-        </w:numPr>
-        <w:spacing w:after="0"/>
-        <w:rPr>
-          <w:rFonts w:ascii="Times New Roman" w:hAnsi="Times New Roman" w:cs="Times New Roman"/>
-          <w:sz w:val="24"/>
-          <w:szCs w:val="24"/>
-        </w:rPr>
-      </w:pPr>
-      <w:r>
-        <w:rPr>
-          <w:rFonts w:ascii="Times New Roman" w:hAnsi="Times New Roman" w:cs="Times New Roman"/>
-          <w:sz w:val="24"/>
-          <w:szCs w:val="24"/>
-        </w:rPr>
-        <w:t xml:space="preserve">Style </w:t>
-      </w:r>
-      <w:r>
-        <w:rPr>
-          <w:rFonts w:ascii="Times New Roman" w:hAnsi="Times New Roman" w:cs="Times New Roman"/>
-          <w:sz w:val="24"/>
-          <w:szCs w:val="24"/>
-        </w:rPr>
-        <w:t>b</w:t>
-      </w:r>
-      <w:r>
-        <w:rPr>
-          <w:rFonts w:ascii="Times New Roman" w:hAnsi="Times New Roman" w:cs="Times New Roman"/>
-          <w:sz w:val="24"/>
-          <w:szCs w:val="24"/>
-        </w:rPr>
-        <w:t xml:space="preserve">ook </w:t>
-      </w:r>
-      <w:r>
-        <w:rPr>
-          <w:rFonts w:ascii="Times New Roman" w:hAnsi="Times New Roman" w:cs="Times New Roman"/>
-          <w:sz w:val="24"/>
-          <w:szCs w:val="24"/>
-        </w:rPr>
-        <w:t>c</w:t>
-      </w:r>
-      <w:r>
-        <w:rPr>
-          <w:rFonts w:ascii="Times New Roman" w:hAnsi="Times New Roman" w:cs="Times New Roman"/>
-          <w:sz w:val="24"/>
-          <w:szCs w:val="24"/>
-        </w:rPr>
-        <w:t>over</w:t>
-      </w:r>
-      <w:r>
-        <w:rPr>
-          <w:rFonts w:ascii="Times New Roman" w:hAnsi="Times New Roman" w:cs="Times New Roman"/>
-          <w:sz w:val="24"/>
-          <w:szCs w:val="24"/>
-        </w:rPr>
-        <w:t>.</w:t>
-      </w:r>
-    </w:p>
-    <w:p>
-      <w:pPr>
-        <w:pStyle w:val="ListParagraph"/>
-        <w:numPr>
-          <w:ilvl w:val="0"/>
-          <w:numId w:val="8"/>
-        </w:numPr>
-        <w:spacing w:after="0"/>
-        <w:rPr>
-          <w:rFonts w:ascii="Times New Roman" w:hAnsi="Times New Roman" w:cs="Times New Roman"/>
-          <w:sz w:val="24"/>
-          <w:szCs w:val="24"/>
-        </w:rPr>
-      </w:pPr>
-      <w:r>
-        <w:rPr>
-          <w:rFonts w:ascii="Times New Roman" w:hAnsi="Times New Roman" w:cs="Times New Roman"/>
-          <w:sz w:val="24"/>
-          <w:szCs w:val="24"/>
-        </w:rPr>
-        <w:t xml:space="preserve">Style </w:t>
-      </w:r>
-      <w:r>
-        <w:rPr>
-          <w:rFonts w:ascii="Times New Roman" w:hAnsi="Times New Roman" w:cs="Times New Roman"/>
-          <w:sz w:val="24"/>
-          <w:szCs w:val="24"/>
-        </w:rPr>
-        <w:t>interior</w:t>
-      </w:r>
-      <w:r>
-        <w:rPr>
-          <w:rFonts w:ascii="Times New Roman" w:hAnsi="Times New Roman" w:cs="Times New Roman"/>
-          <w:sz w:val="24"/>
-          <w:szCs w:val="24"/>
-        </w:rPr>
-        <w:t>.</w:t>
-      </w:r>
-    </w:p>
-    <w:p>
-      <w:pPr>
-        <w:pStyle w:val="ListParagraph"/>
-        <w:numPr>
-          <w:ilvl w:val="0"/>
-          <w:numId w:val="8"/>
-        </w:numPr>
-        <w:spacing w:after="0"/>
-        <w:rPr>
-          <w:rFonts w:ascii="Times New Roman" w:hAnsi="Times New Roman" w:cs="Times New Roman"/>
-          <w:sz w:val="24"/>
-          <w:szCs w:val="24"/>
-        </w:rPr>
-      </w:pPr>
-      <w:r>
-        <w:rPr>
-          <w:rFonts w:ascii="Times New Roman" w:hAnsi="Times New Roman" w:cs="Times New Roman"/>
-          <w:sz w:val="24"/>
-          <w:szCs w:val="24"/>
-        </w:rPr>
-        <w:t xml:space="preserve">Upload pictures. </w:t>
-      </w:r>
-    </w:p>
-    <w:p>
-      <w:pPr>
-        <w:pStyle w:val="ListParagraph"/>
-        <w:numPr>
-          <w:ilvl w:val="0"/>
-          <w:numId w:val="8"/>
-        </w:numPr>
-        <w:spacing w:after="0"/>
-        <w:rPr>
-          <w:rFonts w:ascii="Times New Roman" w:hAnsi="Times New Roman" w:cs="Times New Roman"/>
-          <w:sz w:val="24"/>
-          <w:szCs w:val="24"/>
-        </w:rPr>
-      </w:pPr>
-      <w:r>
-        <w:rPr>
-          <w:rFonts w:ascii="Times New Roman" w:hAnsi="Times New Roman" w:cs="Times New Roman"/>
-          <w:sz w:val="24"/>
-          <w:szCs w:val="24"/>
-        </w:rPr>
-        <w:t>Notify producer/publisher</w:t>
-      </w:r>
-      <w:r>
-        <w:rPr>
-          <w:rFonts w:ascii="Times New Roman" w:hAnsi="Times New Roman" w:cs="Times New Roman"/>
-          <w:sz w:val="24"/>
-          <w:szCs w:val="24"/>
-        </w:rPr>
-        <w:t>.</w:t>
-      </w:r>
     </w:p>
     <w:p>
       <w:pPr>
@@ -1490,8 +1781,18 @@
           <w:sz w:val="24"/>
           <w:szCs w:val="24"/>
         </w:rPr>
-        <w:t>Marketing and others might be joined into this app ?</w:t>
-      </w:r>
+        <w:t xml:space="preserve">Marketing and others might be joined into this </w:t>
+      </w:r>
+      <w:proofErr w:type="gramStart"/>
+      <w:r>
+        <w:rPr>
+          <w:rFonts w:ascii="Times New Roman" w:hAnsi="Times New Roman" w:cs="Times New Roman"/>
+          <w:sz w:val="24"/>
+          <w:szCs w:val="24"/>
+        </w:rPr>
+        <w:t>app ?</w:t>
+      </w:r>
+      <w:proofErr w:type="gramEnd"/>
     </w:p>
     <w:p>
       <w:pPr>

</xml_diff>

<commit_message>
A few more lines added
</commit_message>
<xml_diff>
--- a/Functional requirements/Basic Functional Requirements(List).docx
+++ b/Functional requirements/Basic Functional Requirements(List).docx
@@ -86,47 +86,259 @@
           <w:sz w:val="24"/>
           <w:szCs w:val="24"/>
         </w:rPr>
-        <w:t xml:space="preserve">Can possibly be a </w:t>
-      </w:r>
-      <w:proofErr w:type="gramStart"/>
-      <w:r>
+        <w:t>Can possibly be a requirement.</w:t>
+      </w:r>
+    </w:p>
+    <w:p>
+      <w:pPr>
+        <w:spacing w:after="0"/>
         <w:rPr>
           <w:rFonts w:ascii="Times New Roman" w:hAnsi="Times New Roman" w:cs="Times New Roman"/>
           <w:b/>
           <w:sz w:val="24"/>
           <w:szCs w:val="24"/>
         </w:rPr>
-        <w:t>requirement.</w:t>
-      </w:r>
-      <w:proofErr w:type="gramEnd"/>
-    </w:p>
-    <w:p>
-      <w:pPr>
-        <w:spacing w:after="0"/>
+      </w:pPr>
+    </w:p>
+    <w:p>
+      <w:pPr>
+        <w:spacing w:after="0"/>
+        <w:rPr>
+          <w:rFonts w:ascii="Times New Roman" w:hAnsi="Times New Roman" w:cs="Times New Roman"/>
+          <w:sz w:val="24"/>
+          <w:szCs w:val="24"/>
+        </w:rPr>
+      </w:pPr>
+      <w:r>
         <w:rPr>
           <w:rFonts w:ascii="Times New Roman" w:hAnsi="Times New Roman" w:cs="Times New Roman"/>
           <w:b/>
           <w:sz w:val="24"/>
           <w:szCs w:val="24"/>
         </w:rPr>
-      </w:pPr>
-    </w:p>
-    <w:p>
-      <w:pPr>
-        <w:spacing w:after="0"/>
-        <w:rPr>
-          <w:rFonts w:ascii="Times New Roman" w:hAnsi="Times New Roman" w:cs="Times New Roman"/>
-          <w:sz w:val="24"/>
-          <w:szCs w:val="24"/>
-        </w:rPr>
-      </w:pPr>
-      <w:r>
+        <w:t xml:space="preserve"> </w:t>
+      </w:r>
+      <w:r>
+        <w:rPr>
+          <w:rFonts w:ascii="Times New Roman" w:hAnsi="Times New Roman" w:cs="Times New Roman"/>
+          <w:sz w:val="24"/>
+          <w:szCs w:val="24"/>
+        </w:rPr>
+        <w:t>A site displaying the life cycle for a book:</w:t>
+      </w:r>
+    </w:p>
+    <w:p>
+      <w:pPr>
+        <w:spacing w:after="0"/>
         <w:rPr>
           <w:rFonts w:ascii="Times New Roman" w:hAnsi="Times New Roman" w:cs="Times New Roman"/>
           <w:b/>
           <w:sz w:val="24"/>
           <w:szCs w:val="24"/>
         </w:rPr>
+      </w:pPr>
+      <w:r>
+        <w:rPr>
+          <w:rFonts w:ascii="Times New Roman" w:hAnsi="Times New Roman" w:cs="Times New Roman"/>
+          <w:b/>
+          <w:sz w:val="24"/>
+          <w:szCs w:val="24"/>
+        </w:rPr>
+        <w:t>http://publishingtrendsetter.com/life-cycle-book/</w:t>
+      </w:r>
+    </w:p>
+    <w:p>
+      <w:pPr>
+        <w:spacing w:after="0"/>
+        <w:rPr>
+          <w:rFonts w:ascii="Times New Roman" w:hAnsi="Times New Roman" w:cs="Times New Roman"/>
+          <w:b/>
+          <w:sz w:val="24"/>
+          <w:szCs w:val="24"/>
+        </w:rPr>
+      </w:pPr>
+    </w:p>
+    <w:p>
+      <w:pPr>
+        <w:spacing w:after="0"/>
+        <w:rPr>
+          <w:rFonts w:ascii="Times New Roman" w:hAnsi="Times New Roman" w:cs="Times New Roman"/>
+          <w:b/>
+          <w:sz w:val="24"/>
+          <w:szCs w:val="24"/>
+        </w:rPr>
+      </w:pPr>
+      <w:r>
+        <w:rPr>
+          <w:rFonts w:ascii="Times New Roman" w:hAnsi="Times New Roman" w:cs="Times New Roman"/>
+          <w:b/>
+          <w:sz w:val="24"/>
+          <w:szCs w:val="24"/>
+        </w:rPr>
+        <w:t>Authentication:</w:t>
+      </w:r>
+    </w:p>
+    <w:p>
+      <w:pPr>
+        <w:pStyle w:val="ListParagraph"/>
+        <w:numPr>
+          <w:ilvl w:val="0"/>
+          <w:numId w:val="2"/>
+        </w:numPr>
+        <w:spacing w:after="0"/>
+        <w:rPr>
+          <w:rFonts w:ascii="Times New Roman" w:hAnsi="Times New Roman" w:cs="Times New Roman"/>
+          <w:sz w:val="24"/>
+          <w:szCs w:val="24"/>
+        </w:rPr>
+      </w:pPr>
+      <w:r>
+        <w:rPr>
+          <w:rFonts w:ascii="Times New Roman" w:hAnsi="Times New Roman" w:cs="Times New Roman"/>
+          <w:sz w:val="24"/>
+          <w:szCs w:val="24"/>
+        </w:rPr>
+        <w:t>Create Account</w:t>
+      </w:r>
+      <w:r>
+        <w:rPr>
+          <w:rFonts w:ascii="Times New Roman" w:hAnsi="Times New Roman" w:cs="Times New Roman"/>
+          <w:sz w:val="24"/>
+          <w:szCs w:val="24"/>
+        </w:rPr>
+        <w:t>/Register</w:t>
+      </w:r>
+      <w:r>
+        <w:rPr>
+          <w:rFonts w:ascii="Times New Roman" w:hAnsi="Times New Roman" w:cs="Times New Roman"/>
+          <w:sz w:val="24"/>
+          <w:szCs w:val="24"/>
+        </w:rPr>
+        <w:t>.</w:t>
+      </w:r>
+      <w:r>
+        <w:rPr>
+          <w:rFonts w:ascii="Times New Roman" w:hAnsi="Times New Roman" w:cs="Times New Roman"/>
+          <w:sz w:val="24"/>
+          <w:szCs w:val="24"/>
+        </w:rPr>
+        <w:t>(</w:t>
+      </w:r>
+      <w:r>
+        <w:rPr>
+          <w:rFonts w:ascii="Times New Roman" w:hAnsi="Times New Roman" w:cs="Times New Roman"/>
+          <w:sz w:val="24"/>
+          <w:szCs w:val="24"/>
+        </w:rPr>
+        <w:t>There are different roles available</w:t>
+      </w:r>
+      <w:r>
+        <w:rPr>
+          <w:rFonts w:ascii="Times New Roman" w:hAnsi="Times New Roman" w:cs="Times New Roman"/>
+          <w:sz w:val="24"/>
+          <w:szCs w:val="24"/>
+        </w:rPr>
+        <w:t>)</w:t>
+      </w:r>
+    </w:p>
+    <w:p>
+      <w:pPr>
+        <w:pStyle w:val="ListParagraph"/>
+        <w:numPr>
+          <w:ilvl w:val="0"/>
+          <w:numId w:val="2"/>
+        </w:numPr>
+        <w:spacing w:after="0"/>
+        <w:rPr>
+          <w:rFonts w:ascii="Times New Roman" w:hAnsi="Times New Roman" w:cs="Times New Roman"/>
+          <w:sz w:val="24"/>
+          <w:szCs w:val="24"/>
+        </w:rPr>
+      </w:pPr>
+      <w:r>
+        <w:rPr>
+          <w:rFonts w:ascii="Times New Roman" w:hAnsi="Times New Roman" w:cs="Times New Roman"/>
+          <w:sz w:val="24"/>
+          <w:szCs w:val="24"/>
+        </w:rPr>
+        <w:t>Log in/Sign in</w:t>
+      </w:r>
+      <w:r>
+        <w:rPr>
+          <w:rFonts w:ascii="Times New Roman" w:hAnsi="Times New Roman" w:cs="Times New Roman"/>
+          <w:sz w:val="24"/>
+          <w:szCs w:val="24"/>
+        </w:rPr>
+        <w:t>.</w:t>
+      </w:r>
+    </w:p>
+    <w:p>
+      <w:pPr>
+        <w:pStyle w:val="ListParagraph"/>
+        <w:numPr>
+          <w:ilvl w:val="0"/>
+          <w:numId w:val="2"/>
+        </w:numPr>
+        <w:spacing w:after="0"/>
+        <w:rPr>
+          <w:rFonts w:ascii="Times New Roman" w:hAnsi="Times New Roman" w:cs="Times New Roman"/>
+          <w:sz w:val="24"/>
+          <w:szCs w:val="24"/>
+        </w:rPr>
+      </w:pPr>
+      <w:r>
+        <w:rPr>
+          <w:rFonts w:ascii="Times New Roman" w:hAnsi="Times New Roman" w:cs="Times New Roman"/>
+          <w:sz w:val="24"/>
+          <w:szCs w:val="24"/>
+        </w:rPr>
+        <w:t>Log out</w:t>
+      </w:r>
+      <w:r>
+        <w:rPr>
+          <w:rFonts w:ascii="Times New Roman" w:hAnsi="Times New Roman" w:cs="Times New Roman"/>
+          <w:sz w:val="24"/>
+          <w:szCs w:val="24"/>
+        </w:rPr>
+        <w:t>.</w:t>
+      </w:r>
+    </w:p>
+    <w:p>
+      <w:pPr>
+        <w:pStyle w:val="ListParagraph"/>
+        <w:numPr>
+          <w:ilvl w:val="0"/>
+          <w:numId w:val="2"/>
+        </w:numPr>
+        <w:spacing w:after="0"/>
+        <w:rPr>
+          <w:rFonts w:ascii="Times New Roman" w:hAnsi="Times New Roman" w:cs="Times New Roman"/>
+          <w:sz w:val="24"/>
+          <w:szCs w:val="24"/>
+        </w:rPr>
+      </w:pPr>
+      <w:r>
+        <w:rPr>
+          <w:rFonts w:ascii="Times New Roman" w:hAnsi="Times New Roman" w:cs="Times New Roman"/>
+          <w:sz w:val="24"/>
+          <w:szCs w:val="24"/>
+        </w:rPr>
+        <w:t>Remove account</w:t>
+      </w:r>
+      <w:r>
+        <w:rPr>
+          <w:rFonts w:ascii="Times New Roman" w:hAnsi="Times New Roman" w:cs="Times New Roman"/>
+          <w:sz w:val="24"/>
+          <w:szCs w:val="24"/>
+        </w:rPr>
+        <w:t>.</w:t>
+      </w:r>
+      <w:r>
+        <w:rPr>
+          <w:rFonts w:ascii="Times New Roman" w:hAnsi="Times New Roman" w:cs="Times New Roman"/>
+          <w:sz w:val="24"/>
+          <w:szCs w:val="24"/>
+        </w:rPr>
         <w:t xml:space="preserve"> </w:t>
       </w:r>
       <w:r>
@@ -135,8 +347,99 @@
           <w:sz w:val="24"/>
           <w:szCs w:val="24"/>
         </w:rPr>
-        <w:t>A site displaying the life cycle for a book:</w:t>
-      </w:r>
+        <w:t>?</w:t>
+      </w:r>
+    </w:p>
+    <w:p>
+      <w:pPr>
+        <w:pStyle w:val="ListParagraph"/>
+        <w:numPr>
+          <w:ilvl w:val="0"/>
+          <w:numId w:val="2"/>
+        </w:numPr>
+        <w:spacing w:after="0"/>
+        <w:rPr>
+          <w:rFonts w:ascii="Times New Roman" w:hAnsi="Times New Roman" w:cs="Times New Roman"/>
+          <w:sz w:val="24"/>
+          <w:szCs w:val="24"/>
+        </w:rPr>
+      </w:pPr>
+      <w:r>
+        <w:rPr>
+          <w:rFonts w:ascii="Times New Roman" w:hAnsi="Times New Roman" w:cs="Times New Roman"/>
+          <w:sz w:val="24"/>
+          <w:szCs w:val="24"/>
+        </w:rPr>
+        <w:t>Suspend account</w:t>
+      </w:r>
+      <w:r>
+        <w:rPr>
+          <w:rFonts w:ascii="Times New Roman" w:hAnsi="Times New Roman" w:cs="Times New Roman"/>
+          <w:sz w:val="24"/>
+          <w:szCs w:val="24"/>
+        </w:rPr>
+        <w:t>.</w:t>
+      </w:r>
+      <w:r>
+        <w:rPr>
+          <w:rFonts w:ascii="Times New Roman" w:hAnsi="Times New Roman" w:cs="Times New Roman"/>
+          <w:sz w:val="24"/>
+          <w:szCs w:val="24"/>
+        </w:rPr>
+        <w:t xml:space="preserve"> </w:t>
+      </w:r>
+      <w:r>
+        <w:rPr>
+          <w:rFonts w:ascii="Times New Roman" w:hAnsi="Times New Roman" w:cs="Times New Roman"/>
+          <w:sz w:val="24"/>
+          <w:szCs w:val="24"/>
+        </w:rPr>
+        <w:t>?</w:t>
+      </w:r>
+    </w:p>
+    <w:p>
+      <w:pPr>
+        <w:pStyle w:val="ListParagraph"/>
+        <w:numPr>
+          <w:ilvl w:val="0"/>
+          <w:numId w:val="2"/>
+        </w:numPr>
+        <w:spacing w:after="0"/>
+        <w:rPr>
+          <w:rFonts w:ascii="Times New Roman" w:hAnsi="Times New Roman" w:cs="Times New Roman"/>
+          <w:sz w:val="24"/>
+          <w:szCs w:val="24"/>
+        </w:rPr>
+      </w:pPr>
+      <w:r>
+        <w:rPr>
+          <w:rFonts w:ascii="Times New Roman" w:hAnsi="Times New Roman" w:cs="Times New Roman"/>
+          <w:sz w:val="24"/>
+          <w:szCs w:val="24"/>
+        </w:rPr>
+        <w:t>Upload profile pic. ?</w:t>
+      </w:r>
+    </w:p>
+    <w:p>
+      <w:pPr>
+        <w:pStyle w:val="ListParagraph"/>
+        <w:spacing w:after="0"/>
+        <w:rPr>
+          <w:rFonts w:ascii="Times New Roman" w:hAnsi="Times New Roman" w:cs="Times New Roman"/>
+          <w:sz w:val="24"/>
+          <w:szCs w:val="24"/>
+        </w:rPr>
+      </w:pPr>
+    </w:p>
+    <w:p>
+      <w:pPr>
+        <w:spacing w:after="0"/>
+        <w:rPr>
+          <w:rFonts w:ascii="Times New Roman" w:hAnsi="Times New Roman" w:cs="Times New Roman"/>
+          <w:sz w:val="24"/>
+          <w:szCs w:val="24"/>
+        </w:rPr>
+      </w:pPr>
     </w:p>
     <w:p>
       <w:pPr>
@@ -155,8 +458,260 @@
           <w:sz w:val="24"/>
           <w:szCs w:val="24"/>
         </w:rPr>
-        <w:t>http://publishingtrendsetter.com/life-cycle-book/</w:t>
-      </w:r>
+        <w:t>Authorship:</w:t>
+      </w:r>
+    </w:p>
+    <w:p>
+      <w:pPr>
+        <w:pStyle w:val="ListParagraph"/>
+        <w:numPr>
+          <w:ilvl w:val="0"/>
+          <w:numId w:val="3"/>
+        </w:numPr>
+        <w:spacing w:after="0"/>
+        <w:rPr>
+          <w:rFonts w:ascii="Times New Roman" w:hAnsi="Times New Roman" w:cs="Times New Roman"/>
+          <w:sz w:val="24"/>
+          <w:szCs w:val="24"/>
+        </w:rPr>
+      </w:pPr>
+      <w:r>
+        <w:rPr>
+          <w:rFonts w:ascii="Times New Roman" w:hAnsi="Times New Roman" w:cs="Times New Roman"/>
+          <w:sz w:val="24"/>
+          <w:szCs w:val="24"/>
+        </w:rPr>
+        <w:t>Create the initial</w:t>
+      </w:r>
+      <w:r>
+        <w:rPr>
+          <w:rFonts w:ascii="Times New Roman" w:hAnsi="Times New Roman" w:cs="Times New Roman"/>
+          <w:sz w:val="24"/>
+          <w:szCs w:val="24"/>
+        </w:rPr>
+        <w:t xml:space="preserve"> book </w:t>
+      </w:r>
+      <w:r>
+        <w:rPr>
+          <w:rFonts w:ascii="Times New Roman" w:hAnsi="Times New Roman" w:cs="Times New Roman"/>
+          <w:sz w:val="24"/>
+          <w:szCs w:val="24"/>
+        </w:rPr>
+        <w:t>doc</w:t>
+      </w:r>
+      <w:r>
+        <w:rPr>
+          <w:rFonts w:ascii="Times New Roman" w:hAnsi="Times New Roman" w:cs="Times New Roman"/>
+          <w:sz w:val="24"/>
+          <w:szCs w:val="24"/>
+        </w:rPr>
+        <w:t>.</w:t>
+      </w:r>
+    </w:p>
+    <w:p>
+      <w:pPr>
+        <w:pStyle w:val="ListParagraph"/>
+        <w:numPr>
+          <w:ilvl w:val="0"/>
+          <w:numId w:val="3"/>
+        </w:numPr>
+        <w:spacing w:after="0"/>
+        <w:rPr>
+          <w:rFonts w:ascii="Times New Roman" w:hAnsi="Times New Roman" w:cs="Times New Roman"/>
+          <w:sz w:val="24"/>
+          <w:szCs w:val="24"/>
+        </w:rPr>
+      </w:pPr>
+      <w:r>
+        <w:rPr>
+          <w:rFonts w:ascii="Times New Roman" w:hAnsi="Times New Roman" w:cs="Times New Roman"/>
+          <w:sz w:val="24"/>
+          <w:szCs w:val="24"/>
+        </w:rPr>
+        <w:t>Choose genre.</w:t>
+      </w:r>
+    </w:p>
+    <w:p>
+      <w:pPr>
+        <w:pStyle w:val="ListParagraph"/>
+        <w:numPr>
+          <w:ilvl w:val="0"/>
+          <w:numId w:val="3"/>
+        </w:numPr>
+        <w:spacing w:after="0"/>
+        <w:rPr>
+          <w:rFonts w:ascii="Times New Roman" w:hAnsi="Times New Roman" w:cs="Times New Roman"/>
+          <w:sz w:val="24"/>
+          <w:szCs w:val="24"/>
+        </w:rPr>
+      </w:pPr>
+      <w:r>
+        <w:rPr>
+          <w:rFonts w:ascii="Times New Roman" w:hAnsi="Times New Roman" w:cs="Times New Roman"/>
+          <w:sz w:val="24"/>
+          <w:szCs w:val="24"/>
+        </w:rPr>
+        <w:t>Complete as manuscript.</w:t>
+      </w:r>
+      <w:r>
+        <w:rPr>
+          <w:rFonts w:ascii="Times New Roman" w:hAnsi="Times New Roman" w:cs="Times New Roman"/>
+          <w:sz w:val="24"/>
+          <w:szCs w:val="24"/>
+        </w:rPr>
+        <w:t xml:space="preserve"> (Giving the go ahead for the agent to </w:t>
+      </w:r>
+      <w:r>
+        <w:rPr>
+          <w:rFonts w:ascii="Times New Roman" w:hAnsi="Times New Roman" w:cs="Times New Roman"/>
+          <w:sz w:val="24"/>
+          <w:szCs w:val="24"/>
+        </w:rPr>
+        <w:t>evaluate</w:t>
+      </w:r>
+      <w:r>
+        <w:rPr>
+          <w:rFonts w:ascii="Times New Roman" w:hAnsi="Times New Roman" w:cs="Times New Roman"/>
+          <w:sz w:val="24"/>
+          <w:szCs w:val="24"/>
+        </w:rPr>
+        <w:t xml:space="preserve"> the book.)</w:t>
+      </w:r>
+    </w:p>
+    <w:p>
+      <w:pPr>
+        <w:pStyle w:val="ListParagraph"/>
+        <w:numPr>
+          <w:ilvl w:val="0"/>
+          <w:numId w:val="3"/>
+        </w:numPr>
+        <w:spacing w:after="0"/>
+        <w:rPr>
+          <w:rFonts w:ascii="Times New Roman" w:hAnsi="Times New Roman" w:cs="Times New Roman"/>
+          <w:sz w:val="24"/>
+          <w:szCs w:val="24"/>
+        </w:rPr>
+      </w:pPr>
+      <w:r>
+        <w:rPr>
+          <w:rFonts w:ascii="Times New Roman" w:hAnsi="Times New Roman" w:cs="Times New Roman"/>
+          <w:sz w:val="24"/>
+          <w:szCs w:val="24"/>
+        </w:rPr>
+        <w:t>Delete document. ?</w:t>
+      </w:r>
+    </w:p>
+    <w:p>
+      <w:pPr>
+        <w:pStyle w:val="ListParagraph"/>
+        <w:numPr>
+          <w:ilvl w:val="0"/>
+          <w:numId w:val="3"/>
+        </w:numPr>
+        <w:spacing w:after="0"/>
+        <w:rPr>
+          <w:rFonts w:ascii="Times New Roman" w:hAnsi="Times New Roman" w:cs="Times New Roman"/>
+          <w:sz w:val="24"/>
+          <w:szCs w:val="24"/>
+        </w:rPr>
+      </w:pPr>
+      <w:r>
+        <w:rPr>
+          <w:rFonts w:ascii="Times New Roman" w:hAnsi="Times New Roman" w:cs="Times New Roman"/>
+          <w:sz w:val="24"/>
+          <w:szCs w:val="24"/>
+        </w:rPr>
+        <w:t>Link book/manuscript to social media</w:t>
+      </w:r>
+      <w:r>
+        <w:rPr>
+          <w:rFonts w:ascii="Times New Roman" w:hAnsi="Times New Roman" w:cs="Times New Roman"/>
+          <w:sz w:val="24"/>
+          <w:szCs w:val="24"/>
+        </w:rPr>
+        <w:t>, also their personal blog</w:t>
+      </w:r>
+      <w:r>
+        <w:rPr>
+          <w:rFonts w:ascii="Times New Roman" w:hAnsi="Times New Roman" w:cs="Times New Roman"/>
+          <w:sz w:val="24"/>
+          <w:szCs w:val="24"/>
+        </w:rPr>
+        <w:t>.</w:t>
+      </w:r>
+    </w:p>
+    <w:p>
+      <w:pPr>
+        <w:pStyle w:val="ListParagraph"/>
+        <w:numPr>
+          <w:ilvl w:val="0"/>
+          <w:numId w:val="3"/>
+        </w:numPr>
+        <w:spacing w:after="0"/>
+        <w:rPr>
+          <w:rFonts w:ascii="Times New Roman" w:hAnsi="Times New Roman" w:cs="Times New Roman"/>
+          <w:sz w:val="24"/>
+          <w:szCs w:val="24"/>
+        </w:rPr>
+      </w:pPr>
+      <w:r>
+        <w:rPr>
+          <w:rFonts w:ascii="Times New Roman" w:hAnsi="Times New Roman" w:cs="Times New Roman"/>
+          <w:sz w:val="24"/>
+          <w:szCs w:val="24"/>
+        </w:rPr>
+        <w:t>Maybe add</w:t>
+      </w:r>
+      <w:r>
+        <w:rPr>
+          <w:rFonts w:ascii="Times New Roman" w:hAnsi="Times New Roman" w:cs="Times New Roman"/>
+          <w:sz w:val="24"/>
+          <w:szCs w:val="24"/>
+        </w:rPr>
+        <w:t xml:space="preserve"> the ability to design covers and layout if the author would wish to</w:t>
+      </w:r>
+      <w:r>
+        <w:rPr>
+          <w:rFonts w:ascii="Times New Roman" w:hAnsi="Times New Roman" w:cs="Times New Roman"/>
+          <w:sz w:val="24"/>
+          <w:szCs w:val="24"/>
+        </w:rPr>
+        <w:t xml:space="preserve"> do it by him</w:t>
+      </w:r>
+      <w:r>
+        <w:rPr>
+          <w:rFonts w:ascii="Times New Roman" w:hAnsi="Times New Roman" w:cs="Times New Roman"/>
+          <w:sz w:val="24"/>
+          <w:szCs w:val="24"/>
+        </w:rPr>
+        <w:t>-</w:t>
+      </w:r>
+      <w:r>
+        <w:rPr>
+          <w:rFonts w:ascii="Times New Roman" w:hAnsi="Times New Roman" w:cs="Times New Roman"/>
+          <w:sz w:val="24"/>
+          <w:szCs w:val="24"/>
+        </w:rPr>
+        <w:t>/her-self</w:t>
+      </w:r>
+      <w:r>
+        <w:rPr>
+          <w:rFonts w:ascii="Times New Roman" w:hAnsi="Times New Roman" w:cs="Times New Roman"/>
+          <w:sz w:val="24"/>
+          <w:szCs w:val="24"/>
+        </w:rPr>
+        <w:t>. ?</w:t>
+      </w:r>
+    </w:p>
+    <w:p>
+      <w:pPr>
+        <w:spacing w:after="0"/>
+        <w:rPr>
+          <w:rFonts w:ascii="Times New Roman" w:hAnsi="Times New Roman" w:cs="Times New Roman"/>
+          <w:sz w:val="24"/>
+          <w:szCs w:val="24"/>
+        </w:rPr>
+      </w:pPr>
     </w:p>
     <w:p>
       <w:pPr>
@@ -168,56 +723,192 @@
           <w:szCs w:val="24"/>
         </w:rPr>
       </w:pPr>
-    </w:p>
-    <w:p>
-      <w:pPr>
-        <w:spacing w:after="0"/>
+      <w:r>
         <w:rPr>
           <w:rFonts w:ascii="Times New Roman" w:hAnsi="Times New Roman" w:cs="Times New Roman"/>
           <w:b/>
           <w:sz w:val="24"/>
           <w:szCs w:val="24"/>
         </w:rPr>
-      </w:pPr>
-      <w:r>
+        <w:t>Agent:</w:t>
+      </w:r>
+    </w:p>
+    <w:p>
+      <w:pPr>
+        <w:pStyle w:val="ListParagraph"/>
+        <w:numPr>
+          <w:ilvl w:val="0"/>
+          <w:numId w:val="5"/>
+        </w:numPr>
+        <w:spacing w:after="0"/>
+        <w:rPr>
+          <w:rFonts w:ascii="Times New Roman" w:hAnsi="Times New Roman" w:cs="Times New Roman"/>
+          <w:sz w:val="24"/>
+          <w:szCs w:val="24"/>
+        </w:rPr>
+      </w:pPr>
+      <w:r>
+        <w:rPr>
+          <w:rFonts w:ascii="Times New Roman" w:hAnsi="Times New Roman" w:cs="Times New Roman"/>
+          <w:sz w:val="24"/>
+          <w:szCs w:val="24"/>
+        </w:rPr>
+        <w:t>Evaluate the manuscript</w:t>
+      </w:r>
+      <w:r>
+        <w:rPr>
+          <w:rFonts w:ascii="Times New Roman" w:hAnsi="Times New Roman" w:cs="Times New Roman"/>
+          <w:sz w:val="24"/>
+          <w:szCs w:val="24"/>
+        </w:rPr>
+        <w:t>.</w:t>
+      </w:r>
+    </w:p>
+    <w:p>
+      <w:pPr>
+        <w:pStyle w:val="ListParagraph"/>
+        <w:numPr>
+          <w:ilvl w:val="0"/>
+          <w:numId w:val="5"/>
+        </w:numPr>
+        <w:spacing w:after="0"/>
+        <w:rPr>
+          <w:rFonts w:ascii="Times New Roman" w:hAnsi="Times New Roman" w:cs="Times New Roman"/>
+          <w:sz w:val="24"/>
+          <w:szCs w:val="24"/>
+        </w:rPr>
+      </w:pPr>
+      <w:r>
+        <w:rPr>
+          <w:rFonts w:ascii="Times New Roman" w:hAnsi="Times New Roman" w:cs="Times New Roman"/>
+          <w:sz w:val="24"/>
+          <w:szCs w:val="24"/>
+        </w:rPr>
+        <w:t>Represent Author.</w:t>
+      </w:r>
+      <w:r>
+        <w:rPr>
+          <w:rFonts w:ascii="Times New Roman" w:hAnsi="Times New Roman" w:cs="Times New Roman"/>
+          <w:sz w:val="24"/>
+          <w:szCs w:val="24"/>
+        </w:rPr>
+        <w:t xml:space="preserve"> </w:t>
+      </w:r>
+    </w:p>
+    <w:p>
+      <w:pPr>
+        <w:spacing w:after="0"/>
+        <w:rPr>
+          <w:rFonts w:ascii="Times New Roman" w:hAnsi="Times New Roman" w:cs="Times New Roman"/>
+          <w:sz w:val="24"/>
+          <w:szCs w:val="24"/>
+        </w:rPr>
+      </w:pPr>
+    </w:p>
+    <w:p>
+      <w:pPr>
+        <w:spacing w:after="0"/>
         <w:rPr>
           <w:rFonts w:ascii="Times New Roman" w:hAnsi="Times New Roman" w:cs="Times New Roman"/>
           <w:b/>
           <w:sz w:val="24"/>
           <w:szCs w:val="24"/>
         </w:rPr>
-        <w:t>Authentication:</w:t>
-      </w:r>
-    </w:p>
-    <w:p>
-      <w:pPr>
-        <w:pStyle w:val="ListParagraph"/>
-        <w:numPr>
-          <w:ilvl w:val="0"/>
-          <w:numId w:val="2"/>
-        </w:numPr>
-        <w:spacing w:after="0"/>
-        <w:rPr>
-          <w:rFonts w:ascii="Times New Roman" w:hAnsi="Times New Roman" w:cs="Times New Roman"/>
-          <w:sz w:val="24"/>
-          <w:szCs w:val="24"/>
-        </w:rPr>
-      </w:pPr>
-      <w:r>
-        <w:rPr>
-          <w:rFonts w:ascii="Times New Roman" w:hAnsi="Times New Roman" w:cs="Times New Roman"/>
-          <w:sz w:val="24"/>
-          <w:szCs w:val="24"/>
-        </w:rPr>
-        <w:t>Create Account</w:t>
-      </w:r>
-      <w:r>
-        <w:rPr>
-          <w:rFonts w:ascii="Times New Roman" w:hAnsi="Times New Roman" w:cs="Times New Roman"/>
-          <w:sz w:val="24"/>
-          <w:szCs w:val="24"/>
-        </w:rPr>
-        <w:t>/Register</w:t>
+      </w:pPr>
+      <w:r>
+        <w:rPr>
+          <w:rFonts w:ascii="Times New Roman" w:hAnsi="Times New Roman" w:cs="Times New Roman"/>
+          <w:b/>
+          <w:sz w:val="24"/>
+          <w:szCs w:val="24"/>
+        </w:rPr>
+        <w:t>Editorial:</w:t>
+      </w:r>
+    </w:p>
+    <w:p>
+      <w:pPr>
+        <w:pStyle w:val="ListParagraph"/>
+        <w:numPr>
+          <w:ilvl w:val="0"/>
+          <w:numId w:val="4"/>
+        </w:numPr>
+        <w:spacing w:after="0"/>
+        <w:rPr>
+          <w:rFonts w:ascii="Times New Roman" w:hAnsi="Times New Roman" w:cs="Times New Roman"/>
+          <w:sz w:val="24"/>
+          <w:szCs w:val="24"/>
+        </w:rPr>
+      </w:pPr>
+      <w:r>
+        <w:rPr>
+          <w:rFonts w:ascii="Times New Roman" w:hAnsi="Times New Roman" w:cs="Times New Roman"/>
+          <w:sz w:val="24"/>
+          <w:szCs w:val="24"/>
+        </w:rPr>
+        <w:t xml:space="preserve">Manage </w:t>
+      </w:r>
+      <w:r>
+        <w:rPr>
+          <w:rFonts w:ascii="Times New Roman" w:hAnsi="Times New Roman" w:cs="Times New Roman"/>
+          <w:sz w:val="24"/>
+          <w:szCs w:val="24"/>
+        </w:rPr>
+        <w:t>editorial plans: Project</w:t>
+      </w:r>
+      <w:r>
+        <w:rPr>
+          <w:rFonts w:ascii="Times New Roman" w:hAnsi="Times New Roman" w:cs="Times New Roman"/>
+          <w:sz w:val="24"/>
+          <w:szCs w:val="24"/>
+        </w:rPr>
+        <w:t>’</w:t>
+      </w:r>
+      <w:r>
+        <w:rPr>
+          <w:rFonts w:ascii="Times New Roman" w:hAnsi="Times New Roman" w:cs="Times New Roman"/>
+          <w:sz w:val="24"/>
+          <w:szCs w:val="24"/>
+        </w:rPr>
+        <w:t>s w</w:t>
+      </w:r>
+      <w:r>
+        <w:rPr>
+          <w:rFonts w:ascii="Times New Roman" w:hAnsi="Times New Roman" w:cs="Times New Roman"/>
+          <w:sz w:val="24"/>
+          <w:szCs w:val="24"/>
+        </w:rPr>
+        <w:t>orkflow and schedule</w:t>
+      </w:r>
+    </w:p>
+    <w:p>
+      <w:pPr>
+        <w:pStyle w:val="ListParagraph"/>
+        <w:numPr>
+          <w:ilvl w:val="0"/>
+          <w:numId w:val="4"/>
+        </w:numPr>
+        <w:spacing w:after="0"/>
+        <w:rPr>
+          <w:rFonts w:ascii="Times New Roman" w:hAnsi="Times New Roman" w:cs="Times New Roman"/>
+          <w:sz w:val="24"/>
+          <w:szCs w:val="24"/>
+        </w:rPr>
+      </w:pPr>
+      <w:r>
+        <w:rPr>
+          <w:rFonts w:ascii="Times New Roman" w:hAnsi="Times New Roman" w:cs="Times New Roman"/>
+          <w:sz w:val="24"/>
+          <w:szCs w:val="24"/>
+        </w:rPr>
+        <w:t xml:space="preserve">Reading a </w:t>
+      </w:r>
+      <w:r>
+        <w:rPr>
+          <w:rFonts w:ascii="Times New Roman" w:hAnsi="Times New Roman" w:cs="Times New Roman"/>
+          <w:sz w:val="24"/>
+          <w:szCs w:val="24"/>
+        </w:rPr>
+        <w:t>manuscript</w:t>
       </w:r>
       <w:r>
         <w:rPr>
@@ -233,22 +924,155 @@
         <w:pStyle w:val="ListParagraph"/>
         <w:numPr>
           <w:ilvl w:val="0"/>
-          <w:numId w:val="2"/>
-        </w:numPr>
-        <w:spacing w:after="0"/>
-        <w:rPr>
-          <w:rFonts w:ascii="Times New Roman" w:hAnsi="Times New Roman" w:cs="Times New Roman"/>
-          <w:sz w:val="24"/>
-          <w:szCs w:val="24"/>
-        </w:rPr>
-      </w:pPr>
-      <w:r>
-        <w:rPr>
-          <w:rFonts w:ascii="Times New Roman" w:hAnsi="Times New Roman" w:cs="Times New Roman"/>
-          <w:sz w:val="24"/>
-          <w:szCs w:val="24"/>
-        </w:rPr>
-        <w:t>Log in/Sign in</w:t>
+          <w:numId w:val="4"/>
+        </w:numPr>
+        <w:spacing w:after="0"/>
+        <w:rPr>
+          <w:rFonts w:ascii="Times New Roman" w:hAnsi="Times New Roman" w:cs="Times New Roman"/>
+          <w:sz w:val="24"/>
+          <w:szCs w:val="24"/>
+        </w:rPr>
+      </w:pPr>
+      <w:r>
+        <w:rPr>
+          <w:rFonts w:ascii="Times New Roman" w:hAnsi="Times New Roman" w:cs="Times New Roman"/>
+          <w:sz w:val="24"/>
+          <w:szCs w:val="24"/>
+        </w:rPr>
+        <w:t>Write an editorial letter.</w:t>
+      </w:r>
+      <w:r>
+        <w:rPr>
+          <w:rFonts w:ascii="Times New Roman" w:hAnsi="Times New Roman" w:cs="Times New Roman"/>
+          <w:sz w:val="24"/>
+          <w:szCs w:val="24"/>
+        </w:rPr>
+        <w:t>(</w:t>
+      </w:r>
+      <w:r>
+        <w:rPr>
+          <w:rFonts w:ascii="Times New Roman" w:hAnsi="Times New Roman" w:cs="Times New Roman"/>
+          <w:sz w:val="24"/>
+          <w:szCs w:val="24"/>
+        </w:rPr>
+        <w:t>This is for the author tells them everything that is suggested and also what needs to change.</w:t>
+      </w:r>
+      <w:r>
+        <w:rPr>
+          <w:rFonts w:ascii="Times New Roman" w:hAnsi="Times New Roman" w:cs="Times New Roman"/>
+          <w:sz w:val="24"/>
+          <w:szCs w:val="24"/>
+        </w:rPr>
+        <w:t>)</w:t>
+      </w:r>
+    </w:p>
+    <w:p>
+      <w:pPr>
+        <w:pStyle w:val="ListParagraph"/>
+        <w:numPr>
+          <w:ilvl w:val="0"/>
+          <w:numId w:val="4"/>
+        </w:numPr>
+        <w:spacing w:after="0"/>
+        <w:rPr>
+          <w:rFonts w:ascii="Times New Roman" w:hAnsi="Times New Roman" w:cs="Times New Roman"/>
+          <w:sz w:val="24"/>
+          <w:szCs w:val="24"/>
+        </w:rPr>
+      </w:pPr>
+      <w:r>
+        <w:rPr>
+          <w:rFonts w:ascii="Times New Roman" w:hAnsi="Times New Roman" w:cs="Times New Roman"/>
+          <w:sz w:val="24"/>
+          <w:szCs w:val="24"/>
+        </w:rPr>
+        <w:t>Creating a comment/side</w:t>
+      </w:r>
+      <w:r>
+        <w:rPr>
+          <w:rFonts w:ascii="Times New Roman" w:hAnsi="Times New Roman" w:cs="Times New Roman"/>
+          <w:sz w:val="24"/>
+          <w:szCs w:val="24"/>
+        </w:rPr>
+        <w:t>-</w:t>
+      </w:r>
+      <w:r>
+        <w:rPr>
+          <w:rFonts w:ascii="Times New Roman" w:hAnsi="Times New Roman" w:cs="Times New Roman"/>
+          <w:sz w:val="24"/>
+          <w:szCs w:val="24"/>
+        </w:rPr>
+        <w:t>note block on a paragraph. ?</w:t>
+      </w:r>
+    </w:p>
+    <w:p>
+      <w:pPr>
+        <w:pStyle w:val="ListParagraph"/>
+        <w:numPr>
+          <w:ilvl w:val="0"/>
+          <w:numId w:val="4"/>
+        </w:numPr>
+        <w:spacing w:after="0"/>
+        <w:rPr>
+          <w:rFonts w:ascii="Times New Roman" w:hAnsi="Times New Roman" w:cs="Times New Roman"/>
+          <w:sz w:val="24"/>
+          <w:szCs w:val="24"/>
+        </w:rPr>
+      </w:pPr>
+      <w:r>
+        <w:rPr>
+          <w:rFonts w:ascii="Times New Roman" w:hAnsi="Times New Roman" w:cs="Times New Roman"/>
+          <w:sz w:val="24"/>
+          <w:szCs w:val="24"/>
+        </w:rPr>
+        <w:t>Edit block/piece/paragraph</w:t>
+      </w:r>
+      <w:r>
+        <w:rPr>
+          <w:rFonts w:ascii="Times New Roman" w:hAnsi="Times New Roman" w:cs="Times New Roman"/>
+          <w:sz w:val="24"/>
+          <w:szCs w:val="24"/>
+        </w:rPr>
+        <w:t xml:space="preserve">. </w:t>
+      </w:r>
+      <w:r>
+        <w:rPr>
+          <w:rFonts w:ascii="Times New Roman" w:hAnsi="Times New Roman" w:cs="Times New Roman"/>
+          <w:sz w:val="24"/>
+          <w:szCs w:val="24"/>
+        </w:rPr>
+        <w:t>?</w:t>
+      </w:r>
+    </w:p>
+    <w:p>
+      <w:pPr>
+        <w:pStyle w:val="ListParagraph"/>
+        <w:numPr>
+          <w:ilvl w:val="0"/>
+          <w:numId w:val="4"/>
+        </w:numPr>
+        <w:spacing w:after="0"/>
+        <w:rPr>
+          <w:rFonts w:ascii="Times New Roman" w:hAnsi="Times New Roman" w:cs="Times New Roman"/>
+          <w:sz w:val="24"/>
+          <w:szCs w:val="24"/>
+        </w:rPr>
+      </w:pPr>
+      <w:r>
+        <w:rPr>
+          <w:rFonts w:ascii="Times New Roman" w:hAnsi="Times New Roman" w:cs="Times New Roman"/>
+          <w:sz w:val="24"/>
+          <w:szCs w:val="24"/>
+        </w:rPr>
+        <w:t>Style page layouts</w:t>
+      </w:r>
+      <w:r>
+        <w:rPr>
+          <w:rFonts w:ascii="Times New Roman" w:hAnsi="Times New Roman" w:cs="Times New Roman"/>
+          <w:sz w:val="24"/>
+          <w:szCs w:val="24"/>
+        </w:rPr>
+        <w:t>/structure</w:t>
       </w:r>
       <w:r>
         <w:rPr>
@@ -264,22 +1088,92 @@
         <w:pStyle w:val="ListParagraph"/>
         <w:numPr>
           <w:ilvl w:val="0"/>
-          <w:numId w:val="2"/>
-        </w:numPr>
-        <w:spacing w:after="0"/>
-        <w:rPr>
-          <w:rFonts w:ascii="Times New Roman" w:hAnsi="Times New Roman" w:cs="Times New Roman"/>
-          <w:sz w:val="24"/>
-          <w:szCs w:val="24"/>
-        </w:rPr>
-      </w:pPr>
-      <w:r>
-        <w:rPr>
-          <w:rFonts w:ascii="Times New Roman" w:hAnsi="Times New Roman" w:cs="Times New Roman"/>
-          <w:sz w:val="24"/>
-          <w:szCs w:val="24"/>
-        </w:rPr>
-        <w:t>Log out</w:t>
+          <w:numId w:val="4"/>
+        </w:numPr>
+        <w:spacing w:after="0"/>
+        <w:rPr>
+          <w:rFonts w:ascii="Times New Roman" w:hAnsi="Times New Roman" w:cs="Times New Roman"/>
+          <w:sz w:val="24"/>
+          <w:szCs w:val="24"/>
+        </w:rPr>
+      </w:pPr>
+      <w:r>
+        <w:rPr>
+          <w:rFonts w:ascii="Times New Roman" w:hAnsi="Times New Roman" w:cs="Times New Roman"/>
+          <w:sz w:val="24"/>
+          <w:szCs w:val="24"/>
+        </w:rPr>
+        <w:t>Choose predefined Template.</w:t>
+      </w:r>
+    </w:p>
+    <w:p>
+      <w:pPr>
+        <w:pStyle w:val="ListParagraph"/>
+        <w:numPr>
+          <w:ilvl w:val="0"/>
+          <w:numId w:val="4"/>
+        </w:numPr>
+        <w:spacing w:after="0"/>
+        <w:rPr>
+          <w:rFonts w:ascii="Times New Roman" w:hAnsi="Times New Roman" w:cs="Times New Roman"/>
+          <w:sz w:val="24"/>
+          <w:szCs w:val="24"/>
+        </w:rPr>
+      </w:pPr>
+      <w:r>
+        <w:rPr>
+          <w:rFonts w:ascii="Times New Roman" w:hAnsi="Times New Roman" w:cs="Times New Roman"/>
+          <w:sz w:val="24"/>
+          <w:szCs w:val="24"/>
+        </w:rPr>
+        <w:t xml:space="preserve">Create </w:t>
+      </w:r>
+      <w:r>
+        <w:rPr>
+          <w:rFonts w:ascii="Times New Roman" w:hAnsi="Times New Roman" w:cs="Times New Roman"/>
+          <w:sz w:val="24"/>
+          <w:szCs w:val="24"/>
+        </w:rPr>
+        <w:t xml:space="preserve">a </w:t>
+      </w:r>
+      <w:r>
+        <w:rPr>
+          <w:rFonts w:ascii="Times New Roman" w:hAnsi="Times New Roman" w:cs="Times New Roman"/>
+          <w:sz w:val="24"/>
+          <w:szCs w:val="24"/>
+        </w:rPr>
+        <w:t xml:space="preserve">new template. </w:t>
+      </w:r>
+    </w:p>
+    <w:p>
+      <w:pPr>
+        <w:pStyle w:val="ListParagraph"/>
+        <w:numPr>
+          <w:ilvl w:val="0"/>
+          <w:numId w:val="4"/>
+        </w:numPr>
+        <w:spacing w:after="0"/>
+        <w:rPr>
+          <w:rFonts w:ascii="Times New Roman" w:hAnsi="Times New Roman" w:cs="Times New Roman"/>
+          <w:sz w:val="24"/>
+          <w:szCs w:val="24"/>
+        </w:rPr>
+      </w:pPr>
+      <w:r>
+        <w:rPr>
+          <w:rFonts w:ascii="Times New Roman" w:hAnsi="Times New Roman" w:cs="Times New Roman"/>
+          <w:sz w:val="24"/>
+          <w:szCs w:val="24"/>
+        </w:rPr>
+        <w:t>Notify Producer</w:t>
+      </w:r>
+      <w:r>
+        <w:rPr>
+          <w:rFonts w:ascii="Times New Roman" w:hAnsi="Times New Roman" w:cs="Times New Roman"/>
+          <w:sz w:val="24"/>
+          <w:szCs w:val="24"/>
+        </w:rPr>
+        <w:t>/Publisher</w:t>
       </w:r>
       <w:r>
         <w:rPr>
@@ -289,28 +1183,99 @@
         </w:rPr>
         <w:t>.</w:t>
       </w:r>
-    </w:p>
-    <w:p>
-      <w:pPr>
-        <w:pStyle w:val="ListParagraph"/>
-        <w:numPr>
-          <w:ilvl w:val="0"/>
-          <w:numId w:val="2"/>
-        </w:numPr>
-        <w:spacing w:after="0"/>
-        <w:rPr>
-          <w:rFonts w:ascii="Times New Roman" w:hAnsi="Times New Roman" w:cs="Times New Roman"/>
-          <w:sz w:val="24"/>
-          <w:szCs w:val="24"/>
-        </w:rPr>
-      </w:pPr>
-      <w:r>
-        <w:rPr>
-          <w:rFonts w:ascii="Times New Roman" w:hAnsi="Times New Roman" w:cs="Times New Roman"/>
-          <w:sz w:val="24"/>
-          <w:szCs w:val="24"/>
-        </w:rPr>
-        <w:t>Remove account</w:t>
+      <w:r>
+        <w:rPr>
+          <w:rFonts w:ascii="Times New Roman" w:hAnsi="Times New Roman" w:cs="Times New Roman"/>
+          <w:sz w:val="24"/>
+          <w:szCs w:val="24"/>
+        </w:rPr>
+        <w:t xml:space="preserve"> ?</w:t>
+      </w:r>
+    </w:p>
+    <w:p>
+      <w:pPr>
+        <w:pStyle w:val="ListParagraph"/>
+        <w:numPr>
+          <w:ilvl w:val="0"/>
+          <w:numId w:val="4"/>
+        </w:numPr>
+        <w:spacing w:after="0"/>
+        <w:rPr>
+          <w:rFonts w:ascii="Times New Roman" w:hAnsi="Times New Roman" w:cs="Times New Roman"/>
+          <w:sz w:val="24"/>
+          <w:szCs w:val="24"/>
+        </w:rPr>
+      </w:pPr>
+      <w:r>
+        <w:rPr>
+          <w:rFonts w:ascii="Times New Roman" w:hAnsi="Times New Roman" w:cs="Times New Roman"/>
+          <w:sz w:val="24"/>
+          <w:szCs w:val="24"/>
+        </w:rPr>
+        <w:t>Upload pictures. ?</w:t>
+      </w:r>
+    </w:p>
+    <w:p>
+      <w:pPr>
+        <w:pStyle w:val="ListParagraph"/>
+        <w:numPr>
+          <w:ilvl w:val="0"/>
+          <w:numId w:val="4"/>
+        </w:numPr>
+        <w:spacing w:after="0"/>
+        <w:rPr>
+          <w:rFonts w:ascii="Times New Roman" w:hAnsi="Times New Roman" w:cs="Times New Roman"/>
+          <w:sz w:val="24"/>
+          <w:szCs w:val="24"/>
+        </w:rPr>
+      </w:pPr>
+      <w:r>
+        <w:rPr>
+          <w:rFonts w:ascii="Times New Roman" w:hAnsi="Times New Roman" w:cs="Times New Roman"/>
+          <w:sz w:val="24"/>
+          <w:szCs w:val="24"/>
+        </w:rPr>
+        <w:t xml:space="preserve">Option to choose </w:t>
+      </w:r>
+      <w:r>
+        <w:rPr>
+          <w:rFonts w:ascii="Times New Roman" w:hAnsi="Times New Roman" w:cs="Times New Roman"/>
+          <w:sz w:val="24"/>
+          <w:szCs w:val="24"/>
+        </w:rPr>
+        <w:t>if can be contacted by author directly</w:t>
+      </w:r>
+      <w:r>
+        <w:rPr>
+          <w:rFonts w:ascii="Times New Roman" w:hAnsi="Times New Roman" w:cs="Times New Roman"/>
+          <w:sz w:val="24"/>
+          <w:szCs w:val="24"/>
+        </w:rPr>
+        <w:t xml:space="preserve"> </w:t>
+      </w:r>
+      <w:r>
+        <w:rPr>
+          <w:rFonts w:ascii="Times New Roman" w:hAnsi="Times New Roman" w:cs="Times New Roman"/>
+          <w:sz w:val="24"/>
+          <w:szCs w:val="24"/>
+        </w:rPr>
+        <w:t>(</w:t>
+      </w:r>
+      <w:r>
+        <w:rPr>
+          <w:rFonts w:ascii="Times New Roman" w:hAnsi="Times New Roman" w:cs="Times New Roman"/>
+          <w:sz w:val="24"/>
+          <w:szCs w:val="24"/>
+        </w:rPr>
+        <w:t>Thus no agent.</w:t>
+      </w:r>
+      <w:r>
+        <w:rPr>
+          <w:rFonts w:ascii="Times New Roman" w:hAnsi="Times New Roman" w:cs="Times New Roman"/>
+          <w:sz w:val="24"/>
+          <w:szCs w:val="24"/>
+        </w:rPr>
+        <w:t>)</w:t>
       </w:r>
       <w:r>
         <w:rPr>
@@ -320,856 +1285,6 @@
         </w:rPr>
         <w:t>.</w:t>
       </w:r>
-      <w:r>
-        <w:rPr>
-          <w:rFonts w:ascii="Times New Roman" w:hAnsi="Times New Roman" w:cs="Times New Roman"/>
-          <w:sz w:val="24"/>
-          <w:szCs w:val="24"/>
-        </w:rPr>
-        <w:t xml:space="preserve"> </w:t>
-      </w:r>
-      <w:r>
-        <w:rPr>
-          <w:rFonts w:ascii="Times New Roman" w:hAnsi="Times New Roman" w:cs="Times New Roman"/>
-          <w:sz w:val="24"/>
-          <w:szCs w:val="24"/>
-        </w:rPr>
-        <w:t>?</w:t>
-      </w:r>
-    </w:p>
-    <w:p>
-      <w:pPr>
-        <w:pStyle w:val="ListParagraph"/>
-        <w:numPr>
-          <w:ilvl w:val="0"/>
-          <w:numId w:val="2"/>
-        </w:numPr>
-        <w:spacing w:after="0"/>
-        <w:rPr>
-          <w:rFonts w:ascii="Times New Roman" w:hAnsi="Times New Roman" w:cs="Times New Roman"/>
-          <w:sz w:val="24"/>
-          <w:szCs w:val="24"/>
-        </w:rPr>
-      </w:pPr>
-      <w:r>
-        <w:rPr>
-          <w:rFonts w:ascii="Times New Roman" w:hAnsi="Times New Roman" w:cs="Times New Roman"/>
-          <w:sz w:val="24"/>
-          <w:szCs w:val="24"/>
-        </w:rPr>
-        <w:t>Suspend account</w:t>
-      </w:r>
-      <w:r>
-        <w:rPr>
-          <w:rFonts w:ascii="Times New Roman" w:hAnsi="Times New Roman" w:cs="Times New Roman"/>
-          <w:sz w:val="24"/>
-          <w:szCs w:val="24"/>
-        </w:rPr>
-        <w:t>.</w:t>
-      </w:r>
-      <w:r>
-        <w:rPr>
-          <w:rFonts w:ascii="Times New Roman" w:hAnsi="Times New Roman" w:cs="Times New Roman"/>
-          <w:sz w:val="24"/>
-          <w:szCs w:val="24"/>
-        </w:rPr>
-        <w:t xml:space="preserve"> </w:t>
-      </w:r>
-      <w:r>
-        <w:rPr>
-          <w:rFonts w:ascii="Times New Roman" w:hAnsi="Times New Roman" w:cs="Times New Roman"/>
-          <w:sz w:val="24"/>
-          <w:szCs w:val="24"/>
-        </w:rPr>
-        <w:t>?</w:t>
-      </w:r>
-    </w:p>
-    <w:p>
-      <w:pPr>
-        <w:pStyle w:val="ListParagraph"/>
-        <w:numPr>
-          <w:ilvl w:val="0"/>
-          <w:numId w:val="2"/>
-        </w:numPr>
-        <w:spacing w:after="0"/>
-        <w:rPr>
-          <w:rFonts w:ascii="Times New Roman" w:hAnsi="Times New Roman" w:cs="Times New Roman"/>
-          <w:sz w:val="24"/>
-          <w:szCs w:val="24"/>
-        </w:rPr>
-      </w:pPr>
-      <w:r>
-        <w:rPr>
-          <w:rFonts w:ascii="Times New Roman" w:hAnsi="Times New Roman" w:cs="Times New Roman"/>
-          <w:sz w:val="24"/>
-          <w:szCs w:val="24"/>
-        </w:rPr>
-        <w:t xml:space="preserve">Upload profile </w:t>
-      </w:r>
-      <w:proofErr w:type="spellStart"/>
-      <w:r>
-        <w:rPr>
-          <w:rFonts w:ascii="Times New Roman" w:hAnsi="Times New Roman" w:cs="Times New Roman"/>
-          <w:sz w:val="24"/>
-          <w:szCs w:val="24"/>
-        </w:rPr>
-        <w:t>pic</w:t>
-      </w:r>
-      <w:proofErr w:type="spellEnd"/>
-      <w:r>
-        <w:rPr>
-          <w:rFonts w:ascii="Times New Roman" w:hAnsi="Times New Roman" w:cs="Times New Roman"/>
-          <w:sz w:val="24"/>
-          <w:szCs w:val="24"/>
-        </w:rPr>
-        <w:t>. ?</w:t>
-      </w:r>
-    </w:p>
-    <w:p>
-      <w:pPr>
-        <w:pStyle w:val="ListParagraph"/>
-        <w:spacing w:after="0"/>
-        <w:rPr>
-          <w:rFonts w:ascii="Times New Roman" w:hAnsi="Times New Roman" w:cs="Times New Roman"/>
-          <w:sz w:val="24"/>
-          <w:szCs w:val="24"/>
-        </w:rPr>
-      </w:pPr>
-    </w:p>
-    <w:p>
-      <w:pPr>
-        <w:spacing w:after="0"/>
-        <w:rPr>
-          <w:rFonts w:ascii="Times New Roman" w:hAnsi="Times New Roman" w:cs="Times New Roman"/>
-          <w:sz w:val="24"/>
-          <w:szCs w:val="24"/>
-        </w:rPr>
-      </w:pPr>
-    </w:p>
-    <w:p>
-      <w:pPr>
-        <w:spacing w:after="0"/>
-        <w:rPr>
-          <w:rFonts w:ascii="Times New Roman" w:hAnsi="Times New Roman" w:cs="Times New Roman"/>
-          <w:b/>
-          <w:sz w:val="24"/>
-          <w:szCs w:val="24"/>
-        </w:rPr>
-      </w:pPr>
-      <w:r>
-        <w:rPr>
-          <w:rFonts w:ascii="Times New Roman" w:hAnsi="Times New Roman" w:cs="Times New Roman"/>
-          <w:b/>
-          <w:sz w:val="24"/>
-          <w:szCs w:val="24"/>
-        </w:rPr>
-        <w:t>Authorship:</w:t>
-      </w:r>
-    </w:p>
-    <w:p>
-      <w:pPr>
-        <w:pStyle w:val="ListParagraph"/>
-        <w:numPr>
-          <w:ilvl w:val="0"/>
-          <w:numId w:val="3"/>
-        </w:numPr>
-        <w:spacing w:after="0"/>
-        <w:rPr>
-          <w:rFonts w:ascii="Times New Roman" w:hAnsi="Times New Roman" w:cs="Times New Roman"/>
-          <w:sz w:val="24"/>
-          <w:szCs w:val="24"/>
-        </w:rPr>
-      </w:pPr>
-      <w:r>
-        <w:rPr>
-          <w:rFonts w:ascii="Times New Roman" w:hAnsi="Times New Roman" w:cs="Times New Roman"/>
-          <w:sz w:val="24"/>
-          <w:szCs w:val="24"/>
-        </w:rPr>
-        <w:t>Create the initial</w:t>
-      </w:r>
-      <w:r>
-        <w:rPr>
-          <w:rFonts w:ascii="Times New Roman" w:hAnsi="Times New Roman" w:cs="Times New Roman"/>
-          <w:sz w:val="24"/>
-          <w:szCs w:val="24"/>
-        </w:rPr>
-        <w:t xml:space="preserve"> book </w:t>
-      </w:r>
-      <w:r>
-        <w:rPr>
-          <w:rFonts w:ascii="Times New Roman" w:hAnsi="Times New Roman" w:cs="Times New Roman"/>
-          <w:sz w:val="24"/>
-          <w:szCs w:val="24"/>
-        </w:rPr>
-        <w:t>doc</w:t>
-      </w:r>
-      <w:r>
-        <w:rPr>
-          <w:rFonts w:ascii="Times New Roman" w:hAnsi="Times New Roman" w:cs="Times New Roman"/>
-          <w:sz w:val="24"/>
-          <w:szCs w:val="24"/>
-        </w:rPr>
-        <w:t>.</w:t>
-      </w:r>
-    </w:p>
-    <w:p>
-      <w:pPr>
-        <w:pStyle w:val="ListParagraph"/>
-        <w:numPr>
-          <w:ilvl w:val="0"/>
-          <w:numId w:val="3"/>
-        </w:numPr>
-        <w:spacing w:after="0"/>
-        <w:rPr>
-          <w:rFonts w:ascii="Times New Roman" w:hAnsi="Times New Roman" w:cs="Times New Roman"/>
-          <w:sz w:val="24"/>
-          <w:szCs w:val="24"/>
-        </w:rPr>
-      </w:pPr>
-      <w:r>
-        <w:rPr>
-          <w:rFonts w:ascii="Times New Roman" w:hAnsi="Times New Roman" w:cs="Times New Roman"/>
-          <w:sz w:val="24"/>
-          <w:szCs w:val="24"/>
-        </w:rPr>
-        <w:t>Complete as manuscript.</w:t>
-      </w:r>
-      <w:r>
-        <w:rPr>
-          <w:rFonts w:ascii="Times New Roman" w:hAnsi="Times New Roman" w:cs="Times New Roman"/>
-          <w:sz w:val="24"/>
-          <w:szCs w:val="24"/>
-        </w:rPr>
-        <w:t xml:space="preserve"> (Giving the go ahead for the agent to </w:t>
-      </w:r>
-      <w:r>
-        <w:rPr>
-          <w:rFonts w:ascii="Times New Roman" w:hAnsi="Times New Roman" w:cs="Times New Roman"/>
-          <w:sz w:val="24"/>
-          <w:szCs w:val="24"/>
-        </w:rPr>
-        <w:t>evaluate</w:t>
-      </w:r>
-      <w:r>
-        <w:rPr>
-          <w:rFonts w:ascii="Times New Roman" w:hAnsi="Times New Roman" w:cs="Times New Roman"/>
-          <w:sz w:val="24"/>
-          <w:szCs w:val="24"/>
-        </w:rPr>
-        <w:t xml:space="preserve"> the book.)</w:t>
-      </w:r>
-    </w:p>
-    <w:p>
-      <w:pPr>
-        <w:pStyle w:val="ListParagraph"/>
-        <w:numPr>
-          <w:ilvl w:val="0"/>
-          <w:numId w:val="3"/>
-        </w:numPr>
-        <w:spacing w:after="0"/>
-        <w:rPr>
-          <w:rFonts w:ascii="Times New Roman" w:hAnsi="Times New Roman" w:cs="Times New Roman"/>
-          <w:sz w:val="24"/>
-          <w:szCs w:val="24"/>
-        </w:rPr>
-      </w:pPr>
-      <w:r>
-        <w:rPr>
-          <w:rFonts w:ascii="Times New Roman" w:hAnsi="Times New Roman" w:cs="Times New Roman"/>
-          <w:sz w:val="24"/>
-          <w:szCs w:val="24"/>
-        </w:rPr>
-        <w:t>Delete document. ?</w:t>
-      </w:r>
-    </w:p>
-    <w:p>
-      <w:pPr>
-        <w:pStyle w:val="ListParagraph"/>
-        <w:numPr>
-          <w:ilvl w:val="0"/>
-          <w:numId w:val="3"/>
-        </w:numPr>
-        <w:spacing w:after="0"/>
-        <w:rPr>
-          <w:rFonts w:ascii="Times New Roman" w:hAnsi="Times New Roman" w:cs="Times New Roman"/>
-          <w:sz w:val="24"/>
-          <w:szCs w:val="24"/>
-        </w:rPr>
-      </w:pPr>
-      <w:r>
-        <w:rPr>
-          <w:rFonts w:ascii="Times New Roman" w:hAnsi="Times New Roman" w:cs="Times New Roman"/>
-          <w:sz w:val="24"/>
-          <w:szCs w:val="24"/>
-        </w:rPr>
-        <w:t>Link book/manuscript to social media.</w:t>
-      </w:r>
-    </w:p>
-    <w:p>
-      <w:pPr>
-        <w:spacing w:after="0"/>
-        <w:rPr>
-          <w:rFonts w:ascii="Times New Roman" w:hAnsi="Times New Roman" w:cs="Times New Roman"/>
-          <w:sz w:val="24"/>
-          <w:szCs w:val="24"/>
-        </w:rPr>
-      </w:pPr>
-    </w:p>
-    <w:p>
-      <w:pPr>
-        <w:spacing w:after="0"/>
-        <w:rPr>
-          <w:rFonts w:ascii="Times New Roman" w:hAnsi="Times New Roman" w:cs="Times New Roman"/>
-          <w:b/>
-          <w:sz w:val="24"/>
-          <w:szCs w:val="24"/>
-        </w:rPr>
-      </w:pPr>
-      <w:r>
-        <w:rPr>
-          <w:rFonts w:ascii="Times New Roman" w:hAnsi="Times New Roman" w:cs="Times New Roman"/>
-          <w:b/>
-          <w:sz w:val="24"/>
-          <w:szCs w:val="24"/>
-        </w:rPr>
-        <w:t>Agent:</w:t>
-      </w:r>
-    </w:p>
-    <w:p>
-      <w:pPr>
-        <w:pStyle w:val="ListParagraph"/>
-        <w:numPr>
-          <w:ilvl w:val="0"/>
-          <w:numId w:val="5"/>
-        </w:numPr>
-        <w:spacing w:after="0"/>
-        <w:rPr>
-          <w:rFonts w:ascii="Times New Roman" w:hAnsi="Times New Roman" w:cs="Times New Roman"/>
-          <w:sz w:val="24"/>
-          <w:szCs w:val="24"/>
-        </w:rPr>
-      </w:pPr>
-      <w:r>
-        <w:rPr>
-          <w:rFonts w:ascii="Times New Roman" w:hAnsi="Times New Roman" w:cs="Times New Roman"/>
-          <w:sz w:val="24"/>
-          <w:szCs w:val="24"/>
-        </w:rPr>
-        <w:t>Evaluate the manuscript</w:t>
-      </w:r>
-      <w:r>
-        <w:rPr>
-          <w:rFonts w:ascii="Times New Roman" w:hAnsi="Times New Roman" w:cs="Times New Roman"/>
-          <w:sz w:val="24"/>
-          <w:szCs w:val="24"/>
-        </w:rPr>
-        <w:t>.</w:t>
-      </w:r>
-    </w:p>
-    <w:p>
-      <w:pPr>
-        <w:pStyle w:val="ListParagraph"/>
-        <w:numPr>
-          <w:ilvl w:val="0"/>
-          <w:numId w:val="5"/>
-        </w:numPr>
-        <w:spacing w:after="0"/>
-        <w:rPr>
-          <w:rFonts w:ascii="Times New Roman" w:hAnsi="Times New Roman" w:cs="Times New Roman"/>
-          <w:sz w:val="24"/>
-          <w:szCs w:val="24"/>
-        </w:rPr>
-      </w:pPr>
-      <w:r>
-        <w:rPr>
-          <w:rFonts w:ascii="Times New Roman" w:hAnsi="Times New Roman" w:cs="Times New Roman"/>
-          <w:sz w:val="24"/>
-          <w:szCs w:val="24"/>
-        </w:rPr>
-        <w:t>Represent Author.</w:t>
-      </w:r>
-      <w:r>
-        <w:rPr>
-          <w:rFonts w:ascii="Times New Roman" w:hAnsi="Times New Roman" w:cs="Times New Roman"/>
-          <w:sz w:val="24"/>
-          <w:szCs w:val="24"/>
-        </w:rPr>
-        <w:t xml:space="preserve"> </w:t>
-      </w:r>
-    </w:p>
-    <w:p>
-      <w:pPr>
-        <w:spacing w:after="0"/>
-        <w:rPr>
-          <w:rFonts w:ascii="Times New Roman" w:hAnsi="Times New Roman" w:cs="Times New Roman"/>
-          <w:sz w:val="24"/>
-          <w:szCs w:val="24"/>
-        </w:rPr>
-      </w:pPr>
-    </w:p>
-    <w:p>
-      <w:pPr>
-        <w:spacing w:after="0"/>
-        <w:rPr>
-          <w:rFonts w:ascii="Times New Roman" w:hAnsi="Times New Roman" w:cs="Times New Roman"/>
-          <w:b/>
-          <w:sz w:val="24"/>
-          <w:szCs w:val="24"/>
-        </w:rPr>
-      </w:pPr>
-      <w:r>
-        <w:rPr>
-          <w:rFonts w:ascii="Times New Roman" w:hAnsi="Times New Roman" w:cs="Times New Roman"/>
-          <w:b/>
-          <w:sz w:val="24"/>
-          <w:szCs w:val="24"/>
-        </w:rPr>
-        <w:t>Editorial:</w:t>
-      </w:r>
-    </w:p>
-    <w:p>
-      <w:pPr>
-        <w:pStyle w:val="ListParagraph"/>
-        <w:numPr>
-          <w:ilvl w:val="0"/>
-          <w:numId w:val="4"/>
-        </w:numPr>
-        <w:spacing w:after="0"/>
-        <w:rPr>
-          <w:rFonts w:ascii="Times New Roman" w:hAnsi="Times New Roman" w:cs="Times New Roman"/>
-          <w:sz w:val="24"/>
-          <w:szCs w:val="24"/>
-        </w:rPr>
-      </w:pPr>
-      <w:r>
-        <w:rPr>
-          <w:rFonts w:ascii="Times New Roman" w:hAnsi="Times New Roman" w:cs="Times New Roman"/>
-          <w:sz w:val="24"/>
-          <w:szCs w:val="24"/>
-        </w:rPr>
-        <w:t xml:space="preserve">Manage </w:t>
-      </w:r>
-      <w:r>
-        <w:rPr>
-          <w:rFonts w:ascii="Times New Roman" w:hAnsi="Times New Roman" w:cs="Times New Roman"/>
-          <w:sz w:val="24"/>
-          <w:szCs w:val="24"/>
-        </w:rPr>
-        <w:t>editorial plans: Project</w:t>
-      </w:r>
-      <w:r>
-        <w:rPr>
-          <w:rFonts w:ascii="Times New Roman" w:hAnsi="Times New Roman" w:cs="Times New Roman"/>
-          <w:sz w:val="24"/>
-          <w:szCs w:val="24"/>
-        </w:rPr>
-        <w:t>’</w:t>
-      </w:r>
-      <w:r>
-        <w:rPr>
-          <w:rFonts w:ascii="Times New Roman" w:hAnsi="Times New Roman" w:cs="Times New Roman"/>
-          <w:sz w:val="24"/>
-          <w:szCs w:val="24"/>
-        </w:rPr>
-        <w:t>s w</w:t>
-      </w:r>
-      <w:r>
-        <w:rPr>
-          <w:rFonts w:ascii="Times New Roman" w:hAnsi="Times New Roman" w:cs="Times New Roman"/>
-          <w:sz w:val="24"/>
-          <w:szCs w:val="24"/>
-        </w:rPr>
-        <w:t>orkflow and schedule</w:t>
-      </w:r>
-    </w:p>
-    <w:p>
-      <w:pPr>
-        <w:pStyle w:val="ListParagraph"/>
-        <w:numPr>
-          <w:ilvl w:val="0"/>
-          <w:numId w:val="4"/>
-        </w:numPr>
-        <w:spacing w:after="0"/>
-        <w:rPr>
-          <w:rFonts w:ascii="Times New Roman" w:hAnsi="Times New Roman" w:cs="Times New Roman"/>
-          <w:sz w:val="24"/>
-          <w:szCs w:val="24"/>
-        </w:rPr>
-      </w:pPr>
-      <w:r>
-        <w:rPr>
-          <w:rFonts w:ascii="Times New Roman" w:hAnsi="Times New Roman" w:cs="Times New Roman"/>
-          <w:sz w:val="24"/>
-          <w:szCs w:val="24"/>
-        </w:rPr>
-        <w:t xml:space="preserve">Reading a </w:t>
-      </w:r>
-      <w:r>
-        <w:rPr>
-          <w:rFonts w:ascii="Times New Roman" w:hAnsi="Times New Roman" w:cs="Times New Roman"/>
-          <w:sz w:val="24"/>
-          <w:szCs w:val="24"/>
-        </w:rPr>
-        <w:t>manuscript</w:t>
-      </w:r>
-      <w:r>
-        <w:rPr>
-          <w:rFonts w:ascii="Times New Roman" w:hAnsi="Times New Roman" w:cs="Times New Roman"/>
-          <w:sz w:val="24"/>
-          <w:szCs w:val="24"/>
-        </w:rPr>
-        <w:t>.</w:t>
-      </w:r>
-    </w:p>
-    <w:p>
-      <w:pPr>
-        <w:pStyle w:val="ListParagraph"/>
-        <w:numPr>
-          <w:ilvl w:val="0"/>
-          <w:numId w:val="4"/>
-        </w:numPr>
-        <w:spacing w:after="0"/>
-        <w:rPr>
-          <w:rFonts w:ascii="Times New Roman" w:hAnsi="Times New Roman" w:cs="Times New Roman"/>
-          <w:sz w:val="24"/>
-          <w:szCs w:val="24"/>
-        </w:rPr>
-      </w:pPr>
-      <w:r>
-        <w:rPr>
-          <w:rFonts w:ascii="Times New Roman" w:hAnsi="Times New Roman" w:cs="Times New Roman"/>
-          <w:sz w:val="24"/>
-          <w:szCs w:val="24"/>
-        </w:rPr>
-        <w:t>Write an editorial letter</w:t>
-      </w:r>
-      <w:proofErr w:type="gramStart"/>
-      <w:r>
-        <w:rPr>
-          <w:rFonts w:ascii="Times New Roman" w:hAnsi="Times New Roman" w:cs="Times New Roman"/>
-          <w:sz w:val="24"/>
-          <w:szCs w:val="24"/>
-        </w:rPr>
-        <w:t>.</w:t>
-      </w:r>
-      <w:r>
-        <w:rPr>
-          <w:rFonts w:ascii="Times New Roman" w:hAnsi="Times New Roman" w:cs="Times New Roman"/>
-          <w:sz w:val="24"/>
-          <w:szCs w:val="24"/>
-        </w:rPr>
-        <w:t>(</w:t>
-      </w:r>
-      <w:proofErr w:type="gramEnd"/>
-      <w:r>
-        <w:rPr>
-          <w:rFonts w:ascii="Times New Roman" w:hAnsi="Times New Roman" w:cs="Times New Roman"/>
-          <w:sz w:val="24"/>
-          <w:szCs w:val="24"/>
-        </w:rPr>
-        <w:t>This is for the author tells them everything that is suggested and also what needs to change.</w:t>
-      </w:r>
-      <w:r>
-        <w:rPr>
-          <w:rFonts w:ascii="Times New Roman" w:hAnsi="Times New Roman" w:cs="Times New Roman"/>
-          <w:sz w:val="24"/>
-          <w:szCs w:val="24"/>
-        </w:rPr>
-        <w:t>)</w:t>
-      </w:r>
-    </w:p>
-    <w:p>
-      <w:pPr>
-        <w:pStyle w:val="ListParagraph"/>
-        <w:numPr>
-          <w:ilvl w:val="0"/>
-          <w:numId w:val="4"/>
-        </w:numPr>
-        <w:spacing w:after="0"/>
-        <w:rPr>
-          <w:rFonts w:ascii="Times New Roman" w:hAnsi="Times New Roman" w:cs="Times New Roman"/>
-          <w:sz w:val="24"/>
-          <w:szCs w:val="24"/>
-        </w:rPr>
-      </w:pPr>
-      <w:r>
-        <w:rPr>
-          <w:rFonts w:ascii="Times New Roman" w:hAnsi="Times New Roman" w:cs="Times New Roman"/>
-          <w:sz w:val="24"/>
-          <w:szCs w:val="24"/>
-        </w:rPr>
-        <w:t>Creating a comment/side</w:t>
-      </w:r>
-      <w:r>
-        <w:rPr>
-          <w:rFonts w:ascii="Times New Roman" w:hAnsi="Times New Roman" w:cs="Times New Roman"/>
-          <w:sz w:val="24"/>
-          <w:szCs w:val="24"/>
-        </w:rPr>
-        <w:t>-</w:t>
-      </w:r>
-      <w:r>
-        <w:rPr>
-          <w:rFonts w:ascii="Times New Roman" w:hAnsi="Times New Roman" w:cs="Times New Roman"/>
-          <w:sz w:val="24"/>
-          <w:szCs w:val="24"/>
-        </w:rPr>
-        <w:t>note block on a paragraph. ?</w:t>
-      </w:r>
-    </w:p>
-    <w:p>
-      <w:pPr>
-        <w:pStyle w:val="ListParagraph"/>
-        <w:numPr>
-          <w:ilvl w:val="0"/>
-          <w:numId w:val="4"/>
-        </w:numPr>
-        <w:spacing w:after="0"/>
-        <w:rPr>
-          <w:rFonts w:ascii="Times New Roman" w:hAnsi="Times New Roman" w:cs="Times New Roman"/>
-          <w:sz w:val="24"/>
-          <w:szCs w:val="24"/>
-        </w:rPr>
-      </w:pPr>
-      <w:r>
-        <w:rPr>
-          <w:rFonts w:ascii="Times New Roman" w:hAnsi="Times New Roman" w:cs="Times New Roman"/>
-          <w:sz w:val="24"/>
-          <w:szCs w:val="24"/>
-        </w:rPr>
-        <w:t>Edit block/piece/paragraph</w:t>
-      </w:r>
-      <w:r>
-        <w:rPr>
-          <w:rFonts w:ascii="Times New Roman" w:hAnsi="Times New Roman" w:cs="Times New Roman"/>
-          <w:sz w:val="24"/>
-          <w:szCs w:val="24"/>
-        </w:rPr>
-        <w:t xml:space="preserve">. </w:t>
-      </w:r>
-      <w:r>
-        <w:rPr>
-          <w:rFonts w:ascii="Times New Roman" w:hAnsi="Times New Roman" w:cs="Times New Roman"/>
-          <w:sz w:val="24"/>
-          <w:szCs w:val="24"/>
-        </w:rPr>
-        <w:t>?</w:t>
-      </w:r>
-    </w:p>
-    <w:p>
-      <w:pPr>
-        <w:pStyle w:val="ListParagraph"/>
-        <w:numPr>
-          <w:ilvl w:val="0"/>
-          <w:numId w:val="4"/>
-        </w:numPr>
-        <w:spacing w:after="0"/>
-        <w:rPr>
-          <w:rFonts w:ascii="Times New Roman" w:hAnsi="Times New Roman" w:cs="Times New Roman"/>
-          <w:sz w:val="24"/>
-          <w:szCs w:val="24"/>
-        </w:rPr>
-      </w:pPr>
-      <w:r>
-        <w:rPr>
-          <w:rFonts w:ascii="Times New Roman" w:hAnsi="Times New Roman" w:cs="Times New Roman"/>
-          <w:sz w:val="24"/>
-          <w:szCs w:val="24"/>
-        </w:rPr>
-        <w:t>Style page layouts</w:t>
-      </w:r>
-      <w:r>
-        <w:rPr>
-          <w:rFonts w:ascii="Times New Roman" w:hAnsi="Times New Roman" w:cs="Times New Roman"/>
-          <w:sz w:val="24"/>
-          <w:szCs w:val="24"/>
-        </w:rPr>
-        <w:t>/structure</w:t>
-      </w:r>
-      <w:r>
-        <w:rPr>
-          <w:rFonts w:ascii="Times New Roman" w:hAnsi="Times New Roman" w:cs="Times New Roman"/>
-          <w:sz w:val="24"/>
-          <w:szCs w:val="24"/>
-        </w:rPr>
-        <w:t>.</w:t>
-      </w:r>
-    </w:p>
-    <w:p>
-      <w:pPr>
-        <w:pStyle w:val="ListParagraph"/>
-        <w:numPr>
-          <w:ilvl w:val="0"/>
-          <w:numId w:val="4"/>
-        </w:numPr>
-        <w:spacing w:after="0"/>
-        <w:rPr>
-          <w:rFonts w:ascii="Times New Roman" w:hAnsi="Times New Roman" w:cs="Times New Roman"/>
-          <w:sz w:val="24"/>
-          <w:szCs w:val="24"/>
-        </w:rPr>
-      </w:pPr>
-      <w:r>
-        <w:rPr>
-          <w:rFonts w:ascii="Times New Roman" w:hAnsi="Times New Roman" w:cs="Times New Roman"/>
-          <w:sz w:val="24"/>
-          <w:szCs w:val="24"/>
-        </w:rPr>
-        <w:t>Choose predefined Template.</w:t>
-      </w:r>
-    </w:p>
-    <w:p>
-      <w:pPr>
-        <w:pStyle w:val="ListParagraph"/>
-        <w:numPr>
-          <w:ilvl w:val="0"/>
-          <w:numId w:val="4"/>
-        </w:numPr>
-        <w:spacing w:after="0"/>
-        <w:rPr>
-          <w:rFonts w:ascii="Times New Roman" w:hAnsi="Times New Roman" w:cs="Times New Roman"/>
-          <w:sz w:val="24"/>
-          <w:szCs w:val="24"/>
-        </w:rPr>
-      </w:pPr>
-      <w:r>
-        <w:rPr>
-          <w:rFonts w:ascii="Times New Roman" w:hAnsi="Times New Roman" w:cs="Times New Roman"/>
-          <w:sz w:val="24"/>
-          <w:szCs w:val="24"/>
-        </w:rPr>
-        <w:t xml:space="preserve">Create </w:t>
-      </w:r>
-      <w:r>
-        <w:rPr>
-          <w:rFonts w:ascii="Times New Roman" w:hAnsi="Times New Roman" w:cs="Times New Roman"/>
-          <w:sz w:val="24"/>
-          <w:szCs w:val="24"/>
-        </w:rPr>
-        <w:t xml:space="preserve">a </w:t>
-      </w:r>
-      <w:r>
-        <w:rPr>
-          <w:rFonts w:ascii="Times New Roman" w:hAnsi="Times New Roman" w:cs="Times New Roman"/>
-          <w:sz w:val="24"/>
-          <w:szCs w:val="24"/>
-        </w:rPr>
-        <w:t xml:space="preserve">new template. </w:t>
-      </w:r>
-    </w:p>
-    <w:p>
-      <w:pPr>
-        <w:pStyle w:val="ListParagraph"/>
-        <w:numPr>
-          <w:ilvl w:val="0"/>
-          <w:numId w:val="4"/>
-        </w:numPr>
-        <w:spacing w:after="0"/>
-        <w:rPr>
-          <w:rFonts w:ascii="Times New Roman" w:hAnsi="Times New Roman" w:cs="Times New Roman"/>
-          <w:sz w:val="24"/>
-          <w:szCs w:val="24"/>
-        </w:rPr>
-      </w:pPr>
-      <w:r>
-        <w:rPr>
-          <w:rFonts w:ascii="Times New Roman" w:hAnsi="Times New Roman" w:cs="Times New Roman"/>
-          <w:sz w:val="24"/>
-          <w:szCs w:val="24"/>
-        </w:rPr>
-        <w:t>Notify Producer</w:t>
-      </w:r>
-      <w:r>
-        <w:rPr>
-          <w:rFonts w:ascii="Times New Roman" w:hAnsi="Times New Roman" w:cs="Times New Roman"/>
-          <w:sz w:val="24"/>
-          <w:szCs w:val="24"/>
-        </w:rPr>
-        <w:t>/Publisher</w:t>
-      </w:r>
-      <w:r>
-        <w:rPr>
-          <w:rFonts w:ascii="Times New Roman" w:hAnsi="Times New Roman" w:cs="Times New Roman"/>
-          <w:sz w:val="24"/>
-          <w:szCs w:val="24"/>
-        </w:rPr>
-        <w:t>.</w:t>
-      </w:r>
-      <w:r>
-        <w:rPr>
-          <w:rFonts w:ascii="Times New Roman" w:hAnsi="Times New Roman" w:cs="Times New Roman"/>
-          <w:sz w:val="24"/>
-          <w:szCs w:val="24"/>
-        </w:rPr>
-        <w:t xml:space="preserve"> ?</w:t>
-      </w:r>
-    </w:p>
-    <w:p>
-      <w:pPr>
-        <w:pStyle w:val="ListParagraph"/>
-        <w:numPr>
-          <w:ilvl w:val="0"/>
-          <w:numId w:val="4"/>
-        </w:numPr>
-        <w:spacing w:after="0"/>
-        <w:rPr>
-          <w:rFonts w:ascii="Times New Roman" w:hAnsi="Times New Roman" w:cs="Times New Roman"/>
-          <w:sz w:val="24"/>
-          <w:szCs w:val="24"/>
-        </w:rPr>
-      </w:pPr>
-      <w:r>
-        <w:rPr>
-          <w:rFonts w:ascii="Times New Roman" w:hAnsi="Times New Roman" w:cs="Times New Roman"/>
-          <w:sz w:val="24"/>
-          <w:szCs w:val="24"/>
-        </w:rPr>
-        <w:t>Upload pictures. ?</w:t>
-      </w:r>
-    </w:p>
-    <w:p>
-      <w:pPr>
-        <w:pStyle w:val="ListParagraph"/>
-        <w:spacing w:after="0"/>
-        <w:rPr>
-          <w:rFonts w:ascii="Times New Roman" w:hAnsi="Times New Roman" w:cs="Times New Roman"/>
-          <w:sz w:val="24"/>
-          <w:szCs w:val="24"/>
-        </w:rPr>
-      </w:pPr>
-    </w:p>
-    <w:p>
-      <w:pPr>
-        <w:spacing w:after="0"/>
-        <w:rPr>
-          <w:rFonts w:ascii="Times New Roman" w:hAnsi="Times New Roman" w:cs="Times New Roman"/>
-          <w:sz w:val="24"/>
-          <w:szCs w:val="24"/>
-        </w:rPr>
-      </w:pPr>
-    </w:p>
-    <w:p>
-      <w:pPr>
-        <w:spacing w:after="0"/>
-        <w:rPr>
-          <w:rFonts w:ascii="Times New Roman" w:hAnsi="Times New Roman" w:cs="Times New Roman"/>
-          <w:b/>
-          <w:sz w:val="24"/>
-          <w:szCs w:val="24"/>
-        </w:rPr>
-      </w:pPr>
-    </w:p>
-    <w:p>
-      <w:pPr>
-        <w:spacing w:after="0"/>
-        <w:rPr>
-          <w:rFonts w:ascii="Times New Roman" w:hAnsi="Times New Roman" w:cs="Times New Roman"/>
-          <w:b/>
-          <w:sz w:val="24"/>
-          <w:szCs w:val="24"/>
-        </w:rPr>
-      </w:pPr>
     </w:p>
     <w:p>
       <w:pPr>
@@ -1714,6 +1829,85 @@
           <w:sz w:val="24"/>
           <w:szCs w:val="24"/>
         </w:rPr>
+        <w:t xml:space="preserve">Define </w:t>
+      </w:r>
+      <w:r>
+        <w:rPr>
+          <w:rFonts w:ascii="Times New Roman" w:hAnsi="Times New Roman" w:cs="Times New Roman"/>
+          <w:sz w:val="24"/>
+          <w:szCs w:val="24"/>
+        </w:rPr>
+        <w:t xml:space="preserve">physical size </w:t>
+      </w:r>
+      <w:r>
+        <w:rPr>
+          <w:rFonts w:ascii="Times New Roman" w:hAnsi="Times New Roman" w:cs="Times New Roman"/>
+          <w:sz w:val="24"/>
+          <w:szCs w:val="24"/>
+        </w:rPr>
+        <w:t>of book</w:t>
+      </w:r>
+      <w:r>
+        <w:rPr>
+          <w:rFonts w:ascii="Times New Roman" w:hAnsi="Times New Roman" w:cs="Times New Roman"/>
+          <w:sz w:val="24"/>
+          <w:szCs w:val="24"/>
+        </w:rPr>
+        <w:t xml:space="preserve"> (e.g.</w:t>
+      </w:r>
+      <w:r>
+        <w:rPr>
+          <w:rFonts w:ascii="Times New Roman" w:hAnsi="Times New Roman" w:cs="Times New Roman"/>
+          <w:sz w:val="24"/>
+          <w:szCs w:val="24"/>
+        </w:rPr>
+        <w:t xml:space="preserve"> </w:t>
+      </w:r>
+      <w:r>
+        <w:rPr>
+          <w:rFonts w:ascii="Times New Roman" w:hAnsi="Times New Roman" w:cs="Times New Roman"/>
+          <w:sz w:val="24"/>
+          <w:szCs w:val="24"/>
+        </w:rPr>
+        <w:t>A5 or A4</w:t>
+      </w:r>
+      <w:r>
+        <w:rPr>
+          <w:rFonts w:ascii="Times New Roman" w:hAnsi="Times New Roman" w:cs="Times New Roman"/>
+          <w:sz w:val="24"/>
+          <w:szCs w:val="24"/>
+        </w:rPr>
+        <w:t>)</w:t>
+      </w:r>
+      <w:r>
+        <w:rPr>
+          <w:rFonts w:ascii="Times New Roman" w:hAnsi="Times New Roman" w:cs="Times New Roman"/>
+          <w:sz w:val="24"/>
+          <w:szCs w:val="24"/>
+        </w:rPr>
+        <w:t>.</w:t>
+      </w:r>
+    </w:p>
+    <w:p>
+      <w:pPr>
+        <w:pStyle w:val="ListParagraph"/>
+        <w:numPr>
+          <w:ilvl w:val="0"/>
+          <w:numId w:val="8"/>
+        </w:numPr>
+        <w:spacing w:after="0"/>
+        <w:rPr>
+          <w:rFonts w:ascii="Times New Roman" w:hAnsi="Times New Roman" w:cs="Times New Roman"/>
+          <w:sz w:val="24"/>
+          <w:szCs w:val="24"/>
+        </w:rPr>
+      </w:pPr>
+      <w:r>
+        <w:rPr>
+          <w:rFonts w:ascii="Times New Roman" w:hAnsi="Times New Roman" w:cs="Times New Roman"/>
+          <w:sz w:val="24"/>
+          <w:szCs w:val="24"/>
+        </w:rPr>
         <w:t xml:space="preserve">Upload pictures. </w:t>
       </w:r>
     </w:p>
@@ -1745,6 +1939,14 @@
           <w:sz w:val="24"/>
           <w:szCs w:val="24"/>
         </w:rPr>
+        <w:t xml:space="preserve"> when done</w:t>
+      </w:r>
+      <w:r>
+        <w:rPr>
+          <w:rFonts w:ascii="Times New Roman" w:hAnsi="Times New Roman" w:cs="Times New Roman"/>
+          <w:sz w:val="24"/>
+          <w:szCs w:val="24"/>
+        </w:rPr>
         <w:t>.</w:t>
       </w:r>
     </w:p>
@@ -1781,18 +1983,8 @@
           <w:sz w:val="24"/>
           <w:szCs w:val="24"/>
         </w:rPr>
-        <w:t xml:space="preserve">Marketing and others might be joined into this </w:t>
-      </w:r>
-      <w:proofErr w:type="gramStart"/>
-      <w:r>
-        <w:rPr>
-          <w:rFonts w:ascii="Times New Roman" w:hAnsi="Times New Roman" w:cs="Times New Roman"/>
-          <w:sz w:val="24"/>
-          <w:szCs w:val="24"/>
-        </w:rPr>
-        <w:t>app ?</w:t>
-      </w:r>
-      <w:proofErr w:type="gramEnd"/>
+        <w:t>Marketing and others might be joined into this app ?</w:t>
+      </w:r>
     </w:p>
     <w:p>
       <w:pPr>

</xml_diff>

<commit_message>
Functional Requirements and Modules
</commit_message>
<xml_diff>
--- a/Functional requirements/Basic Functional Requirements(List).docx
+++ b/Functional requirements/Basic Functional Requirements(List).docx
@@ -50,30 +50,28 @@
           <w:sz w:val="24"/>
           <w:szCs w:val="24"/>
         </w:rPr>
-        <w:t>This is a modular system, each process in the lifecycle will be a separate module.</w:t>
-      </w:r>
-    </w:p>
-    <w:p>
-      <w:pPr>
-        <w:spacing w:after="0"/>
+        <w:t xml:space="preserve">This is a modular </w:t>
+      </w:r>
+      <w:proofErr w:type="gramStart"/>
+      <w:r>
         <w:rPr>
           <w:rFonts w:ascii="Times New Roman" w:hAnsi="Times New Roman" w:cs="Times New Roman"/>
           <w:b/>
           <w:sz w:val="24"/>
           <w:szCs w:val="24"/>
         </w:rPr>
-      </w:pPr>
-    </w:p>
-    <w:p>
-      <w:pPr>
-        <w:spacing w:after="0"/>
+        <w:t>system,</w:t>
+      </w:r>
+      <w:proofErr w:type="gramEnd"/>
+      <w:r>
         <w:rPr>
           <w:rFonts w:ascii="Times New Roman" w:hAnsi="Times New Roman" w:cs="Times New Roman"/>
           <w:b/>
           <w:sz w:val="24"/>
           <w:szCs w:val="24"/>
         </w:rPr>
-      </w:pPr>
+        <w:t xml:space="preserve"> each process in the lifecycle will be a separate module.</w:t>
+      </w:r>
     </w:p>
     <w:p>
       <w:pPr>
@@ -85,13 +83,35 @@
           <w:szCs w:val="24"/>
         </w:rPr>
       </w:pPr>
-      <w:r>
+    </w:p>
+    <w:p>
+      <w:pPr>
+        <w:spacing w:after="0"/>
         <w:rPr>
           <w:rFonts w:ascii="Times New Roman" w:hAnsi="Times New Roman" w:cs="Times New Roman"/>
           <w:b/>
           <w:sz w:val="24"/>
           <w:szCs w:val="24"/>
         </w:rPr>
+      </w:pPr>
+    </w:p>
+    <w:p>
+      <w:pPr>
+        <w:spacing w:after="0"/>
+        <w:rPr>
+          <w:rFonts w:ascii="Times New Roman" w:hAnsi="Times New Roman" w:cs="Times New Roman"/>
+          <w:b/>
+          <w:sz w:val="24"/>
+          <w:szCs w:val="24"/>
+        </w:rPr>
+      </w:pPr>
+      <w:r>
+        <w:rPr>
+          <w:rFonts w:ascii="Times New Roman" w:hAnsi="Times New Roman" w:cs="Times New Roman"/>
+          <w:b/>
+          <w:sz w:val="24"/>
+          <w:szCs w:val="24"/>
+        </w:rPr>
         <w:t>?</w:t>
       </w:r>
       <w:r>
@@ -128,36 +148,47 @@
           <w:sz w:val="24"/>
           <w:szCs w:val="24"/>
         </w:rPr>
-        <w:t>Can possibly be a requirement.</w:t>
-      </w:r>
-    </w:p>
-    <w:p>
-      <w:pPr>
-        <w:spacing w:after="0"/>
+        <w:t xml:space="preserve">Can possibly be a </w:t>
+      </w:r>
+      <w:proofErr w:type="gramStart"/>
+      <w:r>
         <w:rPr>
           <w:rFonts w:ascii="Times New Roman" w:hAnsi="Times New Roman" w:cs="Times New Roman"/>
           <w:b/>
           <w:sz w:val="24"/>
           <w:szCs w:val="24"/>
         </w:rPr>
-      </w:pPr>
-    </w:p>
-    <w:p>
-      <w:pPr>
-        <w:spacing w:after="0"/>
-        <w:rPr>
-          <w:rFonts w:ascii="Times New Roman" w:hAnsi="Times New Roman" w:cs="Times New Roman"/>
-          <w:sz w:val="24"/>
-          <w:szCs w:val="24"/>
-        </w:rPr>
-      </w:pPr>
-      <w:r>
+        <w:t>requirement.</w:t>
+      </w:r>
+      <w:proofErr w:type="gramEnd"/>
+    </w:p>
+    <w:p>
+      <w:pPr>
+        <w:spacing w:after="0"/>
         <w:rPr>
           <w:rFonts w:ascii="Times New Roman" w:hAnsi="Times New Roman" w:cs="Times New Roman"/>
           <w:b/>
           <w:sz w:val="24"/>
           <w:szCs w:val="24"/>
         </w:rPr>
+      </w:pPr>
+    </w:p>
+    <w:p>
+      <w:pPr>
+        <w:spacing w:after="0"/>
+        <w:rPr>
+          <w:rFonts w:ascii="Times New Roman" w:hAnsi="Times New Roman" w:cs="Times New Roman"/>
+          <w:sz w:val="24"/>
+          <w:szCs w:val="24"/>
+        </w:rPr>
+      </w:pPr>
+      <w:r>
+        <w:rPr>
+          <w:rFonts w:ascii="Times New Roman" w:hAnsi="Times New Roman" w:cs="Times New Roman"/>
+          <w:b/>
+          <w:sz w:val="24"/>
+          <w:szCs w:val="24"/>
+        </w:rPr>
         <w:t xml:space="preserve"> </w:t>
       </w:r>
       <w:r>
@@ -223,284 +254,51 @@
     <w:p>
       <w:pPr>
         <w:pStyle w:val="ListParagraph"/>
-        <w:numPr>
-          <w:ilvl w:val="0"/>
-          <w:numId w:val="2"/>
-        </w:numPr>
-        <w:spacing w:after="0"/>
-        <w:rPr>
-          <w:rFonts w:ascii="Times New Roman" w:hAnsi="Times New Roman" w:cs="Times New Roman"/>
-          <w:sz w:val="24"/>
-          <w:szCs w:val="24"/>
-        </w:rPr>
-      </w:pPr>
-      <w:r>
-        <w:rPr>
-          <w:rFonts w:ascii="Times New Roman" w:hAnsi="Times New Roman" w:cs="Times New Roman"/>
-          <w:sz w:val="24"/>
-          <w:szCs w:val="24"/>
-        </w:rPr>
-        <w:t>Create Account</w:t>
-      </w:r>
-      <w:r>
-        <w:rPr>
-          <w:rFonts w:ascii="Times New Roman" w:hAnsi="Times New Roman" w:cs="Times New Roman"/>
-          <w:sz w:val="24"/>
-          <w:szCs w:val="24"/>
-        </w:rPr>
-        <w:t>/Register</w:t>
-      </w:r>
-      <w:r>
-        <w:rPr>
-          <w:rFonts w:ascii="Times New Roman" w:hAnsi="Times New Roman" w:cs="Times New Roman"/>
-          <w:sz w:val="24"/>
-          <w:szCs w:val="24"/>
-        </w:rPr>
-        <w:t>.</w:t>
-      </w:r>
-      <w:r>
-        <w:rPr>
-          <w:rFonts w:ascii="Times New Roman" w:hAnsi="Times New Roman" w:cs="Times New Roman"/>
-          <w:sz w:val="24"/>
-          <w:szCs w:val="24"/>
-        </w:rPr>
-        <w:t>(</w:t>
-      </w:r>
-      <w:r>
-        <w:rPr>
-          <w:rFonts w:ascii="Times New Roman" w:hAnsi="Times New Roman" w:cs="Times New Roman"/>
-          <w:sz w:val="24"/>
-          <w:szCs w:val="24"/>
-        </w:rPr>
-        <w:t>There are different roles available</w:t>
-      </w:r>
-      <w:r>
-        <w:rPr>
-          <w:rFonts w:ascii="Times New Roman" w:hAnsi="Times New Roman" w:cs="Times New Roman"/>
-          <w:sz w:val="24"/>
-          <w:szCs w:val="24"/>
-        </w:rPr>
-        <w:t>)</w:t>
-      </w:r>
-    </w:p>
-    <w:p>
-      <w:pPr>
-        <w:pStyle w:val="ListParagraph"/>
-        <w:numPr>
-          <w:ilvl w:val="0"/>
-          <w:numId w:val="2"/>
-        </w:numPr>
-        <w:spacing w:after="0"/>
-        <w:rPr>
-          <w:rFonts w:ascii="Times New Roman" w:hAnsi="Times New Roman" w:cs="Times New Roman"/>
-          <w:sz w:val="24"/>
-          <w:szCs w:val="24"/>
-        </w:rPr>
-      </w:pPr>
-      <w:r>
-        <w:rPr>
-          <w:rFonts w:ascii="Times New Roman" w:hAnsi="Times New Roman" w:cs="Times New Roman"/>
-          <w:sz w:val="24"/>
-          <w:szCs w:val="24"/>
-        </w:rPr>
-        <w:t>Log in/Sign in</w:t>
-      </w:r>
-      <w:r>
-        <w:rPr>
-          <w:rFonts w:ascii="Times New Roman" w:hAnsi="Times New Roman" w:cs="Times New Roman"/>
-          <w:sz w:val="24"/>
-          <w:szCs w:val="24"/>
-        </w:rPr>
-        <w:t>.</w:t>
-      </w:r>
-    </w:p>
-    <w:p>
-      <w:pPr>
-        <w:pStyle w:val="ListParagraph"/>
-        <w:numPr>
-          <w:ilvl w:val="0"/>
-          <w:numId w:val="2"/>
-        </w:numPr>
-        <w:spacing w:after="0"/>
-        <w:rPr>
-          <w:rFonts w:ascii="Times New Roman" w:hAnsi="Times New Roman" w:cs="Times New Roman"/>
-          <w:sz w:val="24"/>
-          <w:szCs w:val="24"/>
-        </w:rPr>
-      </w:pPr>
-      <w:r>
-        <w:rPr>
-          <w:rFonts w:ascii="Times New Roman" w:hAnsi="Times New Roman" w:cs="Times New Roman"/>
-          <w:sz w:val="24"/>
-          <w:szCs w:val="24"/>
-        </w:rPr>
-        <w:t>Log out</w:t>
-      </w:r>
-      <w:r>
-        <w:rPr>
-          <w:rFonts w:ascii="Times New Roman" w:hAnsi="Times New Roman" w:cs="Times New Roman"/>
-          <w:sz w:val="24"/>
-          <w:szCs w:val="24"/>
-        </w:rPr>
-        <w:t>.</w:t>
-      </w:r>
-    </w:p>
-    <w:p>
-      <w:pPr>
-        <w:pStyle w:val="ListParagraph"/>
-        <w:numPr>
-          <w:ilvl w:val="0"/>
-          <w:numId w:val="2"/>
-        </w:numPr>
-        <w:spacing w:after="0"/>
-        <w:rPr>
-          <w:rFonts w:ascii="Times New Roman" w:hAnsi="Times New Roman" w:cs="Times New Roman"/>
-          <w:sz w:val="24"/>
-          <w:szCs w:val="24"/>
-        </w:rPr>
-      </w:pPr>
-      <w:r>
-        <w:rPr>
-          <w:rFonts w:ascii="Times New Roman" w:hAnsi="Times New Roman" w:cs="Times New Roman"/>
-          <w:sz w:val="24"/>
-          <w:szCs w:val="24"/>
-        </w:rPr>
-        <w:t>Remove account</w:t>
-      </w:r>
-      <w:r>
-        <w:rPr>
-          <w:rFonts w:ascii="Times New Roman" w:hAnsi="Times New Roman" w:cs="Times New Roman"/>
-          <w:sz w:val="24"/>
-          <w:szCs w:val="24"/>
-        </w:rPr>
-        <w:t>.</w:t>
-      </w:r>
-      <w:r>
-        <w:rPr>
-          <w:rFonts w:ascii="Times New Roman" w:hAnsi="Times New Roman" w:cs="Times New Roman"/>
+        <w:spacing w:after="0"/>
+        <w:rPr>
+          <w:rFonts w:ascii="Times New Roman" w:hAnsi="Times New Roman" w:cs="Times New Roman"/>
+          <w:sz w:val="24"/>
+          <w:szCs w:val="24"/>
+        </w:rPr>
+      </w:pPr>
+    </w:p>
+    <w:p>
+      <w:pPr>
+        <w:spacing w:after="0"/>
+        <w:rPr>
+          <w:rFonts w:ascii="Times New Roman" w:hAnsi="Times New Roman" w:cs="Times New Roman"/>
+          <w:sz w:val="24"/>
+          <w:szCs w:val="24"/>
+        </w:rPr>
+      </w:pPr>
+    </w:p>
+    <w:p>
+      <w:pPr>
+        <w:spacing w:after="0"/>
+        <w:rPr>
+          <w:rFonts w:ascii="Times New Roman" w:hAnsi="Times New Roman" w:cs="Times New Roman"/>
+          <w:b/>
+          <w:sz w:val="24"/>
+          <w:szCs w:val="24"/>
+        </w:rPr>
+      </w:pPr>
+      <w:r>
+        <w:rPr>
+          <w:rFonts w:ascii="Times New Roman" w:hAnsi="Times New Roman" w:cs="Times New Roman"/>
+          <w:b/>
+          <w:sz w:val="24"/>
+          <w:szCs w:val="24"/>
+        </w:rPr>
+        <w:t>Authorship:</w:t>
+      </w:r>
+      <w:r>
+        <w:rPr>
+          <w:rFonts w:ascii="Times New Roman" w:hAnsi="Times New Roman" w:cs="Times New Roman"/>
+          <w:b/>
           <w:sz w:val="24"/>
           <w:szCs w:val="24"/>
         </w:rPr>
         <w:t xml:space="preserve"> </w:t>
-      </w:r>
-      <w:r>
-        <w:rPr>
-          <w:rFonts w:ascii="Times New Roman" w:hAnsi="Times New Roman" w:cs="Times New Roman"/>
-          <w:sz w:val="24"/>
-          <w:szCs w:val="24"/>
-        </w:rPr>
-        <w:t>?</w:t>
-      </w:r>
-    </w:p>
-    <w:p>
-      <w:pPr>
-        <w:pStyle w:val="ListParagraph"/>
-        <w:numPr>
-          <w:ilvl w:val="0"/>
-          <w:numId w:val="2"/>
-        </w:numPr>
-        <w:spacing w:after="0"/>
-        <w:rPr>
-          <w:rFonts w:ascii="Times New Roman" w:hAnsi="Times New Roman" w:cs="Times New Roman"/>
-          <w:sz w:val="24"/>
-          <w:szCs w:val="24"/>
-        </w:rPr>
-      </w:pPr>
-      <w:r>
-        <w:rPr>
-          <w:rFonts w:ascii="Times New Roman" w:hAnsi="Times New Roman" w:cs="Times New Roman"/>
-          <w:sz w:val="24"/>
-          <w:szCs w:val="24"/>
-        </w:rPr>
-        <w:t>Suspend account</w:t>
-      </w:r>
-      <w:r>
-        <w:rPr>
-          <w:rFonts w:ascii="Times New Roman" w:hAnsi="Times New Roman" w:cs="Times New Roman"/>
-          <w:sz w:val="24"/>
-          <w:szCs w:val="24"/>
-        </w:rPr>
-        <w:t>.</w:t>
-      </w:r>
-      <w:r>
-        <w:rPr>
-          <w:rFonts w:ascii="Times New Roman" w:hAnsi="Times New Roman" w:cs="Times New Roman"/>
-          <w:sz w:val="24"/>
-          <w:szCs w:val="24"/>
-        </w:rPr>
-        <w:t xml:space="preserve"> </w:t>
-      </w:r>
-      <w:r>
-        <w:rPr>
-          <w:rFonts w:ascii="Times New Roman" w:hAnsi="Times New Roman" w:cs="Times New Roman"/>
-          <w:sz w:val="24"/>
-          <w:szCs w:val="24"/>
-        </w:rPr>
-        <w:t>?</w:t>
-      </w:r>
-    </w:p>
-    <w:p>
-      <w:pPr>
-        <w:pStyle w:val="ListParagraph"/>
-        <w:numPr>
-          <w:ilvl w:val="0"/>
-          <w:numId w:val="2"/>
-        </w:numPr>
-        <w:spacing w:after="0"/>
-        <w:rPr>
-          <w:rFonts w:ascii="Times New Roman" w:hAnsi="Times New Roman" w:cs="Times New Roman"/>
-          <w:sz w:val="24"/>
-          <w:szCs w:val="24"/>
-        </w:rPr>
-      </w:pPr>
-      <w:r>
-        <w:rPr>
-          <w:rFonts w:ascii="Times New Roman" w:hAnsi="Times New Roman" w:cs="Times New Roman"/>
-          <w:sz w:val="24"/>
-          <w:szCs w:val="24"/>
-        </w:rPr>
-        <w:t>Upload profile pic. ?</w:t>
-      </w:r>
-    </w:p>
-    <w:p>
-      <w:pPr>
-        <w:pStyle w:val="ListParagraph"/>
-        <w:spacing w:after="0"/>
-        <w:rPr>
-          <w:rFonts w:ascii="Times New Roman" w:hAnsi="Times New Roman" w:cs="Times New Roman"/>
-          <w:sz w:val="24"/>
-          <w:szCs w:val="24"/>
-        </w:rPr>
-      </w:pPr>
-    </w:p>
-    <w:p>
-      <w:pPr>
-        <w:spacing w:after="0"/>
-        <w:rPr>
-          <w:rFonts w:ascii="Times New Roman" w:hAnsi="Times New Roman" w:cs="Times New Roman"/>
-          <w:sz w:val="24"/>
-          <w:szCs w:val="24"/>
-        </w:rPr>
-      </w:pPr>
-    </w:p>
-    <w:p>
-      <w:pPr>
-        <w:spacing w:after="0"/>
-        <w:rPr>
-          <w:rFonts w:ascii="Times New Roman" w:hAnsi="Times New Roman" w:cs="Times New Roman"/>
-          <w:b/>
-          <w:sz w:val="24"/>
-          <w:szCs w:val="24"/>
-        </w:rPr>
-      </w:pPr>
-      <w:r>
-        <w:rPr>
-          <w:rFonts w:ascii="Times New Roman" w:hAnsi="Times New Roman" w:cs="Times New Roman"/>
-          <w:b/>
-          <w:sz w:val="24"/>
-          <w:szCs w:val="24"/>
-        </w:rPr>
-        <w:t>Authorship:</w:t>
       </w:r>
     </w:p>
     <w:p>
@@ -523,31 +321,7 @@
           <w:sz w:val="24"/>
           <w:szCs w:val="24"/>
         </w:rPr>
-        <w:t>Create the initial</w:t>
-      </w:r>
-      <w:r>
-        <w:rPr>
-          <w:rFonts w:ascii="Times New Roman" w:hAnsi="Times New Roman" w:cs="Times New Roman"/>
-          <w:sz w:val="24"/>
-          <w:szCs w:val="24"/>
-        </w:rPr>
-        <w:t xml:space="preserve"> book </w:t>
-      </w:r>
-      <w:r>
-        <w:rPr>
-          <w:rFonts w:ascii="Times New Roman" w:hAnsi="Times New Roman" w:cs="Times New Roman"/>
-          <w:sz w:val="24"/>
-          <w:szCs w:val="24"/>
-        </w:rPr>
-        <w:t>doc</w:t>
-      </w:r>
-      <w:r>
-        <w:rPr>
-          <w:rFonts w:ascii="Times New Roman" w:hAnsi="Times New Roman" w:cs="Times New Roman"/>
-          <w:sz w:val="24"/>
-          <w:szCs w:val="24"/>
-        </w:rPr>
-        <w:t>.</w:t>
+        <w:t>Create the initial book doc.</w:t>
       </w:r>
     </w:p>
     <w:p>
@@ -747,6 +521,47 @@
     </w:p>
     <w:p>
       <w:pPr>
+        <w:pStyle w:val="ListParagraph"/>
+        <w:numPr>
+          <w:ilvl w:val="0"/>
+          <w:numId w:val="3"/>
+        </w:numPr>
+        <w:spacing w:after="0"/>
+        <w:rPr>
+          <w:rFonts w:ascii="Times New Roman" w:hAnsi="Times New Roman" w:cs="Times New Roman"/>
+          <w:sz w:val="24"/>
+          <w:szCs w:val="24"/>
+        </w:rPr>
+      </w:pPr>
+      <w:r>
+        <w:rPr>
+          <w:rFonts w:ascii="Times New Roman" w:hAnsi="Times New Roman" w:cs="Times New Roman"/>
+          <w:sz w:val="24"/>
+          <w:szCs w:val="24"/>
+        </w:rPr>
+        <w:t xml:space="preserve">Write and send Query </w:t>
+      </w:r>
+      <w:proofErr w:type="gramStart"/>
+      <w:r>
+        <w:rPr>
+          <w:rFonts w:ascii="Times New Roman" w:hAnsi="Times New Roman" w:cs="Times New Roman"/>
+          <w:sz w:val="24"/>
+          <w:szCs w:val="24"/>
+        </w:rPr>
+        <w:t>letter(</w:t>
+      </w:r>
+      <w:proofErr w:type="gramEnd"/>
+      <w:r>
+        <w:rPr>
+          <w:rFonts w:ascii="Times New Roman" w:hAnsi="Times New Roman" w:cs="Times New Roman"/>
+          <w:sz w:val="24"/>
+          <w:szCs w:val="24"/>
+        </w:rPr>
+        <w:t>to the agent.)</w:t>
+      </w:r>
+    </w:p>
+    <w:p>
+      <w:pPr>
         <w:spacing w:after="0"/>
         <w:rPr>
           <w:rFonts w:ascii="Times New Roman" w:hAnsi="Times New Roman" w:cs="Times New Roman"/>
@@ -826,6 +641,29 @@
           <w:sz w:val="24"/>
           <w:szCs w:val="24"/>
         </w:rPr>
+        <w:t>Edit manuscript together with author.</w:t>
+      </w:r>
+    </w:p>
+    <w:p>
+      <w:pPr>
+        <w:pStyle w:val="ListParagraph"/>
+        <w:numPr>
+          <w:ilvl w:val="0"/>
+          <w:numId w:val="5"/>
+        </w:numPr>
+        <w:spacing w:after="0"/>
+        <w:rPr>
+          <w:rFonts w:ascii="Times New Roman" w:hAnsi="Times New Roman" w:cs="Times New Roman"/>
+          <w:sz w:val="24"/>
+          <w:szCs w:val="24"/>
+        </w:rPr>
+      </w:pPr>
+      <w:r>
+        <w:rPr>
+          <w:rFonts w:ascii="Times New Roman" w:hAnsi="Times New Roman" w:cs="Times New Roman"/>
+          <w:sz w:val="24"/>
+          <w:szCs w:val="24"/>
+        </w:rPr>
         <w:t>Represent Author.</w:t>
       </w:r>
       <w:r>
@@ -839,6 +677,37 @@
     </w:p>
     <w:p>
       <w:pPr>
+        <w:pStyle w:val="ListParagraph"/>
+        <w:numPr>
+          <w:ilvl w:val="0"/>
+          <w:numId w:val="5"/>
+        </w:numPr>
+        <w:spacing w:after="0"/>
+        <w:rPr>
+          <w:rFonts w:ascii="Times New Roman" w:hAnsi="Times New Roman" w:cs="Times New Roman"/>
+          <w:sz w:val="24"/>
+          <w:szCs w:val="24"/>
+        </w:rPr>
+      </w:pPr>
+      <w:r>
+        <w:rPr>
+          <w:rFonts w:ascii="Times New Roman" w:hAnsi="Times New Roman" w:cs="Times New Roman"/>
+          <w:sz w:val="24"/>
+          <w:szCs w:val="24"/>
+        </w:rPr>
+        <w:t>Contact editors.</w:t>
+      </w:r>
+      <w:r>
+        <w:rPr>
+          <w:rFonts w:ascii="Times New Roman" w:hAnsi="Times New Roman" w:cs="Times New Roman"/>
+          <w:sz w:val="24"/>
+          <w:szCs w:val="24"/>
+        </w:rPr>
+        <w:t xml:space="preserve"> (Counter offer.)</w:t>
+      </w:r>
+    </w:p>
+    <w:p>
+      <w:pPr>
         <w:spacing w:after="0"/>
         <w:rPr>
           <w:rFonts w:ascii="Times New Roman" w:hAnsi="Times New Roman" w:cs="Times New Roman"/>
@@ -866,6 +735,17 @@
         </w:rPr>
         <w:t>Editorial:</w:t>
       </w:r>
+    </w:p>
+    <w:p>
+      <w:pPr>
+        <w:spacing w:after="0"/>
+        <w:rPr>
+          <w:rFonts w:ascii="Times New Roman" w:hAnsi="Times New Roman" w:cs="Times New Roman"/>
+          <w:b/>
+          <w:sz w:val="24"/>
+          <w:szCs w:val="24"/>
+        </w:rPr>
+      </w:pPr>
     </w:p>
     <w:p>
       <w:pPr>
@@ -887,39 +767,7 @@
           <w:sz w:val="24"/>
           <w:szCs w:val="24"/>
         </w:rPr>
-        <w:t xml:space="preserve">Manage </w:t>
-      </w:r>
-      <w:r>
-        <w:rPr>
-          <w:rFonts w:ascii="Times New Roman" w:hAnsi="Times New Roman" w:cs="Times New Roman"/>
-          <w:sz w:val="24"/>
-          <w:szCs w:val="24"/>
-        </w:rPr>
-        <w:t>editorial plans: Project</w:t>
-      </w:r>
-      <w:r>
-        <w:rPr>
-          <w:rFonts w:ascii="Times New Roman" w:hAnsi="Times New Roman" w:cs="Times New Roman"/>
-          <w:sz w:val="24"/>
-          <w:szCs w:val="24"/>
-        </w:rPr>
-        <w:t>’</w:t>
-      </w:r>
-      <w:r>
-        <w:rPr>
-          <w:rFonts w:ascii="Times New Roman" w:hAnsi="Times New Roman" w:cs="Times New Roman"/>
-          <w:sz w:val="24"/>
-          <w:szCs w:val="24"/>
-        </w:rPr>
-        <w:t>s w</w:t>
-      </w:r>
-      <w:r>
-        <w:rPr>
-          <w:rFonts w:ascii="Times New Roman" w:hAnsi="Times New Roman" w:cs="Times New Roman"/>
-          <w:sz w:val="24"/>
-          <w:szCs w:val="24"/>
-        </w:rPr>
-        <w:t>orkflow and schedule</w:t>
+        <w:t>Create an offer and terms document.</w:t>
       </w:r>
     </w:p>
     <w:p>
@@ -942,23 +790,39 @@
           <w:sz w:val="24"/>
           <w:szCs w:val="24"/>
         </w:rPr>
-        <w:t xml:space="preserve">Reading a </w:t>
-      </w:r>
-      <w:r>
-        <w:rPr>
-          <w:rFonts w:ascii="Times New Roman" w:hAnsi="Times New Roman" w:cs="Times New Roman"/>
-          <w:sz w:val="24"/>
-          <w:szCs w:val="24"/>
-        </w:rPr>
-        <w:t>manuscript</w:t>
-      </w:r>
-      <w:r>
-        <w:rPr>
-          <w:rFonts w:ascii="Times New Roman" w:hAnsi="Times New Roman" w:cs="Times New Roman"/>
-          <w:sz w:val="24"/>
-          <w:szCs w:val="24"/>
-        </w:rPr>
-        <w:t>.</w:t>
+        <w:t xml:space="preserve">Manage </w:t>
+      </w:r>
+      <w:r>
+        <w:rPr>
+          <w:rFonts w:ascii="Times New Roman" w:hAnsi="Times New Roman" w:cs="Times New Roman"/>
+          <w:sz w:val="24"/>
+          <w:szCs w:val="24"/>
+        </w:rPr>
+        <w:t>editorial plans: Project</w:t>
+      </w:r>
+      <w:r>
+        <w:rPr>
+          <w:rFonts w:ascii="Times New Roman" w:hAnsi="Times New Roman" w:cs="Times New Roman"/>
+          <w:sz w:val="24"/>
+          <w:szCs w:val="24"/>
+        </w:rPr>
+        <w:t>’</w:t>
+      </w:r>
+      <w:r>
+        <w:rPr>
+          <w:rFonts w:ascii="Times New Roman" w:hAnsi="Times New Roman" w:cs="Times New Roman"/>
+          <w:sz w:val="24"/>
+          <w:szCs w:val="24"/>
+        </w:rPr>
+        <w:t>s w</w:t>
+      </w:r>
+      <w:r>
+        <w:rPr>
+          <w:rFonts w:ascii="Times New Roman" w:hAnsi="Times New Roman" w:cs="Times New Roman"/>
+          <w:sz w:val="24"/>
+          <w:szCs w:val="24"/>
+        </w:rPr>
+        <w:t>orkflow and schedule</w:t>
       </w:r>
     </w:p>
     <w:p>
@@ -981,31 +845,23 @@
           <w:sz w:val="24"/>
           <w:szCs w:val="24"/>
         </w:rPr>
-        <w:t>Write an editorial letter.</w:t>
-      </w:r>
-      <w:r>
-        <w:rPr>
-          <w:rFonts w:ascii="Times New Roman" w:hAnsi="Times New Roman" w:cs="Times New Roman"/>
-          <w:sz w:val="24"/>
-          <w:szCs w:val="24"/>
-        </w:rPr>
-        <w:t>(</w:t>
-      </w:r>
-      <w:r>
-        <w:rPr>
-          <w:rFonts w:ascii="Times New Roman" w:hAnsi="Times New Roman" w:cs="Times New Roman"/>
-          <w:sz w:val="24"/>
-          <w:szCs w:val="24"/>
-        </w:rPr>
-        <w:t>This is for the author tells them everything that is suggested and also what needs to change.</w:t>
-      </w:r>
-      <w:r>
-        <w:rPr>
-          <w:rFonts w:ascii="Times New Roman" w:hAnsi="Times New Roman" w:cs="Times New Roman"/>
-          <w:sz w:val="24"/>
-          <w:szCs w:val="24"/>
-        </w:rPr>
-        <w:t>)</w:t>
+        <w:t xml:space="preserve">Reading a </w:t>
+      </w:r>
+      <w:r>
+        <w:rPr>
+          <w:rFonts w:ascii="Times New Roman" w:hAnsi="Times New Roman" w:cs="Times New Roman"/>
+          <w:sz w:val="24"/>
+          <w:szCs w:val="24"/>
+        </w:rPr>
+        <w:t>manuscript</w:t>
+      </w:r>
+      <w:r>
+        <w:rPr>
+          <w:rFonts w:ascii="Times New Roman" w:hAnsi="Times New Roman" w:cs="Times New Roman"/>
+          <w:sz w:val="24"/>
+          <w:szCs w:val="24"/>
+        </w:rPr>
+        <w:t>.</w:t>
       </w:r>
     </w:p>
     <w:p>
@@ -1028,23 +884,39 @@
           <w:sz w:val="24"/>
           <w:szCs w:val="24"/>
         </w:rPr>
-        <w:t>Creating a comment/side</w:t>
-      </w:r>
-      <w:r>
-        <w:rPr>
-          <w:rFonts w:ascii="Times New Roman" w:hAnsi="Times New Roman" w:cs="Times New Roman"/>
-          <w:sz w:val="24"/>
-          <w:szCs w:val="24"/>
-        </w:rPr>
-        <w:t>-</w:t>
-      </w:r>
-      <w:r>
-        <w:rPr>
-          <w:rFonts w:ascii="Times New Roman" w:hAnsi="Times New Roman" w:cs="Times New Roman"/>
-          <w:sz w:val="24"/>
-          <w:szCs w:val="24"/>
-        </w:rPr>
-        <w:t>note block on a paragraph. ?</w:t>
+        <w:t>Write an editorial letter.</w:t>
+      </w:r>
+      <w:r>
+        <w:rPr>
+          <w:rFonts w:ascii="Times New Roman" w:hAnsi="Times New Roman" w:cs="Times New Roman"/>
+          <w:sz w:val="24"/>
+          <w:szCs w:val="24"/>
+        </w:rPr>
+        <w:t xml:space="preserve"> </w:t>
+      </w:r>
+      <w:r>
+        <w:rPr>
+          <w:rFonts w:ascii="Times New Roman" w:hAnsi="Times New Roman" w:cs="Times New Roman"/>
+          <w:sz w:val="24"/>
+          <w:szCs w:val="24"/>
+        </w:rPr>
+        <w:t>(</w:t>
+      </w:r>
+      <w:r>
+        <w:rPr>
+          <w:rFonts w:ascii="Times New Roman" w:hAnsi="Times New Roman" w:cs="Times New Roman"/>
+          <w:sz w:val="24"/>
+          <w:szCs w:val="24"/>
+        </w:rPr>
+        <w:t>This is for the author tells them everything that is suggested and also what needs to change.</w:t>
+      </w:r>
+      <w:r>
+        <w:rPr>
+          <w:rFonts w:ascii="Times New Roman" w:hAnsi="Times New Roman" w:cs="Times New Roman"/>
+          <w:sz w:val="24"/>
+          <w:szCs w:val="24"/>
+        </w:rPr>
+        <w:t>)</w:t>
       </w:r>
     </w:p>
     <w:p>
@@ -1067,23 +939,23 @@
           <w:sz w:val="24"/>
           <w:szCs w:val="24"/>
         </w:rPr>
-        <w:t>Edit block/piece/paragraph</w:t>
-      </w:r>
-      <w:r>
-        <w:rPr>
-          <w:rFonts w:ascii="Times New Roman" w:hAnsi="Times New Roman" w:cs="Times New Roman"/>
-          <w:sz w:val="24"/>
-          <w:szCs w:val="24"/>
-        </w:rPr>
-        <w:t xml:space="preserve">. </w:t>
-      </w:r>
-      <w:r>
-        <w:rPr>
-          <w:rFonts w:ascii="Times New Roman" w:hAnsi="Times New Roman" w:cs="Times New Roman"/>
-          <w:sz w:val="24"/>
-          <w:szCs w:val="24"/>
-        </w:rPr>
-        <w:t>?</w:t>
+        <w:t>Creating a comment/side</w:t>
+      </w:r>
+      <w:r>
+        <w:rPr>
+          <w:rFonts w:ascii="Times New Roman" w:hAnsi="Times New Roman" w:cs="Times New Roman"/>
+          <w:sz w:val="24"/>
+          <w:szCs w:val="24"/>
+        </w:rPr>
+        <w:t>-</w:t>
+      </w:r>
+      <w:r>
+        <w:rPr>
+          <w:rFonts w:ascii="Times New Roman" w:hAnsi="Times New Roman" w:cs="Times New Roman"/>
+          <w:sz w:val="24"/>
+          <w:szCs w:val="24"/>
+        </w:rPr>
+        <w:t>note block on a paragraph. ?</w:t>
       </w:r>
     </w:p>
     <w:p>
@@ -1106,23 +978,23 @@
           <w:sz w:val="24"/>
           <w:szCs w:val="24"/>
         </w:rPr>
-        <w:t>Style page layouts</w:t>
-      </w:r>
-      <w:r>
-        <w:rPr>
-          <w:rFonts w:ascii="Times New Roman" w:hAnsi="Times New Roman" w:cs="Times New Roman"/>
-          <w:sz w:val="24"/>
-          <w:szCs w:val="24"/>
-        </w:rPr>
-        <w:t>/structure</w:t>
-      </w:r>
-      <w:r>
-        <w:rPr>
-          <w:rFonts w:ascii="Times New Roman" w:hAnsi="Times New Roman" w:cs="Times New Roman"/>
-          <w:sz w:val="24"/>
-          <w:szCs w:val="24"/>
-        </w:rPr>
-        <w:t>.</w:t>
+        <w:t>Edit block/piece/paragraph</w:t>
+      </w:r>
+      <w:r>
+        <w:rPr>
+          <w:rFonts w:ascii="Times New Roman" w:hAnsi="Times New Roman" w:cs="Times New Roman"/>
+          <w:sz w:val="24"/>
+          <w:szCs w:val="24"/>
+        </w:rPr>
+        <w:t xml:space="preserve">. </w:t>
+      </w:r>
+      <w:r>
+        <w:rPr>
+          <w:rFonts w:ascii="Times New Roman" w:hAnsi="Times New Roman" w:cs="Times New Roman"/>
+          <w:sz w:val="24"/>
+          <w:szCs w:val="24"/>
+        </w:rPr>
+        <w:t>?</w:t>
       </w:r>
     </w:p>
     <w:p>
@@ -1145,7 +1017,23 @@
           <w:sz w:val="24"/>
           <w:szCs w:val="24"/>
         </w:rPr>
-        <w:t>Choose predefined Template.</w:t>
+        <w:t>Style page layouts</w:t>
+      </w:r>
+      <w:r>
+        <w:rPr>
+          <w:rFonts w:ascii="Times New Roman" w:hAnsi="Times New Roman" w:cs="Times New Roman"/>
+          <w:sz w:val="24"/>
+          <w:szCs w:val="24"/>
+        </w:rPr>
+        <w:t>/structure</w:t>
+      </w:r>
+      <w:r>
+        <w:rPr>
+          <w:rFonts w:ascii="Times New Roman" w:hAnsi="Times New Roman" w:cs="Times New Roman"/>
+          <w:sz w:val="24"/>
+          <w:szCs w:val="24"/>
+        </w:rPr>
+        <w:t>.</w:t>
       </w:r>
     </w:p>
     <w:p>
@@ -1168,23 +1056,7 @@
           <w:sz w:val="24"/>
           <w:szCs w:val="24"/>
         </w:rPr>
-        <w:t xml:space="preserve">Create </w:t>
-      </w:r>
-      <w:r>
-        <w:rPr>
-          <w:rFonts w:ascii="Times New Roman" w:hAnsi="Times New Roman" w:cs="Times New Roman"/>
-          <w:sz w:val="24"/>
-          <w:szCs w:val="24"/>
-        </w:rPr>
-        <w:t xml:space="preserve">a </w:t>
-      </w:r>
-      <w:r>
-        <w:rPr>
-          <w:rFonts w:ascii="Times New Roman" w:hAnsi="Times New Roman" w:cs="Times New Roman"/>
-          <w:sz w:val="24"/>
-          <w:szCs w:val="24"/>
-        </w:rPr>
-        <w:t xml:space="preserve">new template. </w:t>
+        <w:t>Choose predefined Template.</w:t>
       </w:r>
     </w:p>
     <w:p>
@@ -1207,31 +1079,23 @@
           <w:sz w:val="24"/>
           <w:szCs w:val="24"/>
         </w:rPr>
-        <w:t>Notify Producer</w:t>
-      </w:r>
-      <w:r>
-        <w:rPr>
-          <w:rFonts w:ascii="Times New Roman" w:hAnsi="Times New Roman" w:cs="Times New Roman"/>
-          <w:sz w:val="24"/>
-          <w:szCs w:val="24"/>
-        </w:rPr>
-        <w:t>/Publisher</w:t>
-      </w:r>
-      <w:r>
-        <w:rPr>
-          <w:rFonts w:ascii="Times New Roman" w:hAnsi="Times New Roman" w:cs="Times New Roman"/>
-          <w:sz w:val="24"/>
-          <w:szCs w:val="24"/>
-        </w:rPr>
-        <w:t>.</w:t>
-      </w:r>
-      <w:r>
-        <w:rPr>
-          <w:rFonts w:ascii="Times New Roman" w:hAnsi="Times New Roman" w:cs="Times New Roman"/>
-          <w:sz w:val="24"/>
-          <w:szCs w:val="24"/>
-        </w:rPr>
-        <w:t xml:space="preserve"> ?</w:t>
+        <w:t xml:space="preserve">Create </w:t>
+      </w:r>
+      <w:r>
+        <w:rPr>
+          <w:rFonts w:ascii="Times New Roman" w:hAnsi="Times New Roman" w:cs="Times New Roman"/>
+          <w:sz w:val="24"/>
+          <w:szCs w:val="24"/>
+        </w:rPr>
+        <w:t xml:space="preserve">a </w:t>
+      </w:r>
+      <w:r>
+        <w:rPr>
+          <w:rFonts w:ascii="Times New Roman" w:hAnsi="Times New Roman" w:cs="Times New Roman"/>
+          <w:sz w:val="24"/>
+          <w:szCs w:val="24"/>
+        </w:rPr>
+        <w:t xml:space="preserve">new template. </w:t>
       </w:r>
     </w:p>
     <w:p>
@@ -1254,8 +1118,31 @@
           <w:sz w:val="24"/>
           <w:szCs w:val="24"/>
         </w:rPr>
-        <w:lastRenderedPageBreak/>
-        <w:t>Upload pictures. ?</w:t>
+        <w:t>Notify Producer</w:t>
+      </w:r>
+      <w:r>
+        <w:rPr>
+          <w:rFonts w:ascii="Times New Roman" w:hAnsi="Times New Roman" w:cs="Times New Roman"/>
+          <w:sz w:val="24"/>
+          <w:szCs w:val="24"/>
+        </w:rPr>
+        <w:t>/Publisher</w:t>
+      </w:r>
+      <w:r>
+        <w:rPr>
+          <w:rFonts w:ascii="Times New Roman" w:hAnsi="Times New Roman" w:cs="Times New Roman"/>
+          <w:sz w:val="24"/>
+          <w:szCs w:val="24"/>
+        </w:rPr>
+        <w:t>.</w:t>
+      </w:r>
+      <w:r>
+        <w:rPr>
+          <w:rFonts w:ascii="Times New Roman" w:hAnsi="Times New Roman" w:cs="Times New Roman"/>
+          <w:sz w:val="24"/>
+          <w:szCs w:val="24"/>
+        </w:rPr>
+        <w:t xml:space="preserve"> ?</w:t>
       </w:r>
     </w:p>
     <w:p>
@@ -1278,6 +1165,30 @@
           <w:sz w:val="24"/>
           <w:szCs w:val="24"/>
         </w:rPr>
+        <w:t>Upload pictures. ?</w:t>
+      </w:r>
+    </w:p>
+    <w:p>
+      <w:pPr>
+        <w:pStyle w:val="ListParagraph"/>
+        <w:numPr>
+          <w:ilvl w:val="0"/>
+          <w:numId w:val="4"/>
+        </w:numPr>
+        <w:spacing w:after="0"/>
+        <w:rPr>
+          <w:rFonts w:ascii="Times New Roman" w:hAnsi="Times New Roman" w:cs="Times New Roman"/>
+          <w:sz w:val="24"/>
+          <w:szCs w:val="24"/>
+        </w:rPr>
+      </w:pPr>
+      <w:r>
+        <w:rPr>
+          <w:rFonts w:ascii="Times New Roman" w:hAnsi="Times New Roman" w:cs="Times New Roman"/>
+          <w:sz w:val="24"/>
+          <w:szCs w:val="24"/>
+        </w:rPr>
+        <w:lastRenderedPageBreak/>
         <w:t xml:space="preserve">Option to choose </w:t>
       </w:r>
       <w:r>
@@ -1328,6 +1239,17 @@
         </w:rPr>
         <w:t>.</w:t>
       </w:r>
+    </w:p>
+    <w:p>
+      <w:pPr>
+        <w:pStyle w:val="ListParagraph"/>
+        <w:spacing w:after="0"/>
+        <w:rPr>
+          <w:rFonts w:ascii="Times New Roman" w:hAnsi="Times New Roman" w:cs="Times New Roman"/>
+          <w:sz w:val="24"/>
+          <w:szCs w:val="24"/>
+        </w:rPr>
+      </w:pPr>
     </w:p>
     <w:p>
       <w:pPr>
@@ -2025,41 +1947,1220 @@
           <w:sz w:val="24"/>
           <w:szCs w:val="24"/>
         </w:rPr>
-        <w:t>Marketing and others might be joined into this app ?</w:t>
-      </w:r>
-    </w:p>
-    <w:p>
-      <w:pPr>
-        <w:spacing w:after="0"/>
-        <w:rPr>
-          <w:rFonts w:ascii="Times New Roman" w:hAnsi="Times New Roman" w:cs="Times New Roman"/>
-          <w:sz w:val="24"/>
-          <w:szCs w:val="24"/>
-        </w:rPr>
-      </w:pPr>
-    </w:p>
-    <w:p>
-      <w:pPr>
-        <w:spacing w:after="0"/>
-        <w:rPr>
-          <w:rFonts w:ascii="Times New Roman" w:hAnsi="Times New Roman" w:cs="Times New Roman"/>
-          <w:sz w:val="24"/>
-          <w:szCs w:val="24"/>
-        </w:rPr>
-      </w:pPr>
-    </w:p>
-    <w:p>
-      <w:pPr>
-        <w:spacing w:after="0"/>
-        <w:rPr>
-          <w:rFonts w:ascii="Times New Roman" w:hAnsi="Times New Roman" w:cs="Times New Roman"/>
-          <w:sz w:val="24"/>
-          <w:szCs w:val="24"/>
-        </w:rPr>
-      </w:pPr>
-    </w:p>
-    <w:p>
-      <w:pPr>
+        <w:t xml:space="preserve">Marketing and others might be joined into this </w:t>
+      </w:r>
+      <w:proofErr w:type="gramStart"/>
+      <w:r>
+        <w:rPr>
+          <w:rFonts w:ascii="Times New Roman" w:hAnsi="Times New Roman" w:cs="Times New Roman"/>
+          <w:sz w:val="24"/>
+          <w:szCs w:val="24"/>
+        </w:rPr>
+        <w:t>app ?</w:t>
+      </w:r>
+      <w:proofErr w:type="gramEnd"/>
+    </w:p>
+    <w:p>
+      <w:pPr>
+        <w:spacing w:after="0"/>
+        <w:rPr>
+          <w:rFonts w:ascii="Times New Roman" w:hAnsi="Times New Roman" w:cs="Times New Roman"/>
+          <w:sz w:val="24"/>
+          <w:szCs w:val="24"/>
+        </w:rPr>
+      </w:pPr>
+    </w:p>
+    <w:p>
+      <w:pPr>
+        <w:spacing w:after="0"/>
+        <w:rPr>
+          <w:rFonts w:ascii="Times New Roman" w:hAnsi="Times New Roman" w:cs="Times New Roman"/>
+          <w:sz w:val="24"/>
+          <w:szCs w:val="24"/>
+        </w:rPr>
+      </w:pPr>
+    </w:p>
+    <w:p>
+      <w:pPr>
+        <w:spacing w:after="0"/>
+        <w:rPr>
+          <w:rFonts w:ascii="Times New Roman" w:hAnsi="Times New Roman" w:cs="Times New Roman"/>
+          <w:sz w:val="24"/>
+          <w:szCs w:val="24"/>
+        </w:rPr>
+      </w:pPr>
+      <w:r>
+        <w:rPr>
+          <w:rFonts w:ascii="Times New Roman" w:hAnsi="Times New Roman" w:cs="Times New Roman"/>
+          <w:sz w:val="24"/>
+          <w:szCs w:val="24"/>
+        </w:rPr>
+        <w:t>MODULES:</w:t>
+      </w:r>
+    </w:p>
+    <w:p>
+      <w:pPr>
+        <w:spacing w:after="0"/>
+        <w:rPr>
+          <w:rFonts w:ascii="Times New Roman" w:hAnsi="Times New Roman" w:cs="Times New Roman"/>
+          <w:sz w:val="24"/>
+          <w:szCs w:val="24"/>
+        </w:rPr>
+      </w:pPr>
+    </w:p>
+    <w:p>
+      <w:pPr>
+        <w:pStyle w:val="ListParagraph"/>
+        <w:numPr>
+          <w:ilvl w:val="0"/>
+          <w:numId w:val="9"/>
+        </w:numPr>
+        <w:spacing w:after="0"/>
+        <w:rPr>
+          <w:rFonts w:ascii="Times New Roman" w:hAnsi="Times New Roman" w:cs="Times New Roman"/>
+          <w:sz w:val="24"/>
+          <w:szCs w:val="24"/>
+        </w:rPr>
+      </w:pPr>
+      <w:r>
+        <w:rPr>
+          <w:rFonts w:ascii="Times New Roman" w:hAnsi="Times New Roman" w:cs="Times New Roman"/>
+          <w:sz w:val="24"/>
+          <w:szCs w:val="24"/>
+        </w:rPr>
+        <w:t>Authentication</w:t>
+      </w:r>
+      <w:r>
+        <w:rPr>
+          <w:rFonts w:ascii="Times New Roman" w:hAnsi="Times New Roman" w:cs="Times New Roman"/>
+          <w:sz w:val="24"/>
+          <w:szCs w:val="24"/>
+        </w:rPr>
+        <w:t>:</w:t>
+      </w:r>
+      <w:r>
+        <w:rPr>
+          <w:rFonts w:ascii="Times New Roman" w:hAnsi="Times New Roman" w:cs="Times New Roman"/>
+          <w:sz w:val="24"/>
+          <w:szCs w:val="24"/>
+        </w:rPr>
+        <w:tab/>
+      </w:r>
+    </w:p>
+    <w:p>
+      <w:pPr>
+        <w:pStyle w:val="ListParagraph"/>
+        <w:numPr>
+          <w:ilvl w:val="1"/>
+          <w:numId w:val="9"/>
+        </w:numPr>
+        <w:spacing w:after="0"/>
+        <w:rPr>
+          <w:rFonts w:ascii="Times New Roman" w:hAnsi="Times New Roman" w:cs="Times New Roman"/>
+          <w:sz w:val="24"/>
+          <w:szCs w:val="24"/>
+        </w:rPr>
+      </w:pPr>
+      <w:r>
+        <w:rPr>
+          <w:rFonts w:ascii="Times New Roman" w:hAnsi="Times New Roman" w:cs="Times New Roman"/>
+          <w:sz w:val="24"/>
+          <w:szCs w:val="24"/>
+        </w:rPr>
+        <w:t>Create Account/Register.(There are different roles available)</w:t>
+      </w:r>
+    </w:p>
+    <w:p>
+      <w:pPr>
+        <w:pStyle w:val="ListParagraph"/>
+        <w:numPr>
+          <w:ilvl w:val="1"/>
+          <w:numId w:val="9"/>
+        </w:numPr>
+        <w:spacing w:after="0"/>
+        <w:rPr>
+          <w:rFonts w:ascii="Times New Roman" w:hAnsi="Times New Roman" w:cs="Times New Roman"/>
+          <w:sz w:val="24"/>
+          <w:szCs w:val="24"/>
+        </w:rPr>
+      </w:pPr>
+      <w:r>
+        <w:rPr>
+          <w:rFonts w:ascii="Times New Roman" w:hAnsi="Times New Roman" w:cs="Times New Roman"/>
+          <w:sz w:val="24"/>
+          <w:szCs w:val="24"/>
+        </w:rPr>
+        <w:t>Log in/Sign in.</w:t>
+      </w:r>
+    </w:p>
+    <w:p>
+      <w:pPr>
+        <w:pStyle w:val="ListParagraph"/>
+        <w:numPr>
+          <w:ilvl w:val="1"/>
+          <w:numId w:val="9"/>
+        </w:numPr>
+        <w:spacing w:after="0"/>
+        <w:rPr>
+          <w:rFonts w:ascii="Times New Roman" w:hAnsi="Times New Roman" w:cs="Times New Roman"/>
+          <w:sz w:val="24"/>
+          <w:szCs w:val="24"/>
+        </w:rPr>
+      </w:pPr>
+      <w:r>
+        <w:rPr>
+          <w:rFonts w:ascii="Times New Roman" w:hAnsi="Times New Roman" w:cs="Times New Roman"/>
+          <w:sz w:val="24"/>
+          <w:szCs w:val="24"/>
+        </w:rPr>
+        <w:t>Log out.</w:t>
+      </w:r>
+    </w:p>
+    <w:p>
+      <w:pPr>
+        <w:pStyle w:val="ListParagraph"/>
+        <w:numPr>
+          <w:ilvl w:val="1"/>
+          <w:numId w:val="9"/>
+        </w:numPr>
+        <w:spacing w:after="0"/>
+        <w:rPr>
+          <w:rFonts w:ascii="Times New Roman" w:hAnsi="Times New Roman" w:cs="Times New Roman"/>
+          <w:sz w:val="24"/>
+          <w:szCs w:val="24"/>
+        </w:rPr>
+      </w:pPr>
+      <w:r>
+        <w:rPr>
+          <w:rFonts w:ascii="Times New Roman" w:hAnsi="Times New Roman" w:cs="Times New Roman"/>
+          <w:sz w:val="24"/>
+          <w:szCs w:val="24"/>
+        </w:rPr>
+        <w:t>Edit account.</w:t>
+      </w:r>
+    </w:p>
+    <w:p>
+      <w:pPr>
+        <w:pStyle w:val="ListParagraph"/>
+        <w:numPr>
+          <w:ilvl w:val="1"/>
+          <w:numId w:val="9"/>
+        </w:numPr>
+        <w:spacing w:after="0"/>
+        <w:rPr>
+          <w:rFonts w:ascii="Times New Roman" w:hAnsi="Times New Roman" w:cs="Times New Roman"/>
+          <w:sz w:val="24"/>
+          <w:szCs w:val="24"/>
+        </w:rPr>
+      </w:pPr>
+      <w:r>
+        <w:rPr>
+          <w:rFonts w:ascii="Times New Roman" w:hAnsi="Times New Roman" w:cs="Times New Roman"/>
+          <w:sz w:val="24"/>
+          <w:szCs w:val="24"/>
+        </w:rPr>
+        <w:t>Delete</w:t>
+      </w:r>
+      <w:r>
+        <w:rPr>
+          <w:rFonts w:ascii="Times New Roman" w:hAnsi="Times New Roman" w:cs="Times New Roman"/>
+          <w:sz w:val="24"/>
+          <w:szCs w:val="24"/>
+        </w:rPr>
+        <w:t xml:space="preserve"> account. </w:t>
+      </w:r>
+    </w:p>
+    <w:p>
+      <w:pPr>
+        <w:pStyle w:val="ListParagraph"/>
+        <w:numPr>
+          <w:ilvl w:val="1"/>
+          <w:numId w:val="9"/>
+        </w:numPr>
+        <w:spacing w:after="0"/>
+        <w:rPr>
+          <w:rFonts w:ascii="Times New Roman" w:hAnsi="Times New Roman" w:cs="Times New Roman"/>
+          <w:sz w:val="24"/>
+          <w:szCs w:val="24"/>
+        </w:rPr>
+      </w:pPr>
+      <w:r>
+        <w:rPr>
+          <w:rFonts w:ascii="Times New Roman" w:hAnsi="Times New Roman" w:cs="Times New Roman"/>
+          <w:sz w:val="24"/>
+          <w:szCs w:val="24"/>
+        </w:rPr>
+        <w:t xml:space="preserve">Suspend account. </w:t>
+      </w:r>
+    </w:p>
+    <w:p>
+      <w:pPr>
+        <w:pStyle w:val="ListParagraph"/>
+        <w:spacing w:after="0"/>
+        <w:ind w:left="1440"/>
+        <w:rPr>
+          <w:rFonts w:ascii="Times New Roman" w:hAnsi="Times New Roman" w:cs="Times New Roman"/>
+          <w:sz w:val="24"/>
+          <w:szCs w:val="24"/>
+        </w:rPr>
+      </w:pPr>
+    </w:p>
+    <w:p>
+      <w:pPr>
+        <w:pStyle w:val="ListParagraph"/>
+        <w:spacing w:after="0"/>
+        <w:ind w:left="1440"/>
+        <w:rPr>
+          <w:rFonts w:ascii="Times New Roman" w:hAnsi="Times New Roman" w:cs="Times New Roman"/>
+          <w:sz w:val="24"/>
+          <w:szCs w:val="24"/>
+        </w:rPr>
+      </w:pPr>
+    </w:p>
+    <w:p>
+      <w:pPr>
+        <w:pStyle w:val="ListParagraph"/>
+        <w:numPr>
+          <w:ilvl w:val="0"/>
+          <w:numId w:val="9"/>
+        </w:numPr>
+        <w:spacing w:after="0"/>
+        <w:rPr>
+          <w:rFonts w:ascii="Times New Roman" w:hAnsi="Times New Roman" w:cs="Times New Roman"/>
+          <w:sz w:val="24"/>
+          <w:szCs w:val="24"/>
+        </w:rPr>
+      </w:pPr>
+      <w:r>
+        <w:rPr>
+          <w:rFonts w:ascii="Times New Roman" w:hAnsi="Times New Roman" w:cs="Times New Roman"/>
+          <w:sz w:val="24"/>
+          <w:szCs w:val="24"/>
+        </w:rPr>
+        <w:t>Manuscript Management</w:t>
+      </w:r>
+      <w:r>
+        <w:rPr>
+          <w:rFonts w:ascii="Times New Roman" w:hAnsi="Times New Roman" w:cs="Times New Roman"/>
+          <w:sz w:val="24"/>
+          <w:szCs w:val="24"/>
+        </w:rPr>
+        <w:t>:</w:t>
+      </w:r>
+    </w:p>
+    <w:p>
+      <w:pPr>
+        <w:pStyle w:val="ListParagraph"/>
+        <w:numPr>
+          <w:ilvl w:val="1"/>
+          <w:numId w:val="9"/>
+        </w:numPr>
+        <w:spacing w:after="0"/>
+        <w:rPr>
+          <w:rFonts w:ascii="Times New Roman" w:hAnsi="Times New Roman" w:cs="Times New Roman"/>
+          <w:sz w:val="24"/>
+          <w:szCs w:val="24"/>
+        </w:rPr>
+      </w:pPr>
+      <w:r>
+        <w:rPr>
+          <w:rFonts w:ascii="Times New Roman" w:hAnsi="Times New Roman" w:cs="Times New Roman"/>
+          <w:sz w:val="24"/>
+          <w:szCs w:val="24"/>
+        </w:rPr>
+        <w:t xml:space="preserve">Create </w:t>
+      </w:r>
+      <w:r>
+        <w:rPr>
+          <w:rFonts w:ascii="Times New Roman" w:hAnsi="Times New Roman" w:cs="Times New Roman"/>
+          <w:sz w:val="24"/>
+          <w:szCs w:val="24"/>
+        </w:rPr>
+        <w:t>Manuscript</w:t>
+      </w:r>
+      <w:r>
+        <w:rPr>
+          <w:rFonts w:ascii="Times New Roman" w:hAnsi="Times New Roman" w:cs="Times New Roman"/>
+          <w:sz w:val="24"/>
+          <w:szCs w:val="24"/>
+        </w:rPr>
+        <w:t>.</w:t>
+      </w:r>
+    </w:p>
+    <w:p>
+      <w:pPr>
+        <w:pStyle w:val="ListParagraph"/>
+        <w:numPr>
+          <w:ilvl w:val="1"/>
+          <w:numId w:val="9"/>
+        </w:numPr>
+        <w:spacing w:after="0"/>
+        <w:rPr>
+          <w:rFonts w:ascii="Times New Roman" w:hAnsi="Times New Roman" w:cs="Times New Roman"/>
+          <w:sz w:val="24"/>
+          <w:szCs w:val="24"/>
+        </w:rPr>
+      </w:pPr>
+      <w:r>
+        <w:rPr>
+          <w:rFonts w:ascii="Times New Roman" w:hAnsi="Times New Roman" w:cs="Times New Roman"/>
+          <w:sz w:val="24"/>
+          <w:szCs w:val="24"/>
+        </w:rPr>
+        <w:t>Choose genre.</w:t>
+      </w:r>
+    </w:p>
+    <w:p>
+      <w:pPr>
+        <w:pStyle w:val="ListParagraph"/>
+        <w:numPr>
+          <w:ilvl w:val="1"/>
+          <w:numId w:val="9"/>
+        </w:numPr>
+        <w:spacing w:after="0"/>
+        <w:rPr>
+          <w:rFonts w:ascii="Times New Roman" w:hAnsi="Times New Roman" w:cs="Times New Roman"/>
+          <w:sz w:val="24"/>
+          <w:szCs w:val="24"/>
+        </w:rPr>
+      </w:pPr>
+      <w:r>
+        <w:rPr>
+          <w:rFonts w:ascii="Times New Roman" w:hAnsi="Times New Roman" w:cs="Times New Roman"/>
+          <w:sz w:val="24"/>
+          <w:szCs w:val="24"/>
+        </w:rPr>
+        <w:t xml:space="preserve">Delete document. </w:t>
+      </w:r>
+    </w:p>
+    <w:p>
+      <w:pPr>
+        <w:pStyle w:val="ListParagraph"/>
+        <w:numPr>
+          <w:ilvl w:val="1"/>
+          <w:numId w:val="9"/>
+        </w:numPr>
+        <w:spacing w:after="0"/>
+        <w:rPr>
+          <w:rFonts w:ascii="Times New Roman" w:hAnsi="Times New Roman" w:cs="Times New Roman"/>
+          <w:sz w:val="24"/>
+          <w:szCs w:val="24"/>
+        </w:rPr>
+      </w:pPr>
+      <w:r>
+        <w:rPr>
+          <w:rFonts w:ascii="Times New Roman" w:hAnsi="Times New Roman" w:cs="Times New Roman"/>
+          <w:sz w:val="24"/>
+          <w:szCs w:val="24"/>
+        </w:rPr>
+        <w:t>Link to social media</w:t>
+      </w:r>
+      <w:r>
+        <w:rPr>
+          <w:rFonts w:ascii="Times New Roman" w:hAnsi="Times New Roman" w:cs="Times New Roman"/>
+          <w:sz w:val="24"/>
+          <w:szCs w:val="24"/>
+        </w:rPr>
+        <w:t>.</w:t>
+      </w:r>
+    </w:p>
+    <w:p>
+      <w:pPr>
+        <w:pStyle w:val="ListParagraph"/>
+        <w:numPr>
+          <w:ilvl w:val="1"/>
+          <w:numId w:val="9"/>
+        </w:numPr>
+        <w:spacing w:after="0"/>
+        <w:rPr>
+          <w:rFonts w:ascii="Times New Roman" w:hAnsi="Times New Roman" w:cs="Times New Roman"/>
+          <w:sz w:val="24"/>
+          <w:szCs w:val="24"/>
+        </w:rPr>
+      </w:pPr>
+      <w:r>
+        <w:rPr>
+          <w:rFonts w:ascii="Times New Roman" w:hAnsi="Times New Roman" w:cs="Times New Roman"/>
+          <w:sz w:val="24"/>
+          <w:szCs w:val="24"/>
+        </w:rPr>
+        <w:t>Evaluate manuscript</w:t>
+      </w:r>
+      <w:r>
+        <w:rPr>
+          <w:rFonts w:ascii="Times New Roman" w:hAnsi="Times New Roman" w:cs="Times New Roman"/>
+          <w:sz w:val="24"/>
+          <w:szCs w:val="24"/>
+        </w:rPr>
+        <w:t>.</w:t>
+      </w:r>
+    </w:p>
+    <w:p>
+      <w:pPr>
+        <w:pStyle w:val="ListParagraph"/>
+        <w:numPr>
+          <w:ilvl w:val="1"/>
+          <w:numId w:val="9"/>
+        </w:numPr>
+        <w:spacing w:after="0"/>
+        <w:rPr>
+          <w:rFonts w:ascii="Times New Roman" w:hAnsi="Times New Roman" w:cs="Times New Roman"/>
+          <w:sz w:val="24"/>
+          <w:szCs w:val="24"/>
+        </w:rPr>
+      </w:pPr>
+      <w:r>
+        <w:rPr>
+          <w:rFonts w:ascii="Times New Roman" w:hAnsi="Times New Roman" w:cs="Times New Roman"/>
+          <w:sz w:val="24"/>
+          <w:szCs w:val="24"/>
+        </w:rPr>
+        <w:lastRenderedPageBreak/>
+        <w:t>Edit manuscript</w:t>
+      </w:r>
+      <w:r>
+        <w:rPr>
+          <w:rFonts w:ascii="Times New Roman" w:hAnsi="Times New Roman" w:cs="Times New Roman"/>
+          <w:sz w:val="24"/>
+          <w:szCs w:val="24"/>
+        </w:rPr>
+        <w:t>.</w:t>
+      </w:r>
+    </w:p>
+    <w:p>
+      <w:pPr>
+        <w:pStyle w:val="ListParagraph"/>
+        <w:numPr>
+          <w:ilvl w:val="1"/>
+          <w:numId w:val="9"/>
+        </w:numPr>
+        <w:spacing w:after="0"/>
+        <w:rPr>
+          <w:rFonts w:ascii="Times New Roman" w:hAnsi="Times New Roman" w:cs="Times New Roman"/>
+          <w:sz w:val="24"/>
+          <w:szCs w:val="24"/>
+        </w:rPr>
+      </w:pPr>
+      <w:r>
+        <w:rPr>
+          <w:rFonts w:ascii="Times New Roman" w:hAnsi="Times New Roman" w:cs="Times New Roman"/>
+          <w:sz w:val="24"/>
+          <w:szCs w:val="24"/>
+        </w:rPr>
+        <w:t>Read</w:t>
+      </w:r>
+      <w:r>
+        <w:rPr>
+          <w:rFonts w:ascii="Times New Roman" w:hAnsi="Times New Roman" w:cs="Times New Roman"/>
+          <w:sz w:val="24"/>
+          <w:szCs w:val="24"/>
+        </w:rPr>
+        <w:t xml:space="preserve"> manuscript.</w:t>
+      </w:r>
+    </w:p>
+    <w:p>
+      <w:pPr>
+        <w:pStyle w:val="ListParagraph"/>
+        <w:numPr>
+          <w:ilvl w:val="1"/>
+          <w:numId w:val="9"/>
+        </w:numPr>
+        <w:spacing w:after="0"/>
+        <w:rPr>
+          <w:rFonts w:ascii="Times New Roman" w:hAnsi="Times New Roman" w:cs="Times New Roman"/>
+          <w:sz w:val="24"/>
+          <w:szCs w:val="24"/>
+        </w:rPr>
+      </w:pPr>
+      <w:r>
+        <w:rPr>
+          <w:rFonts w:ascii="Times New Roman" w:hAnsi="Times New Roman" w:cs="Times New Roman"/>
+          <w:sz w:val="24"/>
+          <w:szCs w:val="24"/>
+        </w:rPr>
+        <w:t>Send manuscript</w:t>
+      </w:r>
+    </w:p>
+    <w:p>
+      <w:pPr>
+        <w:pStyle w:val="ListParagraph"/>
+        <w:numPr>
+          <w:ilvl w:val="1"/>
+          <w:numId w:val="9"/>
+        </w:numPr>
+        <w:spacing w:after="0"/>
+        <w:rPr>
+          <w:rFonts w:ascii="Times New Roman" w:hAnsi="Times New Roman" w:cs="Times New Roman"/>
+          <w:sz w:val="24"/>
+          <w:szCs w:val="24"/>
+        </w:rPr>
+      </w:pPr>
+      <w:r>
+        <w:rPr>
+          <w:rFonts w:ascii="Times New Roman" w:hAnsi="Times New Roman" w:cs="Times New Roman"/>
+          <w:sz w:val="24"/>
+          <w:szCs w:val="24"/>
+        </w:rPr>
+        <w:t>Upload pictures.</w:t>
+      </w:r>
+    </w:p>
+    <w:p>
+      <w:pPr>
+        <w:spacing w:after="0"/>
+        <w:rPr>
+          <w:rFonts w:ascii="Times New Roman" w:hAnsi="Times New Roman" w:cs="Times New Roman"/>
+          <w:sz w:val="24"/>
+          <w:szCs w:val="24"/>
+        </w:rPr>
+      </w:pPr>
+    </w:p>
+    <w:p>
+      <w:pPr>
+        <w:pStyle w:val="ListParagraph"/>
+        <w:numPr>
+          <w:ilvl w:val="0"/>
+          <w:numId w:val="9"/>
+        </w:numPr>
+        <w:spacing w:after="0"/>
+        <w:rPr>
+          <w:rFonts w:ascii="Times New Roman" w:hAnsi="Times New Roman" w:cs="Times New Roman"/>
+          <w:sz w:val="24"/>
+          <w:szCs w:val="24"/>
+        </w:rPr>
+      </w:pPr>
+      <w:r>
+        <w:rPr>
+          <w:rFonts w:ascii="Times New Roman" w:hAnsi="Times New Roman" w:cs="Times New Roman"/>
+          <w:sz w:val="24"/>
+          <w:szCs w:val="24"/>
+        </w:rPr>
+        <w:t>Com</w:t>
+      </w:r>
+      <w:r>
+        <w:rPr>
+          <w:rFonts w:ascii="Times New Roman" w:hAnsi="Times New Roman" w:cs="Times New Roman"/>
+          <w:sz w:val="24"/>
+          <w:szCs w:val="24"/>
+        </w:rPr>
+        <w:t>m</w:t>
+      </w:r>
+      <w:r>
+        <w:rPr>
+          <w:rFonts w:ascii="Times New Roman" w:hAnsi="Times New Roman" w:cs="Times New Roman"/>
+          <w:sz w:val="24"/>
+          <w:szCs w:val="24"/>
+        </w:rPr>
+        <w:t>unication</w:t>
+      </w:r>
+      <w:r>
+        <w:rPr>
+          <w:rFonts w:ascii="Times New Roman" w:hAnsi="Times New Roman" w:cs="Times New Roman"/>
+          <w:sz w:val="24"/>
+          <w:szCs w:val="24"/>
+        </w:rPr>
+        <w:t>:</w:t>
+      </w:r>
+    </w:p>
+    <w:p>
+      <w:pPr>
+        <w:pStyle w:val="ListParagraph"/>
+        <w:numPr>
+          <w:ilvl w:val="1"/>
+          <w:numId w:val="9"/>
+        </w:numPr>
+        <w:spacing w:after="0"/>
+        <w:rPr>
+          <w:rFonts w:ascii="Times New Roman" w:hAnsi="Times New Roman" w:cs="Times New Roman"/>
+          <w:sz w:val="24"/>
+          <w:szCs w:val="24"/>
+        </w:rPr>
+      </w:pPr>
+      <w:r>
+        <w:rPr>
+          <w:rFonts w:ascii="Times New Roman" w:hAnsi="Times New Roman" w:cs="Times New Roman"/>
+          <w:sz w:val="24"/>
+          <w:szCs w:val="24"/>
+        </w:rPr>
+        <w:t xml:space="preserve">Send </w:t>
+      </w:r>
+      <w:r>
+        <w:rPr>
+          <w:rFonts w:ascii="Times New Roman" w:hAnsi="Times New Roman" w:cs="Times New Roman"/>
+          <w:sz w:val="24"/>
+          <w:szCs w:val="24"/>
+        </w:rPr>
+        <w:t>letter.</w:t>
+      </w:r>
+    </w:p>
+    <w:p>
+      <w:pPr>
+        <w:pStyle w:val="ListParagraph"/>
+        <w:numPr>
+          <w:ilvl w:val="1"/>
+          <w:numId w:val="9"/>
+        </w:numPr>
+        <w:spacing w:after="0"/>
+        <w:rPr>
+          <w:rFonts w:ascii="Times New Roman" w:hAnsi="Times New Roman" w:cs="Times New Roman"/>
+          <w:sz w:val="24"/>
+          <w:szCs w:val="24"/>
+        </w:rPr>
+      </w:pPr>
+      <w:r>
+        <w:rPr>
+          <w:rFonts w:ascii="Times New Roman" w:hAnsi="Times New Roman" w:cs="Times New Roman"/>
+          <w:sz w:val="24"/>
+          <w:szCs w:val="24"/>
+        </w:rPr>
+        <w:t xml:space="preserve">View </w:t>
+      </w:r>
+      <w:r>
+        <w:rPr>
+          <w:rFonts w:ascii="Times New Roman" w:hAnsi="Times New Roman" w:cs="Times New Roman"/>
+          <w:sz w:val="24"/>
+          <w:szCs w:val="24"/>
+        </w:rPr>
+        <w:t>Messages</w:t>
+      </w:r>
+      <w:r>
+        <w:rPr>
+          <w:rFonts w:ascii="Times New Roman" w:hAnsi="Times New Roman" w:cs="Times New Roman"/>
+          <w:sz w:val="24"/>
+          <w:szCs w:val="24"/>
+        </w:rPr>
+        <w:t>.</w:t>
+      </w:r>
+    </w:p>
+    <w:p>
+      <w:pPr>
+        <w:pStyle w:val="ListParagraph"/>
+        <w:numPr>
+          <w:ilvl w:val="1"/>
+          <w:numId w:val="9"/>
+        </w:numPr>
+        <w:spacing w:after="0"/>
+        <w:rPr>
+          <w:rFonts w:ascii="Times New Roman" w:hAnsi="Times New Roman" w:cs="Times New Roman"/>
+          <w:sz w:val="24"/>
+          <w:szCs w:val="24"/>
+        </w:rPr>
+      </w:pPr>
+      <w:r>
+        <w:rPr>
+          <w:rFonts w:ascii="Times New Roman" w:hAnsi="Times New Roman" w:cs="Times New Roman"/>
+          <w:sz w:val="24"/>
+          <w:szCs w:val="24"/>
+        </w:rPr>
+        <w:t xml:space="preserve">Write </w:t>
+      </w:r>
+      <w:r>
+        <w:rPr>
+          <w:rFonts w:ascii="Times New Roman" w:hAnsi="Times New Roman" w:cs="Times New Roman"/>
+          <w:sz w:val="24"/>
+          <w:szCs w:val="24"/>
+        </w:rPr>
+        <w:t>comment/side-note</w:t>
+      </w:r>
+      <w:r>
+        <w:rPr>
+          <w:rFonts w:ascii="Times New Roman" w:hAnsi="Times New Roman" w:cs="Times New Roman"/>
+          <w:sz w:val="24"/>
+          <w:szCs w:val="24"/>
+        </w:rPr>
+        <w:t>.</w:t>
+      </w:r>
+    </w:p>
+    <w:p>
+      <w:pPr>
+        <w:pStyle w:val="ListParagraph"/>
+        <w:spacing w:after="0"/>
+        <w:rPr>
+          <w:rFonts w:ascii="Times New Roman" w:hAnsi="Times New Roman" w:cs="Times New Roman"/>
+          <w:sz w:val="24"/>
+          <w:szCs w:val="24"/>
+        </w:rPr>
+      </w:pPr>
+    </w:p>
+    <w:p>
+      <w:pPr>
+        <w:pStyle w:val="ListParagraph"/>
+        <w:numPr>
+          <w:ilvl w:val="0"/>
+          <w:numId w:val="9"/>
+        </w:numPr>
+        <w:spacing w:after="0"/>
+        <w:rPr>
+          <w:rFonts w:ascii="Times New Roman" w:hAnsi="Times New Roman" w:cs="Times New Roman"/>
+          <w:sz w:val="24"/>
+          <w:szCs w:val="24"/>
+        </w:rPr>
+      </w:pPr>
+      <w:r>
+        <w:rPr>
+          <w:rFonts w:ascii="Times New Roman" w:hAnsi="Times New Roman" w:cs="Times New Roman"/>
+          <w:sz w:val="24"/>
+          <w:szCs w:val="24"/>
+        </w:rPr>
+        <w:t>Reporting</w:t>
+      </w:r>
+      <w:r>
+        <w:rPr>
+          <w:rFonts w:ascii="Times New Roman" w:hAnsi="Times New Roman" w:cs="Times New Roman"/>
+          <w:sz w:val="24"/>
+          <w:szCs w:val="24"/>
+        </w:rPr>
+        <w:t>:</w:t>
+      </w:r>
+    </w:p>
+    <w:p>
+      <w:pPr>
+        <w:pStyle w:val="ListParagraph"/>
+        <w:numPr>
+          <w:ilvl w:val="1"/>
+          <w:numId w:val="9"/>
+        </w:numPr>
+        <w:spacing w:after="0"/>
+        <w:rPr>
+          <w:rFonts w:ascii="Times New Roman" w:hAnsi="Times New Roman" w:cs="Times New Roman"/>
+          <w:sz w:val="24"/>
+          <w:szCs w:val="24"/>
+        </w:rPr>
+      </w:pPr>
+      <w:r>
+        <w:rPr>
+          <w:rFonts w:ascii="Times New Roman" w:hAnsi="Times New Roman" w:cs="Times New Roman"/>
+          <w:sz w:val="24"/>
+          <w:szCs w:val="24"/>
+        </w:rPr>
+        <w:t>Create Schedule.</w:t>
+      </w:r>
+    </w:p>
+    <w:p>
+      <w:pPr>
+        <w:pStyle w:val="ListParagraph"/>
+        <w:numPr>
+          <w:ilvl w:val="1"/>
+          <w:numId w:val="9"/>
+        </w:numPr>
+        <w:spacing w:after="0"/>
+        <w:rPr>
+          <w:rFonts w:ascii="Times New Roman" w:hAnsi="Times New Roman" w:cs="Times New Roman"/>
+          <w:sz w:val="24"/>
+          <w:szCs w:val="24"/>
+        </w:rPr>
+      </w:pPr>
+      <w:r>
+        <w:rPr>
+          <w:rFonts w:ascii="Times New Roman" w:hAnsi="Times New Roman" w:cs="Times New Roman"/>
+          <w:sz w:val="24"/>
+          <w:szCs w:val="24"/>
+        </w:rPr>
+        <w:t>View Schedule.</w:t>
+      </w:r>
+    </w:p>
+    <w:p>
+      <w:pPr>
+        <w:pStyle w:val="ListParagraph"/>
+        <w:numPr>
+          <w:ilvl w:val="1"/>
+          <w:numId w:val="9"/>
+        </w:numPr>
+        <w:spacing w:after="0"/>
+        <w:rPr>
+          <w:rFonts w:ascii="Times New Roman" w:hAnsi="Times New Roman" w:cs="Times New Roman"/>
+          <w:sz w:val="24"/>
+          <w:szCs w:val="24"/>
+        </w:rPr>
+      </w:pPr>
+      <w:r>
+        <w:rPr>
+          <w:rFonts w:ascii="Times New Roman" w:hAnsi="Times New Roman" w:cs="Times New Roman"/>
+          <w:sz w:val="24"/>
+          <w:szCs w:val="24"/>
+        </w:rPr>
+        <w:t>Create Report</w:t>
+      </w:r>
+      <w:r>
+        <w:rPr>
+          <w:rFonts w:ascii="Times New Roman" w:hAnsi="Times New Roman" w:cs="Times New Roman"/>
+          <w:sz w:val="24"/>
+          <w:szCs w:val="24"/>
+        </w:rPr>
+        <w:t>.</w:t>
+      </w:r>
+    </w:p>
+    <w:p>
+      <w:pPr>
+        <w:pStyle w:val="ListParagraph"/>
+        <w:numPr>
+          <w:ilvl w:val="1"/>
+          <w:numId w:val="9"/>
+        </w:numPr>
+        <w:spacing w:after="0"/>
+        <w:rPr>
+          <w:rFonts w:ascii="Times New Roman" w:hAnsi="Times New Roman" w:cs="Times New Roman"/>
+          <w:sz w:val="24"/>
+          <w:szCs w:val="24"/>
+        </w:rPr>
+      </w:pPr>
+      <w:r>
+        <w:rPr>
+          <w:rFonts w:ascii="Times New Roman" w:hAnsi="Times New Roman" w:cs="Times New Roman"/>
+          <w:sz w:val="24"/>
+          <w:szCs w:val="24"/>
+        </w:rPr>
+        <w:t>Edit Report.</w:t>
+      </w:r>
+    </w:p>
+    <w:p>
+      <w:pPr>
+        <w:pStyle w:val="ListParagraph"/>
+        <w:numPr>
+          <w:ilvl w:val="1"/>
+          <w:numId w:val="9"/>
+        </w:numPr>
+        <w:spacing w:after="0"/>
+        <w:rPr>
+          <w:rFonts w:ascii="Times New Roman" w:hAnsi="Times New Roman" w:cs="Times New Roman"/>
+          <w:sz w:val="24"/>
+          <w:szCs w:val="24"/>
+        </w:rPr>
+      </w:pPr>
+      <w:r>
+        <w:rPr>
+          <w:rFonts w:ascii="Times New Roman" w:hAnsi="Times New Roman" w:cs="Times New Roman"/>
+          <w:sz w:val="24"/>
+          <w:szCs w:val="24"/>
+        </w:rPr>
+        <w:t>View report.</w:t>
+      </w:r>
+    </w:p>
+    <w:p>
+      <w:pPr>
+        <w:pStyle w:val="ListParagraph"/>
+        <w:numPr>
+          <w:ilvl w:val="1"/>
+          <w:numId w:val="9"/>
+        </w:numPr>
+        <w:spacing w:after="0"/>
+        <w:rPr>
+          <w:rFonts w:ascii="Times New Roman" w:hAnsi="Times New Roman" w:cs="Times New Roman"/>
+          <w:sz w:val="24"/>
+          <w:szCs w:val="24"/>
+        </w:rPr>
+      </w:pPr>
+      <w:r>
+        <w:rPr>
+          <w:rFonts w:ascii="Times New Roman" w:hAnsi="Times New Roman" w:cs="Times New Roman"/>
+          <w:sz w:val="24"/>
+          <w:szCs w:val="24"/>
+        </w:rPr>
+        <w:t>Export</w:t>
+      </w:r>
+      <w:r>
+        <w:rPr>
+          <w:rFonts w:ascii="Times New Roman" w:hAnsi="Times New Roman" w:cs="Times New Roman"/>
+          <w:sz w:val="24"/>
+          <w:szCs w:val="24"/>
+        </w:rPr>
+        <w:t>/save</w:t>
+      </w:r>
+      <w:r>
+        <w:rPr>
+          <w:rFonts w:ascii="Times New Roman" w:hAnsi="Times New Roman" w:cs="Times New Roman"/>
+          <w:sz w:val="24"/>
+          <w:szCs w:val="24"/>
+        </w:rPr>
+        <w:t xml:space="preserve"> </w:t>
+      </w:r>
+      <w:r>
+        <w:rPr>
+          <w:rFonts w:ascii="Times New Roman" w:hAnsi="Times New Roman" w:cs="Times New Roman"/>
+          <w:sz w:val="24"/>
+          <w:szCs w:val="24"/>
+        </w:rPr>
+        <w:t>Report.</w:t>
+      </w:r>
+    </w:p>
+    <w:p>
+      <w:pPr>
+        <w:spacing w:after="0"/>
+        <w:rPr>
+          <w:rFonts w:ascii="Times New Roman" w:hAnsi="Times New Roman" w:cs="Times New Roman"/>
+          <w:sz w:val="24"/>
+          <w:szCs w:val="24"/>
+        </w:rPr>
+      </w:pPr>
+    </w:p>
+    <w:p>
+      <w:pPr>
+        <w:pStyle w:val="ListParagraph"/>
+        <w:numPr>
+          <w:ilvl w:val="0"/>
+          <w:numId w:val="9"/>
+        </w:numPr>
+        <w:spacing w:after="0"/>
+        <w:rPr>
+          <w:rFonts w:ascii="Times New Roman" w:hAnsi="Times New Roman" w:cs="Times New Roman"/>
+          <w:sz w:val="24"/>
+          <w:szCs w:val="24"/>
+        </w:rPr>
+      </w:pPr>
+      <w:r>
+        <w:rPr>
+          <w:rFonts w:ascii="Times New Roman" w:hAnsi="Times New Roman" w:cs="Times New Roman"/>
+          <w:sz w:val="24"/>
+          <w:szCs w:val="24"/>
+        </w:rPr>
+        <w:t>Production</w:t>
+      </w:r>
+      <w:r>
+        <w:rPr>
+          <w:rFonts w:ascii="Times New Roman" w:hAnsi="Times New Roman" w:cs="Times New Roman"/>
+          <w:sz w:val="24"/>
+          <w:szCs w:val="24"/>
+        </w:rPr>
+        <w:t>:</w:t>
+      </w:r>
+    </w:p>
+    <w:p>
+      <w:pPr>
+        <w:pStyle w:val="ListParagraph"/>
+        <w:numPr>
+          <w:ilvl w:val="1"/>
+          <w:numId w:val="9"/>
+        </w:numPr>
+        <w:spacing w:after="0"/>
+        <w:rPr>
+          <w:rFonts w:ascii="Times New Roman" w:hAnsi="Times New Roman" w:cs="Times New Roman"/>
+          <w:sz w:val="24"/>
+          <w:szCs w:val="24"/>
+        </w:rPr>
+      </w:pPr>
+      <w:r>
+        <w:rPr>
+          <w:rFonts w:ascii="Times New Roman" w:hAnsi="Times New Roman" w:cs="Times New Roman"/>
+          <w:sz w:val="24"/>
+          <w:szCs w:val="24"/>
+        </w:rPr>
+        <w:t xml:space="preserve">Select </w:t>
+      </w:r>
+      <w:r>
+        <w:rPr>
+          <w:rFonts w:ascii="Times New Roman" w:hAnsi="Times New Roman" w:cs="Times New Roman"/>
+          <w:sz w:val="24"/>
+          <w:szCs w:val="24"/>
+        </w:rPr>
+        <w:t>copy-editors and proof readers.</w:t>
+      </w:r>
+    </w:p>
+    <w:p>
+      <w:pPr>
+        <w:pStyle w:val="ListParagraph"/>
+        <w:numPr>
+          <w:ilvl w:val="1"/>
+          <w:numId w:val="9"/>
+        </w:numPr>
+        <w:spacing w:after="0"/>
+        <w:rPr>
+          <w:rFonts w:ascii="Times New Roman" w:hAnsi="Times New Roman" w:cs="Times New Roman"/>
+          <w:sz w:val="24"/>
+          <w:szCs w:val="24"/>
+        </w:rPr>
+      </w:pPr>
+      <w:r>
+        <w:rPr>
+          <w:rFonts w:ascii="Times New Roman" w:hAnsi="Times New Roman" w:cs="Times New Roman"/>
+          <w:sz w:val="24"/>
+          <w:szCs w:val="24"/>
+        </w:rPr>
+        <w:t>Register ISBN number.</w:t>
+      </w:r>
+    </w:p>
+    <w:p>
+      <w:pPr>
+        <w:pStyle w:val="ListParagraph"/>
+        <w:numPr>
+          <w:ilvl w:val="1"/>
+          <w:numId w:val="9"/>
+        </w:numPr>
+        <w:spacing w:after="0"/>
+        <w:rPr>
+          <w:rFonts w:ascii="Times New Roman" w:hAnsi="Times New Roman" w:cs="Times New Roman"/>
+          <w:sz w:val="24"/>
+          <w:szCs w:val="24"/>
+        </w:rPr>
+      </w:pPr>
+      <w:r>
+        <w:rPr>
+          <w:rFonts w:ascii="Times New Roman" w:hAnsi="Times New Roman" w:cs="Times New Roman"/>
+          <w:sz w:val="24"/>
+          <w:szCs w:val="24"/>
+        </w:rPr>
+        <w:t>Publish.</w:t>
+      </w:r>
+    </w:p>
+    <w:p>
+      <w:pPr>
+        <w:pStyle w:val="ListParagraph"/>
+        <w:spacing w:after="0"/>
+        <w:rPr>
+          <w:rFonts w:ascii="Times New Roman" w:hAnsi="Times New Roman" w:cs="Times New Roman"/>
+          <w:sz w:val="24"/>
+          <w:szCs w:val="24"/>
+        </w:rPr>
+      </w:pPr>
+    </w:p>
+    <w:p>
+      <w:pPr>
+        <w:pStyle w:val="ListParagraph"/>
+        <w:numPr>
+          <w:ilvl w:val="0"/>
+          <w:numId w:val="9"/>
+        </w:numPr>
+        <w:spacing w:after="0"/>
+        <w:rPr>
+          <w:rFonts w:ascii="Times New Roman" w:hAnsi="Times New Roman" w:cs="Times New Roman"/>
+          <w:sz w:val="24"/>
+          <w:szCs w:val="24"/>
+        </w:rPr>
+      </w:pPr>
+      <w:r>
+        <w:rPr>
+          <w:rFonts w:ascii="Times New Roman" w:hAnsi="Times New Roman" w:cs="Times New Roman"/>
+          <w:sz w:val="24"/>
+          <w:szCs w:val="24"/>
+        </w:rPr>
+        <w:t>Design</w:t>
+      </w:r>
+      <w:r>
+        <w:rPr>
+          <w:rFonts w:ascii="Times New Roman" w:hAnsi="Times New Roman" w:cs="Times New Roman"/>
+          <w:sz w:val="24"/>
+          <w:szCs w:val="24"/>
+        </w:rPr>
+        <w:t>:</w:t>
+      </w:r>
+    </w:p>
+    <w:p>
+      <w:pPr>
+        <w:pStyle w:val="ListParagraph"/>
+        <w:numPr>
+          <w:ilvl w:val="1"/>
+          <w:numId w:val="9"/>
+        </w:numPr>
+        <w:spacing w:after="0"/>
+        <w:rPr>
+          <w:rFonts w:ascii="Times New Roman" w:hAnsi="Times New Roman" w:cs="Times New Roman"/>
+          <w:sz w:val="24"/>
+          <w:szCs w:val="24"/>
+        </w:rPr>
+      </w:pPr>
+      <w:r>
+        <w:rPr>
+          <w:rFonts w:ascii="Times New Roman" w:hAnsi="Times New Roman" w:cs="Times New Roman"/>
+          <w:sz w:val="24"/>
+          <w:szCs w:val="24"/>
+        </w:rPr>
+        <w:t>S</w:t>
+      </w:r>
+      <w:r>
+        <w:rPr>
+          <w:rFonts w:ascii="Times New Roman" w:hAnsi="Times New Roman" w:cs="Times New Roman"/>
+          <w:sz w:val="24"/>
+          <w:szCs w:val="24"/>
+        </w:rPr>
+        <w:t>tructure</w:t>
+      </w:r>
+      <w:r>
+        <w:rPr>
+          <w:rFonts w:ascii="Times New Roman" w:hAnsi="Times New Roman" w:cs="Times New Roman"/>
+          <w:sz w:val="24"/>
+          <w:szCs w:val="24"/>
+        </w:rPr>
+        <w:t xml:space="preserve"> Pages</w:t>
+      </w:r>
+      <w:r>
+        <w:rPr>
+          <w:rFonts w:ascii="Times New Roman" w:hAnsi="Times New Roman" w:cs="Times New Roman"/>
+          <w:sz w:val="24"/>
+          <w:szCs w:val="24"/>
+        </w:rPr>
+        <w:t>.</w:t>
+      </w:r>
+    </w:p>
+    <w:p>
+      <w:pPr>
+        <w:pStyle w:val="ListParagraph"/>
+        <w:numPr>
+          <w:ilvl w:val="1"/>
+          <w:numId w:val="9"/>
+        </w:numPr>
+        <w:spacing w:after="0"/>
+        <w:rPr>
+          <w:rFonts w:ascii="Times New Roman" w:hAnsi="Times New Roman" w:cs="Times New Roman"/>
+          <w:sz w:val="24"/>
+          <w:szCs w:val="24"/>
+        </w:rPr>
+      </w:pPr>
+      <w:r>
+        <w:rPr>
+          <w:rFonts w:ascii="Times New Roman" w:hAnsi="Times New Roman" w:cs="Times New Roman"/>
+          <w:sz w:val="24"/>
+          <w:szCs w:val="24"/>
+        </w:rPr>
+        <w:t xml:space="preserve">Create a new template. </w:t>
+      </w:r>
+    </w:p>
+    <w:p>
+      <w:pPr>
+        <w:pStyle w:val="ListParagraph"/>
+        <w:numPr>
+          <w:ilvl w:val="1"/>
+          <w:numId w:val="9"/>
+        </w:numPr>
+        <w:spacing w:after="0"/>
+        <w:rPr>
+          <w:rFonts w:ascii="Times New Roman" w:hAnsi="Times New Roman" w:cs="Times New Roman"/>
+          <w:sz w:val="24"/>
+          <w:szCs w:val="24"/>
+        </w:rPr>
+      </w:pPr>
+      <w:r>
+        <w:rPr>
+          <w:rFonts w:ascii="Times New Roman" w:hAnsi="Times New Roman" w:cs="Times New Roman"/>
+          <w:sz w:val="24"/>
+          <w:szCs w:val="24"/>
+        </w:rPr>
+        <w:t>Style book cover.</w:t>
+      </w:r>
+    </w:p>
+    <w:p>
+      <w:pPr>
+        <w:pStyle w:val="ListParagraph"/>
+        <w:numPr>
+          <w:ilvl w:val="1"/>
+          <w:numId w:val="9"/>
+        </w:numPr>
+        <w:spacing w:after="0"/>
+        <w:rPr>
+          <w:rFonts w:ascii="Times New Roman" w:hAnsi="Times New Roman" w:cs="Times New Roman"/>
+          <w:sz w:val="24"/>
+          <w:szCs w:val="24"/>
+        </w:rPr>
+      </w:pPr>
+      <w:r>
+        <w:rPr>
+          <w:rFonts w:ascii="Times New Roman" w:hAnsi="Times New Roman" w:cs="Times New Roman"/>
+          <w:sz w:val="24"/>
+          <w:szCs w:val="24"/>
+        </w:rPr>
+        <w:t xml:space="preserve">Upload pictures. </w:t>
+      </w:r>
+    </w:p>
+    <w:p>
+      <w:pPr>
+        <w:pStyle w:val="ListParagraph"/>
         <w:spacing w:after="0"/>
         <w:rPr>
           <w:rFonts w:ascii="Times New Roman" w:hAnsi="Times New Roman" w:cs="Times New Roman"/>
@@ -2617,6 +3718,92 @@
     </w:lvl>
   </w:abstractNum>
   <w:abstractNum w:abstractNumId="6">
+    <w:nsid w:val="6CF9660B"/>
+    <w:multiLevelType w:val="hybridMultilevel"/>
+    <w:tmpl w:val="ED3CD306"/>
+    <w:lvl w:ilvl="0" w:tplc="1C09000F">
+      <w:start w:val="1"/>
+      <w:numFmt w:val="decimal"/>
+      <w:lvlText w:val="%1."/>
+      <w:lvlJc w:val="left"/>
+      <w:pPr>
+        <w:ind w:left="720" w:hanging="360"/>
+      </w:pPr>
+    </w:lvl>
+    <w:lvl w:ilvl="1" w:tplc="1C090019">
+      <w:start w:val="1"/>
+      <w:numFmt w:val="lowerLetter"/>
+      <w:lvlText w:val="%2."/>
+      <w:lvlJc w:val="left"/>
+      <w:pPr>
+        <w:ind w:left="1778" w:hanging="360"/>
+      </w:pPr>
+    </w:lvl>
+    <w:lvl w:ilvl="2" w:tplc="1C09001B">
+      <w:start w:val="1"/>
+      <w:numFmt w:val="lowerRoman"/>
+      <w:lvlText w:val="%3."/>
+      <w:lvlJc w:val="right"/>
+      <w:pPr>
+        <w:ind w:left="2160" w:hanging="180"/>
+      </w:pPr>
+    </w:lvl>
+    <w:lvl w:ilvl="3" w:tplc="1C09000F" w:tentative="1">
+      <w:start w:val="1"/>
+      <w:numFmt w:val="decimal"/>
+      <w:lvlText w:val="%4."/>
+      <w:lvlJc w:val="left"/>
+      <w:pPr>
+        <w:ind w:left="2880" w:hanging="360"/>
+      </w:pPr>
+    </w:lvl>
+    <w:lvl w:ilvl="4" w:tplc="1C090019" w:tentative="1">
+      <w:start w:val="1"/>
+      <w:numFmt w:val="lowerLetter"/>
+      <w:lvlText w:val="%5."/>
+      <w:lvlJc w:val="left"/>
+      <w:pPr>
+        <w:ind w:left="3600" w:hanging="360"/>
+      </w:pPr>
+    </w:lvl>
+    <w:lvl w:ilvl="5" w:tplc="1C09001B" w:tentative="1">
+      <w:start w:val="1"/>
+      <w:numFmt w:val="lowerRoman"/>
+      <w:lvlText w:val="%6."/>
+      <w:lvlJc w:val="right"/>
+      <w:pPr>
+        <w:ind w:left="4320" w:hanging="180"/>
+      </w:pPr>
+    </w:lvl>
+    <w:lvl w:ilvl="6" w:tplc="1C09000F" w:tentative="1">
+      <w:start w:val="1"/>
+      <w:numFmt w:val="decimal"/>
+      <w:lvlText w:val="%7."/>
+      <w:lvlJc w:val="left"/>
+      <w:pPr>
+        <w:ind w:left="5040" w:hanging="360"/>
+      </w:pPr>
+    </w:lvl>
+    <w:lvl w:ilvl="7" w:tplc="1C090019" w:tentative="1">
+      <w:start w:val="1"/>
+      <w:numFmt w:val="lowerLetter"/>
+      <w:lvlText w:val="%8."/>
+      <w:lvlJc w:val="left"/>
+      <w:pPr>
+        <w:ind w:left="5760" w:hanging="360"/>
+      </w:pPr>
+    </w:lvl>
+    <w:lvl w:ilvl="8" w:tplc="1C09001B" w:tentative="1">
+      <w:start w:val="1"/>
+      <w:numFmt w:val="lowerRoman"/>
+      <w:lvlText w:val="%9."/>
+      <w:lvlJc w:val="right"/>
+      <w:pPr>
+        <w:ind w:left="6480" w:hanging="180"/>
+      </w:pPr>
+    </w:lvl>
+  </w:abstractNum>
+  <w:abstractNum w:abstractNumId="7">
     <w:nsid w:val="7DC66FC1"/>
     <w:multiLevelType w:val="hybridMultilevel"/>
     <w:tmpl w:val="0FC2CB70"/>
@@ -2702,7 +3889,7 @@
       </w:pPr>
     </w:lvl>
   </w:abstractNum>
-  <w:abstractNum w:abstractNumId="7">
+  <w:abstractNum w:abstractNumId="8">
     <w:nsid w:val="7E7B00B1"/>
     <w:multiLevelType w:val="hybridMultilevel"/>
     <w:tmpl w:val="61B85D82"/>
@@ -2816,7 +4003,7 @@
     </w:lvl>
   </w:abstractNum>
   <w:num w:numId="1">
-    <w:abstractNumId w:val="7"/>
+    <w:abstractNumId w:val="8"/>
   </w:num>
   <w:num w:numId="2">
     <w:abstractNumId w:val="2"/>
@@ -2834,10 +4021,13 @@
     <w:abstractNumId w:val="1"/>
   </w:num>
   <w:num w:numId="7">
-    <w:abstractNumId w:val="6"/>
+    <w:abstractNumId w:val="7"/>
   </w:num>
   <w:num w:numId="8">
     <w:abstractNumId w:val="3"/>
+  </w:num>
+  <w:num w:numId="9">
+    <w:abstractNumId w:val="6"/>
   </w:num>
 </w:numbering>
 </file>

</xml_diff>

<commit_message>
Added new functional Doc again
</commit_message>
<xml_diff>
--- a/Functional requirements/Basic Functional Requirements(List).docx
+++ b/Functional requirements/Basic Functional Requirements(List).docx
@@ -223,284 +223,51 @@
     <w:p>
       <w:pPr>
         <w:pStyle w:val="ListParagraph"/>
-        <w:numPr>
-          <w:ilvl w:val="0"/>
-          <w:numId w:val="2"/>
-        </w:numPr>
-        <w:spacing w:after="0"/>
-        <w:rPr>
-          <w:rFonts w:ascii="Times New Roman" w:hAnsi="Times New Roman" w:cs="Times New Roman"/>
-          <w:sz w:val="24"/>
-          <w:szCs w:val="24"/>
-        </w:rPr>
-      </w:pPr>
-      <w:r>
-        <w:rPr>
-          <w:rFonts w:ascii="Times New Roman" w:hAnsi="Times New Roman" w:cs="Times New Roman"/>
-          <w:sz w:val="24"/>
-          <w:szCs w:val="24"/>
-        </w:rPr>
-        <w:t>Create Account</w:t>
-      </w:r>
-      <w:r>
-        <w:rPr>
-          <w:rFonts w:ascii="Times New Roman" w:hAnsi="Times New Roman" w:cs="Times New Roman"/>
-          <w:sz w:val="24"/>
-          <w:szCs w:val="24"/>
-        </w:rPr>
-        <w:t>/Register</w:t>
-      </w:r>
-      <w:r>
-        <w:rPr>
-          <w:rFonts w:ascii="Times New Roman" w:hAnsi="Times New Roman" w:cs="Times New Roman"/>
-          <w:sz w:val="24"/>
-          <w:szCs w:val="24"/>
-        </w:rPr>
-        <w:t>.</w:t>
-      </w:r>
-      <w:r>
-        <w:rPr>
-          <w:rFonts w:ascii="Times New Roman" w:hAnsi="Times New Roman" w:cs="Times New Roman"/>
-          <w:sz w:val="24"/>
-          <w:szCs w:val="24"/>
-        </w:rPr>
-        <w:t>(</w:t>
-      </w:r>
-      <w:r>
-        <w:rPr>
-          <w:rFonts w:ascii="Times New Roman" w:hAnsi="Times New Roman" w:cs="Times New Roman"/>
-          <w:sz w:val="24"/>
-          <w:szCs w:val="24"/>
-        </w:rPr>
-        <w:t>There are different roles available</w:t>
-      </w:r>
-      <w:r>
-        <w:rPr>
-          <w:rFonts w:ascii="Times New Roman" w:hAnsi="Times New Roman" w:cs="Times New Roman"/>
-          <w:sz w:val="24"/>
-          <w:szCs w:val="24"/>
-        </w:rPr>
-        <w:t>)</w:t>
-      </w:r>
-    </w:p>
-    <w:p>
-      <w:pPr>
-        <w:pStyle w:val="ListParagraph"/>
-        <w:numPr>
-          <w:ilvl w:val="0"/>
-          <w:numId w:val="2"/>
-        </w:numPr>
-        <w:spacing w:after="0"/>
-        <w:rPr>
-          <w:rFonts w:ascii="Times New Roman" w:hAnsi="Times New Roman" w:cs="Times New Roman"/>
-          <w:sz w:val="24"/>
-          <w:szCs w:val="24"/>
-        </w:rPr>
-      </w:pPr>
-      <w:r>
-        <w:rPr>
-          <w:rFonts w:ascii="Times New Roman" w:hAnsi="Times New Roman" w:cs="Times New Roman"/>
-          <w:sz w:val="24"/>
-          <w:szCs w:val="24"/>
-        </w:rPr>
-        <w:t>Log in/Sign in</w:t>
-      </w:r>
-      <w:r>
-        <w:rPr>
-          <w:rFonts w:ascii="Times New Roman" w:hAnsi="Times New Roman" w:cs="Times New Roman"/>
-          <w:sz w:val="24"/>
-          <w:szCs w:val="24"/>
-        </w:rPr>
-        <w:t>.</w:t>
-      </w:r>
-    </w:p>
-    <w:p>
-      <w:pPr>
-        <w:pStyle w:val="ListParagraph"/>
-        <w:numPr>
-          <w:ilvl w:val="0"/>
-          <w:numId w:val="2"/>
-        </w:numPr>
-        <w:spacing w:after="0"/>
-        <w:rPr>
-          <w:rFonts w:ascii="Times New Roman" w:hAnsi="Times New Roman" w:cs="Times New Roman"/>
-          <w:sz w:val="24"/>
-          <w:szCs w:val="24"/>
-        </w:rPr>
-      </w:pPr>
-      <w:r>
-        <w:rPr>
-          <w:rFonts w:ascii="Times New Roman" w:hAnsi="Times New Roman" w:cs="Times New Roman"/>
-          <w:sz w:val="24"/>
-          <w:szCs w:val="24"/>
-        </w:rPr>
-        <w:t>Log out</w:t>
-      </w:r>
-      <w:r>
-        <w:rPr>
-          <w:rFonts w:ascii="Times New Roman" w:hAnsi="Times New Roman" w:cs="Times New Roman"/>
-          <w:sz w:val="24"/>
-          <w:szCs w:val="24"/>
-        </w:rPr>
-        <w:t>.</w:t>
-      </w:r>
-    </w:p>
-    <w:p>
-      <w:pPr>
-        <w:pStyle w:val="ListParagraph"/>
-        <w:numPr>
-          <w:ilvl w:val="0"/>
-          <w:numId w:val="2"/>
-        </w:numPr>
-        <w:spacing w:after="0"/>
-        <w:rPr>
-          <w:rFonts w:ascii="Times New Roman" w:hAnsi="Times New Roman" w:cs="Times New Roman"/>
-          <w:sz w:val="24"/>
-          <w:szCs w:val="24"/>
-        </w:rPr>
-      </w:pPr>
-      <w:r>
-        <w:rPr>
-          <w:rFonts w:ascii="Times New Roman" w:hAnsi="Times New Roman" w:cs="Times New Roman"/>
-          <w:sz w:val="24"/>
-          <w:szCs w:val="24"/>
-        </w:rPr>
-        <w:t>Remove account</w:t>
-      </w:r>
-      <w:r>
-        <w:rPr>
-          <w:rFonts w:ascii="Times New Roman" w:hAnsi="Times New Roman" w:cs="Times New Roman"/>
-          <w:sz w:val="24"/>
-          <w:szCs w:val="24"/>
-        </w:rPr>
-        <w:t>.</w:t>
-      </w:r>
-      <w:r>
-        <w:rPr>
-          <w:rFonts w:ascii="Times New Roman" w:hAnsi="Times New Roman" w:cs="Times New Roman"/>
+        <w:spacing w:after="0"/>
+        <w:rPr>
+          <w:rFonts w:ascii="Times New Roman" w:hAnsi="Times New Roman" w:cs="Times New Roman"/>
+          <w:sz w:val="24"/>
+          <w:szCs w:val="24"/>
+        </w:rPr>
+      </w:pPr>
+    </w:p>
+    <w:p>
+      <w:pPr>
+        <w:spacing w:after="0"/>
+        <w:rPr>
+          <w:rFonts w:ascii="Times New Roman" w:hAnsi="Times New Roman" w:cs="Times New Roman"/>
+          <w:sz w:val="24"/>
+          <w:szCs w:val="24"/>
+        </w:rPr>
+      </w:pPr>
+    </w:p>
+    <w:p>
+      <w:pPr>
+        <w:spacing w:after="0"/>
+        <w:rPr>
+          <w:rFonts w:ascii="Times New Roman" w:hAnsi="Times New Roman" w:cs="Times New Roman"/>
+          <w:b/>
+          <w:sz w:val="24"/>
+          <w:szCs w:val="24"/>
+        </w:rPr>
+      </w:pPr>
+      <w:r>
+        <w:rPr>
+          <w:rFonts w:ascii="Times New Roman" w:hAnsi="Times New Roman" w:cs="Times New Roman"/>
+          <w:b/>
+          <w:sz w:val="24"/>
+          <w:szCs w:val="24"/>
+        </w:rPr>
+        <w:t>Authorship:</w:t>
+      </w:r>
+      <w:r>
+        <w:rPr>
+          <w:rFonts w:ascii="Times New Roman" w:hAnsi="Times New Roman" w:cs="Times New Roman"/>
+          <w:b/>
           <w:sz w:val="24"/>
           <w:szCs w:val="24"/>
         </w:rPr>
         <w:t xml:space="preserve"> </w:t>
-      </w:r>
-      <w:r>
-        <w:rPr>
-          <w:rFonts w:ascii="Times New Roman" w:hAnsi="Times New Roman" w:cs="Times New Roman"/>
-          <w:sz w:val="24"/>
-          <w:szCs w:val="24"/>
-        </w:rPr>
-        <w:t>?</w:t>
-      </w:r>
-    </w:p>
-    <w:p>
-      <w:pPr>
-        <w:pStyle w:val="ListParagraph"/>
-        <w:numPr>
-          <w:ilvl w:val="0"/>
-          <w:numId w:val="2"/>
-        </w:numPr>
-        <w:spacing w:after="0"/>
-        <w:rPr>
-          <w:rFonts w:ascii="Times New Roman" w:hAnsi="Times New Roman" w:cs="Times New Roman"/>
-          <w:sz w:val="24"/>
-          <w:szCs w:val="24"/>
-        </w:rPr>
-      </w:pPr>
-      <w:r>
-        <w:rPr>
-          <w:rFonts w:ascii="Times New Roman" w:hAnsi="Times New Roman" w:cs="Times New Roman"/>
-          <w:sz w:val="24"/>
-          <w:szCs w:val="24"/>
-        </w:rPr>
-        <w:t>Suspend account</w:t>
-      </w:r>
-      <w:r>
-        <w:rPr>
-          <w:rFonts w:ascii="Times New Roman" w:hAnsi="Times New Roman" w:cs="Times New Roman"/>
-          <w:sz w:val="24"/>
-          <w:szCs w:val="24"/>
-        </w:rPr>
-        <w:t>.</w:t>
-      </w:r>
-      <w:r>
-        <w:rPr>
-          <w:rFonts w:ascii="Times New Roman" w:hAnsi="Times New Roman" w:cs="Times New Roman"/>
-          <w:sz w:val="24"/>
-          <w:szCs w:val="24"/>
-        </w:rPr>
-        <w:t xml:space="preserve"> </w:t>
-      </w:r>
-      <w:r>
-        <w:rPr>
-          <w:rFonts w:ascii="Times New Roman" w:hAnsi="Times New Roman" w:cs="Times New Roman"/>
-          <w:sz w:val="24"/>
-          <w:szCs w:val="24"/>
-        </w:rPr>
-        <w:t>?</w:t>
-      </w:r>
-    </w:p>
-    <w:p>
-      <w:pPr>
-        <w:pStyle w:val="ListParagraph"/>
-        <w:numPr>
-          <w:ilvl w:val="0"/>
-          <w:numId w:val="2"/>
-        </w:numPr>
-        <w:spacing w:after="0"/>
-        <w:rPr>
-          <w:rFonts w:ascii="Times New Roman" w:hAnsi="Times New Roman" w:cs="Times New Roman"/>
-          <w:sz w:val="24"/>
-          <w:szCs w:val="24"/>
-        </w:rPr>
-      </w:pPr>
-      <w:r>
-        <w:rPr>
-          <w:rFonts w:ascii="Times New Roman" w:hAnsi="Times New Roman" w:cs="Times New Roman"/>
-          <w:sz w:val="24"/>
-          <w:szCs w:val="24"/>
-        </w:rPr>
-        <w:t>Upload profile pic. ?</w:t>
-      </w:r>
-    </w:p>
-    <w:p>
-      <w:pPr>
-        <w:pStyle w:val="ListParagraph"/>
-        <w:spacing w:after="0"/>
-        <w:rPr>
-          <w:rFonts w:ascii="Times New Roman" w:hAnsi="Times New Roman" w:cs="Times New Roman"/>
-          <w:sz w:val="24"/>
-          <w:szCs w:val="24"/>
-        </w:rPr>
-      </w:pPr>
-    </w:p>
-    <w:p>
-      <w:pPr>
-        <w:spacing w:after="0"/>
-        <w:rPr>
-          <w:rFonts w:ascii="Times New Roman" w:hAnsi="Times New Roman" w:cs="Times New Roman"/>
-          <w:sz w:val="24"/>
-          <w:szCs w:val="24"/>
-        </w:rPr>
-      </w:pPr>
-    </w:p>
-    <w:p>
-      <w:pPr>
-        <w:spacing w:after="0"/>
-        <w:rPr>
-          <w:rFonts w:ascii="Times New Roman" w:hAnsi="Times New Roman" w:cs="Times New Roman"/>
-          <w:b/>
-          <w:sz w:val="24"/>
-          <w:szCs w:val="24"/>
-        </w:rPr>
-      </w:pPr>
-      <w:r>
-        <w:rPr>
-          <w:rFonts w:ascii="Times New Roman" w:hAnsi="Times New Roman" w:cs="Times New Roman"/>
-          <w:b/>
-          <w:sz w:val="24"/>
-          <w:szCs w:val="24"/>
-        </w:rPr>
-        <w:t>Authorship:</w:t>
       </w:r>
     </w:p>
     <w:p>
@@ -523,31 +290,7 @@
           <w:sz w:val="24"/>
           <w:szCs w:val="24"/>
         </w:rPr>
-        <w:t>Create the initial</w:t>
-      </w:r>
-      <w:r>
-        <w:rPr>
-          <w:rFonts w:ascii="Times New Roman" w:hAnsi="Times New Roman" w:cs="Times New Roman"/>
-          <w:sz w:val="24"/>
-          <w:szCs w:val="24"/>
-        </w:rPr>
-        <w:t xml:space="preserve"> book </w:t>
-      </w:r>
-      <w:r>
-        <w:rPr>
-          <w:rFonts w:ascii="Times New Roman" w:hAnsi="Times New Roman" w:cs="Times New Roman"/>
-          <w:sz w:val="24"/>
-          <w:szCs w:val="24"/>
-        </w:rPr>
-        <w:t>doc</w:t>
-      </w:r>
-      <w:r>
-        <w:rPr>
-          <w:rFonts w:ascii="Times New Roman" w:hAnsi="Times New Roman" w:cs="Times New Roman"/>
-          <w:sz w:val="24"/>
-          <w:szCs w:val="24"/>
-        </w:rPr>
-        <w:t>.</w:t>
+        <w:t>Create the initial book doc.</w:t>
       </w:r>
     </w:p>
     <w:p>
@@ -747,6 +490,29 @@
     </w:p>
     <w:p>
       <w:pPr>
+        <w:pStyle w:val="ListParagraph"/>
+        <w:numPr>
+          <w:ilvl w:val="0"/>
+          <w:numId w:val="3"/>
+        </w:numPr>
+        <w:spacing w:after="0"/>
+        <w:rPr>
+          <w:rFonts w:ascii="Times New Roman" w:hAnsi="Times New Roman" w:cs="Times New Roman"/>
+          <w:sz w:val="24"/>
+          <w:szCs w:val="24"/>
+        </w:rPr>
+      </w:pPr>
+      <w:r>
+        <w:rPr>
+          <w:rFonts w:ascii="Times New Roman" w:hAnsi="Times New Roman" w:cs="Times New Roman"/>
+          <w:sz w:val="24"/>
+          <w:szCs w:val="24"/>
+        </w:rPr>
+        <w:t>Write and send Query letter(to the agent.)</w:t>
+      </w:r>
+    </w:p>
+    <w:p>
+      <w:pPr>
         <w:spacing w:after="0"/>
         <w:rPr>
           <w:rFonts w:ascii="Times New Roman" w:hAnsi="Times New Roman" w:cs="Times New Roman"/>
@@ -826,6 +592,29 @@
           <w:sz w:val="24"/>
           <w:szCs w:val="24"/>
         </w:rPr>
+        <w:t>Edit manuscript together with author.</w:t>
+      </w:r>
+    </w:p>
+    <w:p>
+      <w:pPr>
+        <w:pStyle w:val="ListParagraph"/>
+        <w:numPr>
+          <w:ilvl w:val="0"/>
+          <w:numId w:val="5"/>
+        </w:numPr>
+        <w:spacing w:after="0"/>
+        <w:rPr>
+          <w:rFonts w:ascii="Times New Roman" w:hAnsi="Times New Roman" w:cs="Times New Roman"/>
+          <w:sz w:val="24"/>
+          <w:szCs w:val="24"/>
+        </w:rPr>
+      </w:pPr>
+      <w:r>
+        <w:rPr>
+          <w:rFonts w:ascii="Times New Roman" w:hAnsi="Times New Roman" w:cs="Times New Roman"/>
+          <w:sz w:val="24"/>
+          <w:szCs w:val="24"/>
+        </w:rPr>
         <w:t>Represent Author.</w:t>
       </w:r>
       <w:r>
@@ -839,6 +628,37 @@
     </w:p>
     <w:p>
       <w:pPr>
+        <w:pStyle w:val="ListParagraph"/>
+        <w:numPr>
+          <w:ilvl w:val="0"/>
+          <w:numId w:val="5"/>
+        </w:numPr>
+        <w:spacing w:after="0"/>
+        <w:rPr>
+          <w:rFonts w:ascii="Times New Roman" w:hAnsi="Times New Roman" w:cs="Times New Roman"/>
+          <w:sz w:val="24"/>
+          <w:szCs w:val="24"/>
+        </w:rPr>
+      </w:pPr>
+      <w:r>
+        <w:rPr>
+          <w:rFonts w:ascii="Times New Roman" w:hAnsi="Times New Roman" w:cs="Times New Roman"/>
+          <w:sz w:val="24"/>
+          <w:szCs w:val="24"/>
+        </w:rPr>
+        <w:t>Contact editors.</w:t>
+      </w:r>
+      <w:r>
+        <w:rPr>
+          <w:rFonts w:ascii="Times New Roman" w:hAnsi="Times New Roman" w:cs="Times New Roman"/>
+          <w:sz w:val="24"/>
+          <w:szCs w:val="24"/>
+        </w:rPr>
+        <w:t xml:space="preserve"> (Counter offer.)</w:t>
+      </w:r>
+    </w:p>
+    <w:p>
+      <w:pPr>
         <w:spacing w:after="0"/>
         <w:rPr>
           <w:rFonts w:ascii="Times New Roman" w:hAnsi="Times New Roman" w:cs="Times New Roman"/>
@@ -866,6 +686,17 @@
         </w:rPr>
         <w:t>Editorial:</w:t>
       </w:r>
+    </w:p>
+    <w:p>
+      <w:pPr>
+        <w:spacing w:after="0"/>
+        <w:rPr>
+          <w:rFonts w:ascii="Times New Roman" w:hAnsi="Times New Roman" w:cs="Times New Roman"/>
+          <w:b/>
+          <w:sz w:val="24"/>
+          <w:szCs w:val="24"/>
+        </w:rPr>
+      </w:pPr>
     </w:p>
     <w:p>
       <w:pPr>
@@ -887,39 +718,7 @@
           <w:sz w:val="24"/>
           <w:szCs w:val="24"/>
         </w:rPr>
-        <w:t xml:space="preserve">Manage </w:t>
-      </w:r>
-      <w:r>
-        <w:rPr>
-          <w:rFonts w:ascii="Times New Roman" w:hAnsi="Times New Roman" w:cs="Times New Roman"/>
-          <w:sz w:val="24"/>
-          <w:szCs w:val="24"/>
-        </w:rPr>
-        <w:t>editorial plans: Project</w:t>
-      </w:r>
-      <w:r>
-        <w:rPr>
-          <w:rFonts w:ascii="Times New Roman" w:hAnsi="Times New Roman" w:cs="Times New Roman"/>
-          <w:sz w:val="24"/>
-          <w:szCs w:val="24"/>
-        </w:rPr>
-        <w:t>’</w:t>
-      </w:r>
-      <w:r>
-        <w:rPr>
-          <w:rFonts w:ascii="Times New Roman" w:hAnsi="Times New Roman" w:cs="Times New Roman"/>
-          <w:sz w:val="24"/>
-          <w:szCs w:val="24"/>
-        </w:rPr>
-        <w:t>s w</w:t>
-      </w:r>
-      <w:r>
-        <w:rPr>
-          <w:rFonts w:ascii="Times New Roman" w:hAnsi="Times New Roman" w:cs="Times New Roman"/>
-          <w:sz w:val="24"/>
-          <w:szCs w:val="24"/>
-        </w:rPr>
-        <w:t>orkflow and schedule</w:t>
+        <w:t>Create an offer and terms document.</w:t>
       </w:r>
     </w:p>
     <w:p>
@@ -942,23 +741,39 @@
           <w:sz w:val="24"/>
           <w:szCs w:val="24"/>
         </w:rPr>
-        <w:t xml:space="preserve">Reading a </w:t>
-      </w:r>
-      <w:r>
-        <w:rPr>
-          <w:rFonts w:ascii="Times New Roman" w:hAnsi="Times New Roman" w:cs="Times New Roman"/>
-          <w:sz w:val="24"/>
-          <w:szCs w:val="24"/>
-        </w:rPr>
-        <w:t>manuscript</w:t>
-      </w:r>
-      <w:r>
-        <w:rPr>
-          <w:rFonts w:ascii="Times New Roman" w:hAnsi="Times New Roman" w:cs="Times New Roman"/>
-          <w:sz w:val="24"/>
-          <w:szCs w:val="24"/>
-        </w:rPr>
-        <w:t>.</w:t>
+        <w:t xml:space="preserve">Manage </w:t>
+      </w:r>
+      <w:r>
+        <w:rPr>
+          <w:rFonts w:ascii="Times New Roman" w:hAnsi="Times New Roman" w:cs="Times New Roman"/>
+          <w:sz w:val="24"/>
+          <w:szCs w:val="24"/>
+        </w:rPr>
+        <w:t>editorial plans: Project</w:t>
+      </w:r>
+      <w:r>
+        <w:rPr>
+          <w:rFonts w:ascii="Times New Roman" w:hAnsi="Times New Roman" w:cs="Times New Roman"/>
+          <w:sz w:val="24"/>
+          <w:szCs w:val="24"/>
+        </w:rPr>
+        <w:t>’</w:t>
+      </w:r>
+      <w:r>
+        <w:rPr>
+          <w:rFonts w:ascii="Times New Roman" w:hAnsi="Times New Roman" w:cs="Times New Roman"/>
+          <w:sz w:val="24"/>
+          <w:szCs w:val="24"/>
+        </w:rPr>
+        <w:t>s w</w:t>
+      </w:r>
+      <w:r>
+        <w:rPr>
+          <w:rFonts w:ascii="Times New Roman" w:hAnsi="Times New Roman" w:cs="Times New Roman"/>
+          <w:sz w:val="24"/>
+          <w:szCs w:val="24"/>
+        </w:rPr>
+        <w:t>orkflow and schedule</w:t>
       </w:r>
     </w:p>
     <w:p>
@@ -981,31 +796,23 @@
           <w:sz w:val="24"/>
           <w:szCs w:val="24"/>
         </w:rPr>
-        <w:t>Write an editorial letter.</w:t>
-      </w:r>
-      <w:r>
-        <w:rPr>
-          <w:rFonts w:ascii="Times New Roman" w:hAnsi="Times New Roman" w:cs="Times New Roman"/>
-          <w:sz w:val="24"/>
-          <w:szCs w:val="24"/>
-        </w:rPr>
-        <w:t>(</w:t>
-      </w:r>
-      <w:r>
-        <w:rPr>
-          <w:rFonts w:ascii="Times New Roman" w:hAnsi="Times New Roman" w:cs="Times New Roman"/>
-          <w:sz w:val="24"/>
-          <w:szCs w:val="24"/>
-        </w:rPr>
-        <w:t>This is for the author tells them everything that is suggested and also what needs to change.</w:t>
-      </w:r>
-      <w:r>
-        <w:rPr>
-          <w:rFonts w:ascii="Times New Roman" w:hAnsi="Times New Roman" w:cs="Times New Roman"/>
-          <w:sz w:val="24"/>
-          <w:szCs w:val="24"/>
-        </w:rPr>
-        <w:t>)</w:t>
+        <w:t xml:space="preserve">Reading a </w:t>
+      </w:r>
+      <w:r>
+        <w:rPr>
+          <w:rFonts w:ascii="Times New Roman" w:hAnsi="Times New Roman" w:cs="Times New Roman"/>
+          <w:sz w:val="24"/>
+          <w:szCs w:val="24"/>
+        </w:rPr>
+        <w:t>manuscript</w:t>
+      </w:r>
+      <w:r>
+        <w:rPr>
+          <w:rFonts w:ascii="Times New Roman" w:hAnsi="Times New Roman" w:cs="Times New Roman"/>
+          <w:sz w:val="24"/>
+          <w:szCs w:val="24"/>
+        </w:rPr>
+        <w:t>.</w:t>
       </w:r>
     </w:p>
     <w:p>
@@ -1028,23 +835,39 @@
           <w:sz w:val="24"/>
           <w:szCs w:val="24"/>
         </w:rPr>
-        <w:t>Creating a comment/side</w:t>
-      </w:r>
-      <w:r>
-        <w:rPr>
-          <w:rFonts w:ascii="Times New Roman" w:hAnsi="Times New Roman" w:cs="Times New Roman"/>
-          <w:sz w:val="24"/>
-          <w:szCs w:val="24"/>
-        </w:rPr>
-        <w:t>-</w:t>
-      </w:r>
-      <w:r>
-        <w:rPr>
-          <w:rFonts w:ascii="Times New Roman" w:hAnsi="Times New Roman" w:cs="Times New Roman"/>
-          <w:sz w:val="24"/>
-          <w:szCs w:val="24"/>
-        </w:rPr>
-        <w:t>note block on a paragraph. ?</w:t>
+        <w:t>Write an editorial letter.</w:t>
+      </w:r>
+      <w:r>
+        <w:rPr>
+          <w:rFonts w:ascii="Times New Roman" w:hAnsi="Times New Roman" w:cs="Times New Roman"/>
+          <w:sz w:val="24"/>
+          <w:szCs w:val="24"/>
+        </w:rPr>
+        <w:t xml:space="preserve"> </w:t>
+      </w:r>
+      <w:r>
+        <w:rPr>
+          <w:rFonts w:ascii="Times New Roman" w:hAnsi="Times New Roman" w:cs="Times New Roman"/>
+          <w:sz w:val="24"/>
+          <w:szCs w:val="24"/>
+        </w:rPr>
+        <w:t>(</w:t>
+      </w:r>
+      <w:r>
+        <w:rPr>
+          <w:rFonts w:ascii="Times New Roman" w:hAnsi="Times New Roman" w:cs="Times New Roman"/>
+          <w:sz w:val="24"/>
+          <w:szCs w:val="24"/>
+        </w:rPr>
+        <w:t>This is for the author tells them everything that is suggested and also what needs to change.</w:t>
+      </w:r>
+      <w:r>
+        <w:rPr>
+          <w:rFonts w:ascii="Times New Roman" w:hAnsi="Times New Roman" w:cs="Times New Roman"/>
+          <w:sz w:val="24"/>
+          <w:szCs w:val="24"/>
+        </w:rPr>
+        <w:t>)</w:t>
       </w:r>
     </w:p>
     <w:p>
@@ -1067,23 +890,23 @@
           <w:sz w:val="24"/>
           <w:szCs w:val="24"/>
         </w:rPr>
-        <w:t>Edit block/piece/paragraph</w:t>
-      </w:r>
-      <w:r>
-        <w:rPr>
-          <w:rFonts w:ascii="Times New Roman" w:hAnsi="Times New Roman" w:cs="Times New Roman"/>
-          <w:sz w:val="24"/>
-          <w:szCs w:val="24"/>
-        </w:rPr>
-        <w:t xml:space="preserve">. </w:t>
-      </w:r>
-      <w:r>
-        <w:rPr>
-          <w:rFonts w:ascii="Times New Roman" w:hAnsi="Times New Roman" w:cs="Times New Roman"/>
-          <w:sz w:val="24"/>
-          <w:szCs w:val="24"/>
-        </w:rPr>
-        <w:t>?</w:t>
+        <w:t>Creating a comment/side</w:t>
+      </w:r>
+      <w:r>
+        <w:rPr>
+          <w:rFonts w:ascii="Times New Roman" w:hAnsi="Times New Roman" w:cs="Times New Roman"/>
+          <w:sz w:val="24"/>
+          <w:szCs w:val="24"/>
+        </w:rPr>
+        <w:t>-</w:t>
+      </w:r>
+      <w:r>
+        <w:rPr>
+          <w:rFonts w:ascii="Times New Roman" w:hAnsi="Times New Roman" w:cs="Times New Roman"/>
+          <w:sz w:val="24"/>
+          <w:szCs w:val="24"/>
+        </w:rPr>
+        <w:t>note block on a paragraph. ?</w:t>
       </w:r>
     </w:p>
     <w:p>
@@ -1106,23 +929,23 @@
           <w:sz w:val="24"/>
           <w:szCs w:val="24"/>
         </w:rPr>
-        <w:t>Style page layouts</w:t>
-      </w:r>
-      <w:r>
-        <w:rPr>
-          <w:rFonts w:ascii="Times New Roman" w:hAnsi="Times New Roman" w:cs="Times New Roman"/>
-          <w:sz w:val="24"/>
-          <w:szCs w:val="24"/>
-        </w:rPr>
-        <w:t>/structure</w:t>
-      </w:r>
-      <w:r>
-        <w:rPr>
-          <w:rFonts w:ascii="Times New Roman" w:hAnsi="Times New Roman" w:cs="Times New Roman"/>
-          <w:sz w:val="24"/>
-          <w:szCs w:val="24"/>
-        </w:rPr>
-        <w:t>.</w:t>
+        <w:t>Edit block/piece/paragraph</w:t>
+      </w:r>
+      <w:r>
+        <w:rPr>
+          <w:rFonts w:ascii="Times New Roman" w:hAnsi="Times New Roman" w:cs="Times New Roman"/>
+          <w:sz w:val="24"/>
+          <w:szCs w:val="24"/>
+        </w:rPr>
+        <w:t xml:space="preserve">. </w:t>
+      </w:r>
+      <w:r>
+        <w:rPr>
+          <w:rFonts w:ascii="Times New Roman" w:hAnsi="Times New Roman" w:cs="Times New Roman"/>
+          <w:sz w:val="24"/>
+          <w:szCs w:val="24"/>
+        </w:rPr>
+        <w:t>?</w:t>
       </w:r>
     </w:p>
     <w:p>
@@ -1145,7 +968,23 @@
           <w:sz w:val="24"/>
           <w:szCs w:val="24"/>
         </w:rPr>
-        <w:t>Choose predefined Template.</w:t>
+        <w:t>Style page layouts</w:t>
+      </w:r>
+      <w:r>
+        <w:rPr>
+          <w:rFonts w:ascii="Times New Roman" w:hAnsi="Times New Roman" w:cs="Times New Roman"/>
+          <w:sz w:val="24"/>
+          <w:szCs w:val="24"/>
+        </w:rPr>
+        <w:t>/structure</w:t>
+      </w:r>
+      <w:r>
+        <w:rPr>
+          <w:rFonts w:ascii="Times New Roman" w:hAnsi="Times New Roman" w:cs="Times New Roman"/>
+          <w:sz w:val="24"/>
+          <w:szCs w:val="24"/>
+        </w:rPr>
+        <w:t>.</w:t>
       </w:r>
     </w:p>
     <w:p>
@@ -1168,23 +1007,7 @@
           <w:sz w:val="24"/>
           <w:szCs w:val="24"/>
         </w:rPr>
-        <w:t xml:space="preserve">Create </w:t>
-      </w:r>
-      <w:r>
-        <w:rPr>
-          <w:rFonts w:ascii="Times New Roman" w:hAnsi="Times New Roman" w:cs="Times New Roman"/>
-          <w:sz w:val="24"/>
-          <w:szCs w:val="24"/>
-        </w:rPr>
-        <w:t xml:space="preserve">a </w:t>
-      </w:r>
-      <w:r>
-        <w:rPr>
-          <w:rFonts w:ascii="Times New Roman" w:hAnsi="Times New Roman" w:cs="Times New Roman"/>
-          <w:sz w:val="24"/>
-          <w:szCs w:val="24"/>
-        </w:rPr>
-        <w:t xml:space="preserve">new template. </w:t>
+        <w:t>Choose predefined Template.</w:t>
       </w:r>
     </w:p>
     <w:p>
@@ -1207,31 +1030,23 @@
           <w:sz w:val="24"/>
           <w:szCs w:val="24"/>
         </w:rPr>
-        <w:t>Notify Producer</w:t>
-      </w:r>
-      <w:r>
-        <w:rPr>
-          <w:rFonts w:ascii="Times New Roman" w:hAnsi="Times New Roman" w:cs="Times New Roman"/>
-          <w:sz w:val="24"/>
-          <w:szCs w:val="24"/>
-        </w:rPr>
-        <w:t>/Publisher</w:t>
-      </w:r>
-      <w:r>
-        <w:rPr>
-          <w:rFonts w:ascii="Times New Roman" w:hAnsi="Times New Roman" w:cs="Times New Roman"/>
-          <w:sz w:val="24"/>
-          <w:szCs w:val="24"/>
-        </w:rPr>
-        <w:t>.</w:t>
-      </w:r>
-      <w:r>
-        <w:rPr>
-          <w:rFonts w:ascii="Times New Roman" w:hAnsi="Times New Roman" w:cs="Times New Roman"/>
-          <w:sz w:val="24"/>
-          <w:szCs w:val="24"/>
-        </w:rPr>
-        <w:t xml:space="preserve"> ?</w:t>
+        <w:t xml:space="preserve">Create </w:t>
+      </w:r>
+      <w:r>
+        <w:rPr>
+          <w:rFonts w:ascii="Times New Roman" w:hAnsi="Times New Roman" w:cs="Times New Roman"/>
+          <w:sz w:val="24"/>
+          <w:szCs w:val="24"/>
+        </w:rPr>
+        <w:t xml:space="preserve">a </w:t>
+      </w:r>
+      <w:r>
+        <w:rPr>
+          <w:rFonts w:ascii="Times New Roman" w:hAnsi="Times New Roman" w:cs="Times New Roman"/>
+          <w:sz w:val="24"/>
+          <w:szCs w:val="24"/>
+        </w:rPr>
+        <w:t xml:space="preserve">new template. </w:t>
       </w:r>
     </w:p>
     <w:p>
@@ -1254,8 +1069,31 @@
           <w:sz w:val="24"/>
           <w:szCs w:val="24"/>
         </w:rPr>
-        <w:lastRenderedPageBreak/>
-        <w:t>Upload pictures. ?</w:t>
+        <w:t>Notify Producer</w:t>
+      </w:r>
+      <w:r>
+        <w:rPr>
+          <w:rFonts w:ascii="Times New Roman" w:hAnsi="Times New Roman" w:cs="Times New Roman"/>
+          <w:sz w:val="24"/>
+          <w:szCs w:val="24"/>
+        </w:rPr>
+        <w:t>/Publisher</w:t>
+      </w:r>
+      <w:r>
+        <w:rPr>
+          <w:rFonts w:ascii="Times New Roman" w:hAnsi="Times New Roman" w:cs="Times New Roman"/>
+          <w:sz w:val="24"/>
+          <w:szCs w:val="24"/>
+        </w:rPr>
+        <w:t>.</w:t>
+      </w:r>
+      <w:r>
+        <w:rPr>
+          <w:rFonts w:ascii="Times New Roman" w:hAnsi="Times New Roman" w:cs="Times New Roman"/>
+          <w:sz w:val="24"/>
+          <w:szCs w:val="24"/>
+        </w:rPr>
+        <w:t xml:space="preserve"> ?</w:t>
       </w:r>
     </w:p>
     <w:p>
@@ -1278,6 +1116,30 @@
           <w:sz w:val="24"/>
           <w:szCs w:val="24"/>
         </w:rPr>
+        <w:t>Upload pictures. ?</w:t>
+      </w:r>
+    </w:p>
+    <w:p>
+      <w:pPr>
+        <w:pStyle w:val="ListParagraph"/>
+        <w:numPr>
+          <w:ilvl w:val="0"/>
+          <w:numId w:val="4"/>
+        </w:numPr>
+        <w:spacing w:after="0"/>
+        <w:rPr>
+          <w:rFonts w:ascii="Times New Roman" w:hAnsi="Times New Roman" w:cs="Times New Roman"/>
+          <w:sz w:val="24"/>
+          <w:szCs w:val="24"/>
+        </w:rPr>
+      </w:pPr>
+      <w:r>
+        <w:rPr>
+          <w:rFonts w:ascii="Times New Roman" w:hAnsi="Times New Roman" w:cs="Times New Roman"/>
+          <w:sz w:val="24"/>
+          <w:szCs w:val="24"/>
+        </w:rPr>
+        <w:lastRenderedPageBreak/>
         <w:t xml:space="preserve">Option to choose </w:t>
       </w:r>
       <w:r>
@@ -1328,6 +1190,17 @@
         </w:rPr>
         <w:t>.</w:t>
       </w:r>
+    </w:p>
+    <w:p>
+      <w:pPr>
+        <w:pStyle w:val="ListParagraph"/>
+        <w:spacing w:after="0"/>
+        <w:rPr>
+          <w:rFonts w:ascii="Times New Roman" w:hAnsi="Times New Roman" w:cs="Times New Roman"/>
+          <w:sz w:val="24"/>
+          <w:szCs w:val="24"/>
+        </w:rPr>
+      </w:pPr>
     </w:p>
     <w:p>
       <w:pPr>
@@ -2057,9 +1930,1201 @@
           <w:szCs w:val="24"/>
         </w:rPr>
       </w:pPr>
-    </w:p>
-    <w:p>
-      <w:pPr>
+      <w:r>
+        <w:rPr>
+          <w:rFonts w:ascii="Times New Roman" w:hAnsi="Times New Roman" w:cs="Times New Roman"/>
+          <w:sz w:val="24"/>
+          <w:szCs w:val="24"/>
+        </w:rPr>
+        <w:t>MODULES:</w:t>
+      </w:r>
+    </w:p>
+    <w:p>
+      <w:pPr>
+        <w:spacing w:after="0"/>
+        <w:rPr>
+          <w:rFonts w:ascii="Times New Roman" w:hAnsi="Times New Roman" w:cs="Times New Roman"/>
+          <w:sz w:val="24"/>
+          <w:szCs w:val="24"/>
+        </w:rPr>
+      </w:pPr>
+    </w:p>
+    <w:p>
+      <w:pPr>
+        <w:pStyle w:val="ListParagraph"/>
+        <w:numPr>
+          <w:ilvl w:val="0"/>
+          <w:numId w:val="9"/>
+        </w:numPr>
+        <w:spacing w:after="0"/>
+        <w:rPr>
+          <w:rFonts w:ascii="Times New Roman" w:hAnsi="Times New Roman" w:cs="Times New Roman"/>
+          <w:sz w:val="24"/>
+          <w:szCs w:val="24"/>
+        </w:rPr>
+      </w:pPr>
+      <w:r>
+        <w:rPr>
+          <w:rFonts w:ascii="Times New Roman" w:hAnsi="Times New Roman" w:cs="Times New Roman"/>
+          <w:sz w:val="24"/>
+          <w:szCs w:val="24"/>
+        </w:rPr>
+        <w:t>Authentication</w:t>
+      </w:r>
+      <w:r>
+        <w:rPr>
+          <w:rFonts w:ascii="Times New Roman" w:hAnsi="Times New Roman" w:cs="Times New Roman"/>
+          <w:sz w:val="24"/>
+          <w:szCs w:val="24"/>
+        </w:rPr>
+        <w:t>:</w:t>
+      </w:r>
+      <w:r>
+        <w:rPr>
+          <w:rFonts w:ascii="Times New Roman" w:hAnsi="Times New Roman" w:cs="Times New Roman"/>
+          <w:sz w:val="24"/>
+          <w:szCs w:val="24"/>
+        </w:rPr>
+        <w:tab/>
+      </w:r>
+    </w:p>
+    <w:p>
+      <w:pPr>
+        <w:pStyle w:val="ListParagraph"/>
+        <w:numPr>
+          <w:ilvl w:val="1"/>
+          <w:numId w:val="9"/>
+        </w:numPr>
+        <w:spacing w:after="0"/>
+        <w:rPr>
+          <w:rFonts w:ascii="Times New Roman" w:hAnsi="Times New Roman" w:cs="Times New Roman"/>
+          <w:sz w:val="24"/>
+          <w:szCs w:val="24"/>
+        </w:rPr>
+      </w:pPr>
+      <w:r>
+        <w:rPr>
+          <w:rFonts w:ascii="Times New Roman" w:hAnsi="Times New Roman" w:cs="Times New Roman"/>
+          <w:sz w:val="24"/>
+          <w:szCs w:val="24"/>
+        </w:rPr>
+        <w:t>Create Account/Register.(There are different roles available)</w:t>
+      </w:r>
+    </w:p>
+    <w:p>
+      <w:pPr>
+        <w:pStyle w:val="ListParagraph"/>
+        <w:numPr>
+          <w:ilvl w:val="1"/>
+          <w:numId w:val="9"/>
+        </w:numPr>
+        <w:spacing w:after="0"/>
+        <w:rPr>
+          <w:rFonts w:ascii="Times New Roman" w:hAnsi="Times New Roman" w:cs="Times New Roman"/>
+          <w:sz w:val="24"/>
+          <w:szCs w:val="24"/>
+        </w:rPr>
+      </w:pPr>
+      <w:r>
+        <w:rPr>
+          <w:rFonts w:ascii="Times New Roman" w:hAnsi="Times New Roman" w:cs="Times New Roman"/>
+          <w:sz w:val="24"/>
+          <w:szCs w:val="24"/>
+        </w:rPr>
+        <w:t>Log in/Sign in.</w:t>
+      </w:r>
+    </w:p>
+    <w:p>
+      <w:pPr>
+        <w:pStyle w:val="ListParagraph"/>
+        <w:numPr>
+          <w:ilvl w:val="1"/>
+          <w:numId w:val="9"/>
+        </w:numPr>
+        <w:spacing w:after="0"/>
+        <w:rPr>
+          <w:rFonts w:ascii="Times New Roman" w:hAnsi="Times New Roman" w:cs="Times New Roman"/>
+          <w:sz w:val="24"/>
+          <w:szCs w:val="24"/>
+        </w:rPr>
+      </w:pPr>
+      <w:r>
+        <w:rPr>
+          <w:rFonts w:ascii="Times New Roman" w:hAnsi="Times New Roman" w:cs="Times New Roman"/>
+          <w:sz w:val="24"/>
+          <w:szCs w:val="24"/>
+        </w:rPr>
+        <w:t>Log out.</w:t>
+      </w:r>
+    </w:p>
+    <w:p>
+      <w:pPr>
+        <w:pStyle w:val="ListParagraph"/>
+        <w:numPr>
+          <w:ilvl w:val="1"/>
+          <w:numId w:val="9"/>
+        </w:numPr>
+        <w:spacing w:after="0"/>
+        <w:rPr>
+          <w:rFonts w:ascii="Times New Roman" w:hAnsi="Times New Roman" w:cs="Times New Roman"/>
+          <w:sz w:val="24"/>
+          <w:szCs w:val="24"/>
+        </w:rPr>
+      </w:pPr>
+      <w:r>
+        <w:rPr>
+          <w:rFonts w:ascii="Times New Roman" w:hAnsi="Times New Roman" w:cs="Times New Roman"/>
+          <w:sz w:val="24"/>
+          <w:szCs w:val="24"/>
+        </w:rPr>
+        <w:t>Edit account.</w:t>
+      </w:r>
+    </w:p>
+    <w:p>
+      <w:pPr>
+        <w:pStyle w:val="ListParagraph"/>
+        <w:numPr>
+          <w:ilvl w:val="1"/>
+          <w:numId w:val="9"/>
+        </w:numPr>
+        <w:spacing w:after="0"/>
+        <w:rPr>
+          <w:rFonts w:ascii="Times New Roman" w:hAnsi="Times New Roman" w:cs="Times New Roman"/>
+          <w:sz w:val="24"/>
+          <w:szCs w:val="24"/>
+        </w:rPr>
+      </w:pPr>
+      <w:r>
+        <w:rPr>
+          <w:rFonts w:ascii="Times New Roman" w:hAnsi="Times New Roman" w:cs="Times New Roman"/>
+          <w:sz w:val="24"/>
+          <w:szCs w:val="24"/>
+        </w:rPr>
+        <w:t>Delete</w:t>
+      </w:r>
+      <w:r>
+        <w:rPr>
+          <w:rFonts w:ascii="Times New Roman" w:hAnsi="Times New Roman" w:cs="Times New Roman"/>
+          <w:sz w:val="24"/>
+          <w:szCs w:val="24"/>
+        </w:rPr>
+        <w:t xml:space="preserve"> account. </w:t>
+      </w:r>
+    </w:p>
+    <w:p>
+      <w:pPr>
+        <w:pStyle w:val="ListParagraph"/>
+        <w:numPr>
+          <w:ilvl w:val="1"/>
+          <w:numId w:val="9"/>
+        </w:numPr>
+        <w:spacing w:after="0"/>
+        <w:rPr>
+          <w:rFonts w:ascii="Times New Roman" w:hAnsi="Times New Roman" w:cs="Times New Roman"/>
+          <w:sz w:val="24"/>
+          <w:szCs w:val="24"/>
+        </w:rPr>
+      </w:pPr>
+      <w:r>
+        <w:rPr>
+          <w:rFonts w:ascii="Times New Roman" w:hAnsi="Times New Roman" w:cs="Times New Roman"/>
+          <w:sz w:val="24"/>
+          <w:szCs w:val="24"/>
+        </w:rPr>
+        <w:t xml:space="preserve">Suspend account. </w:t>
+      </w:r>
+    </w:p>
+    <w:p>
+      <w:pPr>
+        <w:pStyle w:val="ListParagraph"/>
+        <w:spacing w:after="0"/>
+        <w:ind w:left="1440"/>
+        <w:rPr>
+          <w:rFonts w:ascii="Times New Roman" w:hAnsi="Times New Roman" w:cs="Times New Roman"/>
+          <w:sz w:val="24"/>
+          <w:szCs w:val="24"/>
+        </w:rPr>
+      </w:pPr>
+    </w:p>
+    <w:p>
+      <w:pPr>
+        <w:pStyle w:val="ListParagraph"/>
+        <w:spacing w:after="0"/>
+        <w:ind w:left="1440"/>
+        <w:rPr>
+          <w:rFonts w:ascii="Times New Roman" w:hAnsi="Times New Roman" w:cs="Times New Roman"/>
+          <w:sz w:val="24"/>
+          <w:szCs w:val="24"/>
+        </w:rPr>
+      </w:pPr>
+    </w:p>
+    <w:p>
+      <w:pPr>
+        <w:pStyle w:val="ListParagraph"/>
+        <w:numPr>
+          <w:ilvl w:val="0"/>
+          <w:numId w:val="9"/>
+        </w:numPr>
+        <w:spacing w:after="0"/>
+        <w:rPr>
+          <w:rFonts w:ascii="Times New Roman" w:hAnsi="Times New Roman" w:cs="Times New Roman"/>
+          <w:sz w:val="24"/>
+          <w:szCs w:val="24"/>
+        </w:rPr>
+      </w:pPr>
+      <w:r>
+        <w:rPr>
+          <w:rFonts w:ascii="Times New Roman" w:hAnsi="Times New Roman" w:cs="Times New Roman"/>
+          <w:sz w:val="24"/>
+          <w:szCs w:val="24"/>
+        </w:rPr>
+        <w:t>Manuscript Management</w:t>
+      </w:r>
+      <w:r>
+        <w:rPr>
+          <w:rFonts w:ascii="Times New Roman" w:hAnsi="Times New Roman" w:cs="Times New Roman"/>
+          <w:sz w:val="24"/>
+          <w:szCs w:val="24"/>
+        </w:rPr>
+        <w:t>:</w:t>
+      </w:r>
+    </w:p>
+    <w:p>
+      <w:pPr>
+        <w:pStyle w:val="ListParagraph"/>
+        <w:numPr>
+          <w:ilvl w:val="1"/>
+          <w:numId w:val="9"/>
+        </w:numPr>
+        <w:spacing w:after="0"/>
+        <w:rPr>
+          <w:rFonts w:ascii="Times New Roman" w:hAnsi="Times New Roman" w:cs="Times New Roman"/>
+          <w:sz w:val="24"/>
+          <w:szCs w:val="24"/>
+        </w:rPr>
+      </w:pPr>
+      <w:r>
+        <w:rPr>
+          <w:rFonts w:ascii="Times New Roman" w:hAnsi="Times New Roman" w:cs="Times New Roman"/>
+          <w:sz w:val="24"/>
+          <w:szCs w:val="24"/>
+        </w:rPr>
+        <w:t xml:space="preserve">Create </w:t>
+      </w:r>
+      <w:r>
+        <w:rPr>
+          <w:rFonts w:ascii="Times New Roman" w:hAnsi="Times New Roman" w:cs="Times New Roman"/>
+          <w:sz w:val="24"/>
+          <w:szCs w:val="24"/>
+        </w:rPr>
+        <w:t>Manuscript</w:t>
+      </w:r>
+      <w:r>
+        <w:rPr>
+          <w:rFonts w:ascii="Times New Roman" w:hAnsi="Times New Roman" w:cs="Times New Roman"/>
+          <w:sz w:val="24"/>
+          <w:szCs w:val="24"/>
+        </w:rPr>
+        <w:t>.</w:t>
+      </w:r>
+    </w:p>
+    <w:p>
+      <w:pPr>
+        <w:pStyle w:val="ListParagraph"/>
+        <w:numPr>
+          <w:ilvl w:val="1"/>
+          <w:numId w:val="9"/>
+        </w:numPr>
+        <w:spacing w:after="0"/>
+        <w:rPr>
+          <w:rFonts w:ascii="Times New Roman" w:hAnsi="Times New Roman" w:cs="Times New Roman"/>
+          <w:sz w:val="24"/>
+          <w:szCs w:val="24"/>
+        </w:rPr>
+      </w:pPr>
+      <w:r>
+        <w:rPr>
+          <w:rFonts w:ascii="Times New Roman" w:hAnsi="Times New Roman" w:cs="Times New Roman"/>
+          <w:sz w:val="24"/>
+          <w:szCs w:val="24"/>
+        </w:rPr>
+        <w:t>Choose genre.</w:t>
+      </w:r>
+    </w:p>
+    <w:p>
+      <w:pPr>
+        <w:pStyle w:val="ListParagraph"/>
+        <w:numPr>
+          <w:ilvl w:val="1"/>
+          <w:numId w:val="9"/>
+        </w:numPr>
+        <w:spacing w:after="0"/>
+        <w:rPr>
+          <w:rFonts w:ascii="Times New Roman" w:hAnsi="Times New Roman" w:cs="Times New Roman"/>
+          <w:sz w:val="24"/>
+          <w:szCs w:val="24"/>
+        </w:rPr>
+      </w:pPr>
+      <w:r>
+        <w:rPr>
+          <w:rFonts w:ascii="Times New Roman" w:hAnsi="Times New Roman" w:cs="Times New Roman"/>
+          <w:sz w:val="24"/>
+          <w:szCs w:val="24"/>
+        </w:rPr>
+        <w:t xml:space="preserve">Delete document. </w:t>
+      </w:r>
+    </w:p>
+    <w:p>
+      <w:pPr>
+        <w:pStyle w:val="ListParagraph"/>
+        <w:numPr>
+          <w:ilvl w:val="1"/>
+          <w:numId w:val="9"/>
+        </w:numPr>
+        <w:spacing w:after="0"/>
+        <w:rPr>
+          <w:rFonts w:ascii="Times New Roman" w:hAnsi="Times New Roman" w:cs="Times New Roman"/>
+          <w:sz w:val="24"/>
+          <w:szCs w:val="24"/>
+        </w:rPr>
+      </w:pPr>
+      <w:r>
+        <w:rPr>
+          <w:rFonts w:ascii="Times New Roman" w:hAnsi="Times New Roman" w:cs="Times New Roman"/>
+          <w:sz w:val="24"/>
+          <w:szCs w:val="24"/>
+        </w:rPr>
+        <w:t>Link to social media</w:t>
+      </w:r>
+      <w:r>
+        <w:rPr>
+          <w:rFonts w:ascii="Times New Roman" w:hAnsi="Times New Roman" w:cs="Times New Roman"/>
+          <w:sz w:val="24"/>
+          <w:szCs w:val="24"/>
+        </w:rPr>
+        <w:t>.</w:t>
+      </w:r>
+    </w:p>
+    <w:p>
+      <w:pPr>
+        <w:pStyle w:val="ListParagraph"/>
+        <w:numPr>
+          <w:ilvl w:val="1"/>
+          <w:numId w:val="9"/>
+        </w:numPr>
+        <w:spacing w:after="0"/>
+        <w:rPr>
+          <w:rFonts w:ascii="Times New Roman" w:hAnsi="Times New Roman" w:cs="Times New Roman"/>
+          <w:sz w:val="24"/>
+          <w:szCs w:val="24"/>
+        </w:rPr>
+      </w:pPr>
+      <w:r>
+        <w:rPr>
+          <w:rFonts w:ascii="Times New Roman" w:hAnsi="Times New Roman" w:cs="Times New Roman"/>
+          <w:sz w:val="24"/>
+          <w:szCs w:val="24"/>
+        </w:rPr>
+        <w:t>Evaluate manuscript</w:t>
+      </w:r>
+      <w:r>
+        <w:rPr>
+          <w:rFonts w:ascii="Times New Roman" w:hAnsi="Times New Roman" w:cs="Times New Roman"/>
+          <w:sz w:val="24"/>
+          <w:szCs w:val="24"/>
+        </w:rPr>
+        <w:t>.</w:t>
+      </w:r>
+    </w:p>
+    <w:p>
+      <w:pPr>
+        <w:pStyle w:val="ListParagraph"/>
+        <w:numPr>
+          <w:ilvl w:val="1"/>
+          <w:numId w:val="9"/>
+        </w:numPr>
+        <w:spacing w:after="0"/>
+        <w:rPr>
+          <w:rFonts w:ascii="Times New Roman" w:hAnsi="Times New Roman" w:cs="Times New Roman"/>
+          <w:sz w:val="24"/>
+          <w:szCs w:val="24"/>
+        </w:rPr>
+      </w:pPr>
+      <w:r>
+        <w:rPr>
+          <w:rFonts w:ascii="Times New Roman" w:hAnsi="Times New Roman" w:cs="Times New Roman"/>
+          <w:sz w:val="24"/>
+          <w:szCs w:val="24"/>
+        </w:rPr>
+        <w:lastRenderedPageBreak/>
+        <w:t>Edit manuscript</w:t>
+      </w:r>
+      <w:r>
+        <w:rPr>
+          <w:rFonts w:ascii="Times New Roman" w:hAnsi="Times New Roman" w:cs="Times New Roman"/>
+          <w:sz w:val="24"/>
+          <w:szCs w:val="24"/>
+        </w:rPr>
+        <w:t>.</w:t>
+      </w:r>
+    </w:p>
+    <w:p>
+      <w:pPr>
+        <w:pStyle w:val="ListParagraph"/>
+        <w:numPr>
+          <w:ilvl w:val="1"/>
+          <w:numId w:val="9"/>
+        </w:numPr>
+        <w:spacing w:after="0"/>
+        <w:rPr>
+          <w:rFonts w:ascii="Times New Roman" w:hAnsi="Times New Roman" w:cs="Times New Roman"/>
+          <w:sz w:val="24"/>
+          <w:szCs w:val="24"/>
+        </w:rPr>
+      </w:pPr>
+      <w:r>
+        <w:rPr>
+          <w:rFonts w:ascii="Times New Roman" w:hAnsi="Times New Roman" w:cs="Times New Roman"/>
+          <w:sz w:val="24"/>
+          <w:szCs w:val="24"/>
+        </w:rPr>
+        <w:t>Read</w:t>
+      </w:r>
+      <w:r>
+        <w:rPr>
+          <w:rFonts w:ascii="Times New Roman" w:hAnsi="Times New Roman" w:cs="Times New Roman"/>
+          <w:sz w:val="24"/>
+          <w:szCs w:val="24"/>
+        </w:rPr>
+        <w:t xml:space="preserve"> manuscript.</w:t>
+      </w:r>
+    </w:p>
+    <w:p>
+      <w:pPr>
+        <w:pStyle w:val="ListParagraph"/>
+        <w:numPr>
+          <w:ilvl w:val="1"/>
+          <w:numId w:val="9"/>
+        </w:numPr>
+        <w:spacing w:after="0"/>
+        <w:rPr>
+          <w:rFonts w:ascii="Times New Roman" w:hAnsi="Times New Roman" w:cs="Times New Roman"/>
+          <w:sz w:val="24"/>
+          <w:szCs w:val="24"/>
+        </w:rPr>
+      </w:pPr>
+      <w:r>
+        <w:rPr>
+          <w:rFonts w:ascii="Times New Roman" w:hAnsi="Times New Roman" w:cs="Times New Roman"/>
+          <w:sz w:val="24"/>
+          <w:szCs w:val="24"/>
+        </w:rPr>
+        <w:t>Send manuscript</w:t>
+      </w:r>
+    </w:p>
+    <w:p>
+      <w:pPr>
+        <w:pStyle w:val="ListParagraph"/>
+        <w:numPr>
+          <w:ilvl w:val="1"/>
+          <w:numId w:val="9"/>
+        </w:numPr>
+        <w:spacing w:after="0"/>
+        <w:rPr>
+          <w:rFonts w:ascii="Times New Roman" w:hAnsi="Times New Roman" w:cs="Times New Roman"/>
+          <w:sz w:val="24"/>
+          <w:szCs w:val="24"/>
+        </w:rPr>
+      </w:pPr>
+      <w:r>
+        <w:rPr>
+          <w:rFonts w:ascii="Times New Roman" w:hAnsi="Times New Roman" w:cs="Times New Roman"/>
+          <w:sz w:val="24"/>
+          <w:szCs w:val="24"/>
+        </w:rPr>
+        <w:t>Upload pictures.</w:t>
+      </w:r>
+    </w:p>
+    <w:p>
+      <w:pPr>
+        <w:spacing w:after="0"/>
+        <w:rPr>
+          <w:rFonts w:ascii="Times New Roman" w:hAnsi="Times New Roman" w:cs="Times New Roman"/>
+          <w:sz w:val="24"/>
+          <w:szCs w:val="24"/>
+        </w:rPr>
+      </w:pPr>
+    </w:p>
+    <w:p>
+      <w:pPr>
+        <w:pStyle w:val="ListParagraph"/>
+        <w:numPr>
+          <w:ilvl w:val="0"/>
+          <w:numId w:val="9"/>
+        </w:numPr>
+        <w:spacing w:after="0"/>
+        <w:rPr>
+          <w:rFonts w:ascii="Times New Roman" w:hAnsi="Times New Roman" w:cs="Times New Roman"/>
+          <w:sz w:val="24"/>
+          <w:szCs w:val="24"/>
+        </w:rPr>
+      </w:pPr>
+      <w:r>
+        <w:rPr>
+          <w:rFonts w:ascii="Times New Roman" w:hAnsi="Times New Roman" w:cs="Times New Roman"/>
+          <w:sz w:val="24"/>
+          <w:szCs w:val="24"/>
+        </w:rPr>
+        <w:t>Com</w:t>
+      </w:r>
+      <w:r>
+        <w:rPr>
+          <w:rFonts w:ascii="Times New Roman" w:hAnsi="Times New Roman" w:cs="Times New Roman"/>
+          <w:sz w:val="24"/>
+          <w:szCs w:val="24"/>
+        </w:rPr>
+        <w:t>m</w:t>
+      </w:r>
+      <w:r>
+        <w:rPr>
+          <w:rFonts w:ascii="Times New Roman" w:hAnsi="Times New Roman" w:cs="Times New Roman"/>
+          <w:sz w:val="24"/>
+          <w:szCs w:val="24"/>
+        </w:rPr>
+        <w:t>unication</w:t>
+      </w:r>
+      <w:r>
+        <w:rPr>
+          <w:rFonts w:ascii="Times New Roman" w:hAnsi="Times New Roman" w:cs="Times New Roman"/>
+          <w:sz w:val="24"/>
+          <w:szCs w:val="24"/>
+        </w:rPr>
+        <w:t>:</w:t>
+      </w:r>
+    </w:p>
+    <w:p>
+      <w:pPr>
+        <w:pStyle w:val="ListParagraph"/>
+        <w:numPr>
+          <w:ilvl w:val="1"/>
+          <w:numId w:val="9"/>
+        </w:numPr>
+        <w:spacing w:after="0"/>
+        <w:rPr>
+          <w:rFonts w:ascii="Times New Roman" w:hAnsi="Times New Roman" w:cs="Times New Roman"/>
+          <w:sz w:val="24"/>
+          <w:szCs w:val="24"/>
+        </w:rPr>
+      </w:pPr>
+      <w:r>
+        <w:rPr>
+          <w:rFonts w:ascii="Times New Roman" w:hAnsi="Times New Roman" w:cs="Times New Roman"/>
+          <w:sz w:val="24"/>
+          <w:szCs w:val="24"/>
+        </w:rPr>
+        <w:t xml:space="preserve">Send </w:t>
+      </w:r>
+      <w:r>
+        <w:rPr>
+          <w:rFonts w:ascii="Times New Roman" w:hAnsi="Times New Roman" w:cs="Times New Roman"/>
+          <w:sz w:val="24"/>
+          <w:szCs w:val="24"/>
+        </w:rPr>
+        <w:t>letter.</w:t>
+      </w:r>
+    </w:p>
+    <w:p>
+      <w:pPr>
+        <w:pStyle w:val="ListParagraph"/>
+        <w:numPr>
+          <w:ilvl w:val="1"/>
+          <w:numId w:val="9"/>
+        </w:numPr>
+        <w:spacing w:after="0"/>
+        <w:rPr>
+          <w:rFonts w:ascii="Times New Roman" w:hAnsi="Times New Roman" w:cs="Times New Roman"/>
+          <w:sz w:val="24"/>
+          <w:szCs w:val="24"/>
+        </w:rPr>
+      </w:pPr>
+      <w:r>
+        <w:rPr>
+          <w:rFonts w:ascii="Times New Roman" w:hAnsi="Times New Roman" w:cs="Times New Roman"/>
+          <w:sz w:val="24"/>
+          <w:szCs w:val="24"/>
+        </w:rPr>
+        <w:t xml:space="preserve">View </w:t>
+      </w:r>
+      <w:r>
+        <w:rPr>
+          <w:rFonts w:ascii="Times New Roman" w:hAnsi="Times New Roman" w:cs="Times New Roman"/>
+          <w:sz w:val="24"/>
+          <w:szCs w:val="24"/>
+        </w:rPr>
+        <w:t>Messages</w:t>
+      </w:r>
+      <w:r>
+        <w:rPr>
+          <w:rFonts w:ascii="Times New Roman" w:hAnsi="Times New Roman" w:cs="Times New Roman"/>
+          <w:sz w:val="24"/>
+          <w:szCs w:val="24"/>
+        </w:rPr>
+        <w:t>.</w:t>
+      </w:r>
+    </w:p>
+    <w:p>
+      <w:pPr>
+        <w:pStyle w:val="ListParagraph"/>
+        <w:numPr>
+          <w:ilvl w:val="1"/>
+          <w:numId w:val="9"/>
+        </w:numPr>
+        <w:spacing w:after="0"/>
+        <w:rPr>
+          <w:rFonts w:ascii="Times New Roman" w:hAnsi="Times New Roman" w:cs="Times New Roman"/>
+          <w:sz w:val="24"/>
+          <w:szCs w:val="24"/>
+        </w:rPr>
+      </w:pPr>
+      <w:r>
+        <w:rPr>
+          <w:rFonts w:ascii="Times New Roman" w:hAnsi="Times New Roman" w:cs="Times New Roman"/>
+          <w:sz w:val="24"/>
+          <w:szCs w:val="24"/>
+        </w:rPr>
+        <w:t xml:space="preserve">Write </w:t>
+      </w:r>
+      <w:r>
+        <w:rPr>
+          <w:rFonts w:ascii="Times New Roman" w:hAnsi="Times New Roman" w:cs="Times New Roman"/>
+          <w:sz w:val="24"/>
+          <w:szCs w:val="24"/>
+        </w:rPr>
+        <w:t>comment/side-note</w:t>
+      </w:r>
+      <w:r>
+        <w:rPr>
+          <w:rFonts w:ascii="Times New Roman" w:hAnsi="Times New Roman" w:cs="Times New Roman"/>
+          <w:sz w:val="24"/>
+          <w:szCs w:val="24"/>
+        </w:rPr>
+        <w:t>.</w:t>
+      </w:r>
+    </w:p>
+    <w:p>
+      <w:pPr>
+        <w:pStyle w:val="ListParagraph"/>
+        <w:spacing w:after="0"/>
+        <w:rPr>
+          <w:rFonts w:ascii="Times New Roman" w:hAnsi="Times New Roman" w:cs="Times New Roman"/>
+          <w:sz w:val="24"/>
+          <w:szCs w:val="24"/>
+        </w:rPr>
+      </w:pPr>
+    </w:p>
+    <w:p>
+      <w:pPr>
+        <w:pStyle w:val="ListParagraph"/>
+        <w:numPr>
+          <w:ilvl w:val="0"/>
+          <w:numId w:val="9"/>
+        </w:numPr>
+        <w:spacing w:after="0"/>
+        <w:rPr>
+          <w:rFonts w:ascii="Times New Roman" w:hAnsi="Times New Roman" w:cs="Times New Roman"/>
+          <w:sz w:val="24"/>
+          <w:szCs w:val="24"/>
+        </w:rPr>
+      </w:pPr>
+      <w:r>
+        <w:rPr>
+          <w:rFonts w:ascii="Times New Roman" w:hAnsi="Times New Roman" w:cs="Times New Roman"/>
+          <w:sz w:val="24"/>
+          <w:szCs w:val="24"/>
+        </w:rPr>
+        <w:t>Reporting</w:t>
+      </w:r>
+      <w:r>
+        <w:rPr>
+          <w:rFonts w:ascii="Times New Roman" w:hAnsi="Times New Roman" w:cs="Times New Roman"/>
+          <w:sz w:val="24"/>
+          <w:szCs w:val="24"/>
+        </w:rPr>
+        <w:t>:</w:t>
+      </w:r>
+    </w:p>
+    <w:p>
+      <w:pPr>
+        <w:pStyle w:val="ListParagraph"/>
+        <w:numPr>
+          <w:ilvl w:val="1"/>
+          <w:numId w:val="9"/>
+        </w:numPr>
+        <w:spacing w:after="0"/>
+        <w:rPr>
+          <w:rFonts w:ascii="Times New Roman" w:hAnsi="Times New Roman" w:cs="Times New Roman"/>
+          <w:sz w:val="24"/>
+          <w:szCs w:val="24"/>
+        </w:rPr>
+      </w:pPr>
+      <w:r>
+        <w:rPr>
+          <w:rFonts w:ascii="Times New Roman" w:hAnsi="Times New Roman" w:cs="Times New Roman"/>
+          <w:sz w:val="24"/>
+          <w:szCs w:val="24"/>
+        </w:rPr>
+        <w:t>Create Schedule.</w:t>
+      </w:r>
+    </w:p>
+    <w:p>
+      <w:pPr>
+        <w:pStyle w:val="ListParagraph"/>
+        <w:numPr>
+          <w:ilvl w:val="1"/>
+          <w:numId w:val="9"/>
+        </w:numPr>
+        <w:spacing w:after="0"/>
+        <w:rPr>
+          <w:rFonts w:ascii="Times New Roman" w:hAnsi="Times New Roman" w:cs="Times New Roman"/>
+          <w:sz w:val="24"/>
+          <w:szCs w:val="24"/>
+        </w:rPr>
+      </w:pPr>
+      <w:r>
+        <w:rPr>
+          <w:rFonts w:ascii="Times New Roman" w:hAnsi="Times New Roman" w:cs="Times New Roman"/>
+          <w:sz w:val="24"/>
+          <w:szCs w:val="24"/>
+        </w:rPr>
+        <w:t>View Schedule.</w:t>
+      </w:r>
+    </w:p>
+    <w:p>
+      <w:pPr>
+        <w:pStyle w:val="ListParagraph"/>
+        <w:numPr>
+          <w:ilvl w:val="1"/>
+          <w:numId w:val="9"/>
+        </w:numPr>
+        <w:spacing w:after="0"/>
+        <w:rPr>
+          <w:rFonts w:ascii="Times New Roman" w:hAnsi="Times New Roman" w:cs="Times New Roman"/>
+          <w:sz w:val="24"/>
+          <w:szCs w:val="24"/>
+        </w:rPr>
+      </w:pPr>
+      <w:r>
+        <w:rPr>
+          <w:rFonts w:ascii="Times New Roman" w:hAnsi="Times New Roman" w:cs="Times New Roman"/>
+          <w:sz w:val="24"/>
+          <w:szCs w:val="24"/>
+        </w:rPr>
+        <w:t>Create Report</w:t>
+      </w:r>
+      <w:r>
+        <w:rPr>
+          <w:rFonts w:ascii="Times New Roman" w:hAnsi="Times New Roman" w:cs="Times New Roman"/>
+          <w:sz w:val="24"/>
+          <w:szCs w:val="24"/>
+        </w:rPr>
+        <w:t>.</w:t>
+      </w:r>
+    </w:p>
+    <w:p>
+      <w:pPr>
+        <w:pStyle w:val="ListParagraph"/>
+        <w:numPr>
+          <w:ilvl w:val="1"/>
+          <w:numId w:val="9"/>
+        </w:numPr>
+        <w:spacing w:after="0"/>
+        <w:rPr>
+          <w:rFonts w:ascii="Times New Roman" w:hAnsi="Times New Roman" w:cs="Times New Roman"/>
+          <w:sz w:val="24"/>
+          <w:szCs w:val="24"/>
+        </w:rPr>
+      </w:pPr>
+      <w:r>
+        <w:rPr>
+          <w:rFonts w:ascii="Times New Roman" w:hAnsi="Times New Roman" w:cs="Times New Roman"/>
+          <w:sz w:val="24"/>
+          <w:szCs w:val="24"/>
+        </w:rPr>
+        <w:t>Edit Report.</w:t>
+      </w:r>
+    </w:p>
+    <w:p>
+      <w:pPr>
+        <w:pStyle w:val="ListParagraph"/>
+        <w:numPr>
+          <w:ilvl w:val="1"/>
+          <w:numId w:val="9"/>
+        </w:numPr>
+        <w:spacing w:after="0"/>
+        <w:rPr>
+          <w:rFonts w:ascii="Times New Roman" w:hAnsi="Times New Roman" w:cs="Times New Roman"/>
+          <w:sz w:val="24"/>
+          <w:szCs w:val="24"/>
+        </w:rPr>
+      </w:pPr>
+      <w:r>
+        <w:rPr>
+          <w:rFonts w:ascii="Times New Roman" w:hAnsi="Times New Roman" w:cs="Times New Roman"/>
+          <w:sz w:val="24"/>
+          <w:szCs w:val="24"/>
+        </w:rPr>
+        <w:t>View report.</w:t>
+      </w:r>
+    </w:p>
+    <w:p>
+      <w:pPr>
+        <w:pStyle w:val="ListParagraph"/>
+        <w:numPr>
+          <w:ilvl w:val="1"/>
+          <w:numId w:val="9"/>
+        </w:numPr>
+        <w:spacing w:after="0"/>
+        <w:rPr>
+          <w:rFonts w:ascii="Times New Roman" w:hAnsi="Times New Roman" w:cs="Times New Roman"/>
+          <w:sz w:val="24"/>
+          <w:szCs w:val="24"/>
+        </w:rPr>
+      </w:pPr>
+      <w:r>
+        <w:rPr>
+          <w:rFonts w:ascii="Times New Roman" w:hAnsi="Times New Roman" w:cs="Times New Roman"/>
+          <w:sz w:val="24"/>
+          <w:szCs w:val="24"/>
+        </w:rPr>
+        <w:t>Export</w:t>
+      </w:r>
+      <w:r>
+        <w:rPr>
+          <w:rFonts w:ascii="Times New Roman" w:hAnsi="Times New Roman" w:cs="Times New Roman"/>
+          <w:sz w:val="24"/>
+          <w:szCs w:val="24"/>
+        </w:rPr>
+        <w:t>/save</w:t>
+      </w:r>
+      <w:r>
+        <w:rPr>
+          <w:rFonts w:ascii="Times New Roman" w:hAnsi="Times New Roman" w:cs="Times New Roman"/>
+          <w:sz w:val="24"/>
+          <w:szCs w:val="24"/>
+        </w:rPr>
+        <w:t xml:space="preserve"> </w:t>
+      </w:r>
+      <w:r>
+        <w:rPr>
+          <w:rFonts w:ascii="Times New Roman" w:hAnsi="Times New Roman" w:cs="Times New Roman"/>
+          <w:sz w:val="24"/>
+          <w:szCs w:val="24"/>
+        </w:rPr>
+        <w:t>Report.</w:t>
+      </w:r>
+    </w:p>
+    <w:p>
+      <w:pPr>
+        <w:spacing w:after="0"/>
+        <w:rPr>
+          <w:rFonts w:ascii="Times New Roman" w:hAnsi="Times New Roman" w:cs="Times New Roman"/>
+          <w:sz w:val="24"/>
+          <w:szCs w:val="24"/>
+        </w:rPr>
+      </w:pPr>
+    </w:p>
+    <w:p>
+      <w:pPr>
+        <w:pStyle w:val="ListParagraph"/>
+        <w:numPr>
+          <w:ilvl w:val="0"/>
+          <w:numId w:val="9"/>
+        </w:numPr>
+        <w:spacing w:after="0"/>
+        <w:rPr>
+          <w:rFonts w:ascii="Times New Roman" w:hAnsi="Times New Roman" w:cs="Times New Roman"/>
+          <w:sz w:val="24"/>
+          <w:szCs w:val="24"/>
+        </w:rPr>
+      </w:pPr>
+      <w:r>
+        <w:rPr>
+          <w:rFonts w:ascii="Times New Roman" w:hAnsi="Times New Roman" w:cs="Times New Roman"/>
+          <w:sz w:val="24"/>
+          <w:szCs w:val="24"/>
+        </w:rPr>
+        <w:t>Production</w:t>
+      </w:r>
+      <w:r>
+        <w:rPr>
+          <w:rFonts w:ascii="Times New Roman" w:hAnsi="Times New Roman" w:cs="Times New Roman"/>
+          <w:sz w:val="24"/>
+          <w:szCs w:val="24"/>
+        </w:rPr>
+        <w:t>:</w:t>
+      </w:r>
+    </w:p>
+    <w:p>
+      <w:pPr>
+        <w:pStyle w:val="ListParagraph"/>
+        <w:numPr>
+          <w:ilvl w:val="1"/>
+          <w:numId w:val="9"/>
+        </w:numPr>
+        <w:spacing w:after="0"/>
+        <w:rPr>
+          <w:rFonts w:ascii="Times New Roman" w:hAnsi="Times New Roman" w:cs="Times New Roman"/>
+          <w:sz w:val="24"/>
+          <w:szCs w:val="24"/>
+        </w:rPr>
+      </w:pPr>
+      <w:r>
+        <w:rPr>
+          <w:rFonts w:ascii="Times New Roman" w:hAnsi="Times New Roman" w:cs="Times New Roman"/>
+          <w:sz w:val="24"/>
+          <w:szCs w:val="24"/>
+        </w:rPr>
+        <w:t xml:space="preserve">Select </w:t>
+      </w:r>
+      <w:r>
+        <w:rPr>
+          <w:rFonts w:ascii="Times New Roman" w:hAnsi="Times New Roman" w:cs="Times New Roman"/>
+          <w:sz w:val="24"/>
+          <w:szCs w:val="24"/>
+        </w:rPr>
+        <w:t>copy-editors and proof readers.</w:t>
+      </w:r>
+    </w:p>
+    <w:p>
+      <w:pPr>
+        <w:pStyle w:val="ListParagraph"/>
+        <w:numPr>
+          <w:ilvl w:val="1"/>
+          <w:numId w:val="9"/>
+        </w:numPr>
+        <w:spacing w:after="0"/>
+        <w:rPr>
+          <w:rFonts w:ascii="Times New Roman" w:hAnsi="Times New Roman" w:cs="Times New Roman"/>
+          <w:sz w:val="24"/>
+          <w:szCs w:val="24"/>
+        </w:rPr>
+      </w:pPr>
+      <w:r>
+        <w:rPr>
+          <w:rFonts w:ascii="Times New Roman" w:hAnsi="Times New Roman" w:cs="Times New Roman"/>
+          <w:sz w:val="24"/>
+          <w:szCs w:val="24"/>
+        </w:rPr>
+        <w:t>Select design team.</w:t>
+      </w:r>
+    </w:p>
+    <w:p>
+      <w:pPr>
+        <w:pStyle w:val="ListParagraph"/>
+        <w:numPr>
+          <w:ilvl w:val="1"/>
+          <w:numId w:val="9"/>
+        </w:numPr>
+        <w:spacing w:after="0"/>
+        <w:rPr>
+          <w:rFonts w:ascii="Times New Roman" w:hAnsi="Times New Roman" w:cs="Times New Roman"/>
+          <w:sz w:val="24"/>
+          <w:szCs w:val="24"/>
+        </w:rPr>
+      </w:pPr>
+      <w:r>
+        <w:rPr>
+          <w:rFonts w:ascii="Times New Roman" w:hAnsi="Times New Roman" w:cs="Times New Roman"/>
+          <w:sz w:val="24"/>
+          <w:szCs w:val="24"/>
+        </w:rPr>
+        <w:t>Register ISBN number.</w:t>
+      </w:r>
+    </w:p>
+    <w:p>
+      <w:pPr>
+        <w:pStyle w:val="ListParagraph"/>
+        <w:numPr>
+          <w:ilvl w:val="1"/>
+          <w:numId w:val="9"/>
+        </w:numPr>
+        <w:spacing w:after="0"/>
+        <w:rPr>
+          <w:rFonts w:ascii="Times New Roman" w:hAnsi="Times New Roman" w:cs="Times New Roman"/>
+          <w:sz w:val="24"/>
+          <w:szCs w:val="24"/>
+        </w:rPr>
+      </w:pPr>
+      <w:r>
+        <w:rPr>
+          <w:rFonts w:ascii="Times New Roman" w:hAnsi="Times New Roman" w:cs="Times New Roman"/>
+          <w:sz w:val="24"/>
+          <w:szCs w:val="24"/>
+        </w:rPr>
+        <w:t>Publish.</w:t>
+      </w:r>
+    </w:p>
+    <w:p>
+      <w:pPr>
+        <w:pStyle w:val="ListParagraph"/>
+        <w:spacing w:after="0"/>
+        <w:rPr>
+          <w:rFonts w:ascii="Times New Roman" w:hAnsi="Times New Roman" w:cs="Times New Roman"/>
+          <w:sz w:val="24"/>
+          <w:szCs w:val="24"/>
+        </w:rPr>
+      </w:pPr>
+    </w:p>
+    <w:p>
+      <w:pPr>
+        <w:pStyle w:val="ListParagraph"/>
+        <w:numPr>
+          <w:ilvl w:val="0"/>
+          <w:numId w:val="9"/>
+        </w:numPr>
+        <w:spacing w:after="0"/>
+        <w:rPr>
+          <w:rFonts w:ascii="Times New Roman" w:hAnsi="Times New Roman" w:cs="Times New Roman"/>
+          <w:sz w:val="24"/>
+          <w:szCs w:val="24"/>
+        </w:rPr>
+      </w:pPr>
+      <w:r>
+        <w:rPr>
+          <w:rFonts w:ascii="Times New Roman" w:hAnsi="Times New Roman" w:cs="Times New Roman"/>
+          <w:sz w:val="24"/>
+          <w:szCs w:val="24"/>
+        </w:rPr>
+        <w:t>Design</w:t>
+      </w:r>
+      <w:r>
+        <w:rPr>
+          <w:rFonts w:ascii="Times New Roman" w:hAnsi="Times New Roman" w:cs="Times New Roman"/>
+          <w:sz w:val="24"/>
+          <w:szCs w:val="24"/>
+        </w:rPr>
+        <w:t>:</w:t>
+      </w:r>
+    </w:p>
+    <w:p>
+      <w:pPr>
+        <w:pStyle w:val="ListParagraph"/>
+        <w:numPr>
+          <w:ilvl w:val="1"/>
+          <w:numId w:val="9"/>
+        </w:numPr>
+        <w:spacing w:after="0"/>
+        <w:rPr>
+          <w:rFonts w:ascii="Times New Roman" w:hAnsi="Times New Roman" w:cs="Times New Roman"/>
+          <w:sz w:val="24"/>
+          <w:szCs w:val="24"/>
+        </w:rPr>
+      </w:pPr>
+      <w:r>
+        <w:rPr>
+          <w:rFonts w:ascii="Times New Roman" w:hAnsi="Times New Roman" w:cs="Times New Roman"/>
+          <w:sz w:val="24"/>
+          <w:szCs w:val="24"/>
+        </w:rPr>
+        <w:t>S</w:t>
+      </w:r>
+      <w:r>
+        <w:rPr>
+          <w:rFonts w:ascii="Times New Roman" w:hAnsi="Times New Roman" w:cs="Times New Roman"/>
+          <w:sz w:val="24"/>
+          <w:szCs w:val="24"/>
+        </w:rPr>
+        <w:t>tructure</w:t>
+      </w:r>
+      <w:r>
+        <w:rPr>
+          <w:rFonts w:ascii="Times New Roman" w:hAnsi="Times New Roman" w:cs="Times New Roman"/>
+          <w:sz w:val="24"/>
+          <w:szCs w:val="24"/>
+        </w:rPr>
+        <w:t xml:space="preserve"> Pages</w:t>
+      </w:r>
+      <w:r>
+        <w:rPr>
+          <w:rFonts w:ascii="Times New Roman" w:hAnsi="Times New Roman" w:cs="Times New Roman"/>
+          <w:sz w:val="24"/>
+          <w:szCs w:val="24"/>
+        </w:rPr>
+        <w:t>.</w:t>
+      </w:r>
+    </w:p>
+    <w:p>
+      <w:pPr>
+        <w:pStyle w:val="ListParagraph"/>
+        <w:numPr>
+          <w:ilvl w:val="1"/>
+          <w:numId w:val="9"/>
+        </w:numPr>
+        <w:spacing w:after="0"/>
+        <w:rPr>
+          <w:rFonts w:ascii="Times New Roman" w:hAnsi="Times New Roman" w:cs="Times New Roman"/>
+          <w:sz w:val="24"/>
+          <w:szCs w:val="24"/>
+        </w:rPr>
+      </w:pPr>
+      <w:r>
+        <w:rPr>
+          <w:rFonts w:ascii="Times New Roman" w:hAnsi="Times New Roman" w:cs="Times New Roman"/>
+          <w:sz w:val="24"/>
+          <w:szCs w:val="24"/>
+        </w:rPr>
+        <w:t xml:space="preserve">Create a new template. </w:t>
+      </w:r>
+    </w:p>
+    <w:p>
+      <w:pPr>
+        <w:pStyle w:val="ListParagraph"/>
+        <w:numPr>
+          <w:ilvl w:val="1"/>
+          <w:numId w:val="9"/>
+        </w:numPr>
+        <w:spacing w:after="0"/>
+        <w:rPr>
+          <w:rFonts w:ascii="Times New Roman" w:hAnsi="Times New Roman" w:cs="Times New Roman"/>
+          <w:sz w:val="24"/>
+          <w:szCs w:val="24"/>
+        </w:rPr>
+      </w:pPr>
+      <w:r>
+        <w:rPr>
+          <w:rFonts w:ascii="Times New Roman" w:hAnsi="Times New Roman" w:cs="Times New Roman"/>
+          <w:sz w:val="24"/>
+          <w:szCs w:val="24"/>
+        </w:rPr>
+        <w:t>Style book cover.</w:t>
+      </w:r>
+    </w:p>
+    <w:p>
+      <w:pPr>
+        <w:pStyle w:val="ListParagraph"/>
+        <w:numPr>
+          <w:ilvl w:val="1"/>
+          <w:numId w:val="9"/>
+        </w:numPr>
+        <w:spacing w:after="0"/>
+        <w:rPr>
+          <w:rFonts w:ascii="Times New Roman" w:hAnsi="Times New Roman" w:cs="Times New Roman"/>
+          <w:sz w:val="24"/>
+          <w:szCs w:val="24"/>
+        </w:rPr>
+      </w:pPr>
+      <w:r>
+        <w:rPr>
+          <w:rFonts w:ascii="Times New Roman" w:hAnsi="Times New Roman" w:cs="Times New Roman"/>
+          <w:sz w:val="24"/>
+          <w:szCs w:val="24"/>
+        </w:rPr>
+        <w:t xml:space="preserve">Upload pictures. </w:t>
+      </w:r>
+    </w:p>
+    <w:p>
+      <w:pPr>
+        <w:pStyle w:val="ListParagraph"/>
         <w:spacing w:after="0"/>
         <w:rPr>
           <w:rFonts w:ascii="Times New Roman" w:hAnsi="Times New Roman" w:cs="Times New Roman"/>
@@ -2617,6 +3682,92 @@
     </w:lvl>
   </w:abstractNum>
   <w:abstractNum w:abstractNumId="6">
+    <w:nsid w:val="6CF9660B"/>
+    <w:multiLevelType w:val="hybridMultilevel"/>
+    <w:tmpl w:val="ED3CD306"/>
+    <w:lvl w:ilvl="0" w:tplc="1C09000F">
+      <w:start w:val="1"/>
+      <w:numFmt w:val="decimal"/>
+      <w:lvlText w:val="%1."/>
+      <w:lvlJc w:val="left"/>
+      <w:pPr>
+        <w:ind w:left="720" w:hanging="360"/>
+      </w:pPr>
+    </w:lvl>
+    <w:lvl w:ilvl="1" w:tplc="1C090019">
+      <w:start w:val="1"/>
+      <w:numFmt w:val="lowerLetter"/>
+      <w:lvlText w:val="%2."/>
+      <w:lvlJc w:val="left"/>
+      <w:pPr>
+        <w:ind w:left="1778" w:hanging="360"/>
+      </w:pPr>
+    </w:lvl>
+    <w:lvl w:ilvl="2" w:tplc="1C09001B">
+      <w:start w:val="1"/>
+      <w:numFmt w:val="lowerRoman"/>
+      <w:lvlText w:val="%3."/>
+      <w:lvlJc w:val="right"/>
+      <w:pPr>
+        <w:ind w:left="2160" w:hanging="180"/>
+      </w:pPr>
+    </w:lvl>
+    <w:lvl w:ilvl="3" w:tplc="1C09000F" w:tentative="1">
+      <w:start w:val="1"/>
+      <w:numFmt w:val="decimal"/>
+      <w:lvlText w:val="%4."/>
+      <w:lvlJc w:val="left"/>
+      <w:pPr>
+        <w:ind w:left="2880" w:hanging="360"/>
+      </w:pPr>
+    </w:lvl>
+    <w:lvl w:ilvl="4" w:tplc="1C090019" w:tentative="1">
+      <w:start w:val="1"/>
+      <w:numFmt w:val="lowerLetter"/>
+      <w:lvlText w:val="%5."/>
+      <w:lvlJc w:val="left"/>
+      <w:pPr>
+        <w:ind w:left="3600" w:hanging="360"/>
+      </w:pPr>
+    </w:lvl>
+    <w:lvl w:ilvl="5" w:tplc="1C09001B" w:tentative="1">
+      <w:start w:val="1"/>
+      <w:numFmt w:val="lowerRoman"/>
+      <w:lvlText w:val="%6."/>
+      <w:lvlJc w:val="right"/>
+      <w:pPr>
+        <w:ind w:left="4320" w:hanging="180"/>
+      </w:pPr>
+    </w:lvl>
+    <w:lvl w:ilvl="6" w:tplc="1C09000F" w:tentative="1">
+      <w:start w:val="1"/>
+      <w:numFmt w:val="decimal"/>
+      <w:lvlText w:val="%7."/>
+      <w:lvlJc w:val="left"/>
+      <w:pPr>
+        <w:ind w:left="5040" w:hanging="360"/>
+      </w:pPr>
+    </w:lvl>
+    <w:lvl w:ilvl="7" w:tplc="1C090019" w:tentative="1">
+      <w:start w:val="1"/>
+      <w:numFmt w:val="lowerLetter"/>
+      <w:lvlText w:val="%8."/>
+      <w:lvlJc w:val="left"/>
+      <w:pPr>
+        <w:ind w:left="5760" w:hanging="360"/>
+      </w:pPr>
+    </w:lvl>
+    <w:lvl w:ilvl="8" w:tplc="1C09001B" w:tentative="1">
+      <w:start w:val="1"/>
+      <w:numFmt w:val="lowerRoman"/>
+      <w:lvlText w:val="%9."/>
+      <w:lvlJc w:val="right"/>
+      <w:pPr>
+        <w:ind w:left="6480" w:hanging="180"/>
+      </w:pPr>
+    </w:lvl>
+  </w:abstractNum>
+  <w:abstractNum w:abstractNumId="7">
     <w:nsid w:val="7DC66FC1"/>
     <w:multiLevelType w:val="hybridMultilevel"/>
     <w:tmpl w:val="0FC2CB70"/>
@@ -2702,7 +3853,7 @@
       </w:pPr>
     </w:lvl>
   </w:abstractNum>
-  <w:abstractNum w:abstractNumId="7">
+  <w:abstractNum w:abstractNumId="8">
     <w:nsid w:val="7E7B00B1"/>
     <w:multiLevelType w:val="hybridMultilevel"/>
     <w:tmpl w:val="61B85D82"/>
@@ -2816,7 +3967,7 @@
     </w:lvl>
   </w:abstractNum>
   <w:num w:numId="1">
-    <w:abstractNumId w:val="7"/>
+    <w:abstractNumId w:val="8"/>
   </w:num>
   <w:num w:numId="2">
     <w:abstractNumId w:val="2"/>
@@ -2834,10 +3985,13 @@
     <w:abstractNumId w:val="1"/>
   </w:num>
   <w:num w:numId="7">
-    <w:abstractNumId w:val="6"/>
+    <w:abstractNumId w:val="7"/>
   </w:num>
   <w:num w:numId="8">
     <w:abstractNumId w:val="3"/>
+  </w:num>
+  <w:num w:numId="9">
+    <w:abstractNumId w:val="6"/>
   </w:num>
 </w:numbering>
 </file>

</xml_diff>